<commit_message>
First explanation of L points added
</commit_message>
<xml_diff>
--- a/Thesis_structure_v0.docx
+++ b/Thesis_structure_v0.docx
@@ -4995,9 +4995,9 @@
       <w:pPr>
         <w:pStyle w:val="2"/>
       </w:pPr>
-      <w:bookmarkStart w:id="34" w:name="_Toc468651493"/>
-      <w:r>
-        <w:t>Lagrange Points</w:t>
+      <w:bookmarkStart w:id="34" w:name="_Toc468651496"/>
+      <w:r>
+        <w:t>Circular Restricted Three Body Problem (CR3BP)</w:t>
       </w:r>
       <w:bookmarkEnd w:id="34"/>
     </w:p>
@@ -5009,34 +5009,14 @@
           <w:numId w:val="6"/>
         </w:numPr>
         <w:rPr>
-          <w:lang w:val="en-US" w:eastAsia="ru-RU"/>
-        </w:rPr>
-      </w:pPr>
-      <w:r>
-        <w:rPr>
-          <w:lang w:val="en-US" w:eastAsia="ru-RU"/>
-        </w:rPr>
-        <w:t xml:space="preserve">Description of </w:t>
-      </w:r>
-      <w:proofErr w:type="spellStart"/>
-      <w:r>
-        <w:rPr>
-          <w:lang w:val="en-US" w:eastAsia="ru-RU"/>
-        </w:rPr>
-        <w:t>lagrange</w:t>
-      </w:r>
-      <w:proofErr w:type="spellEnd"/>
-      <w:r>
-        <w:rPr>
-          <w:lang w:val="en-US" w:eastAsia="ru-RU"/>
-        </w:rPr>
-        <w:t xml:space="preserve"> points</w:t>
-      </w:r>
-      <w:r>
-        <w:rPr>
-          <w:lang w:val="en-US" w:eastAsia="ru-RU"/>
-        </w:rPr>
-        <w:t xml:space="preserve"> (1 paragraph)</w:t>
+          <w:lang w:val="en-US"/>
+        </w:rPr>
+      </w:pPr>
+      <w:r>
+        <w:rPr>
+          <w:lang w:val="en-US"/>
+        </w:rPr>
+        <w:t>History of the problem, who studied it (1 small paragraph)</w:t>
       </w:r>
     </w:p>
     <w:p>
@@ -5046,35 +5026,30 @@
           <w:ilvl w:val="0"/>
           <w:numId w:val="6"/>
         </w:numPr>
-        <w:rPr>
-          <w:lang w:val="en-US" w:eastAsia="ru-RU"/>
-        </w:rPr>
-      </w:pPr>
-      <w:r>
-        <w:rPr>
-          <w:lang w:val="en-US" w:eastAsia="ru-RU"/>
-        </w:rPr>
-        <w:t xml:space="preserve">Figure of </w:t>
-      </w:r>
+      </w:pPr>
       <w:proofErr w:type="spellStart"/>
       <w:r>
-        <w:rPr>
-          <w:lang w:val="en-US" w:eastAsia="ru-RU"/>
-        </w:rPr>
-        <w:t>lagrange</w:t>
+        <w:t>Assumptions</w:t>
       </w:r>
       <w:proofErr w:type="spellEnd"/>
       <w:r>
-        <w:rPr>
-          <w:lang w:val="en-US" w:eastAsia="ru-RU"/>
-        </w:rPr>
-        <w:t xml:space="preserve"> points</w:t>
-      </w:r>
-      <w:r>
-        <w:rPr>
-          <w:lang w:val="en-US" w:eastAsia="ru-RU"/>
-        </w:rPr>
-        <w:t xml:space="preserve"> in the sun-earth-moon system (figure)</w:t>
+        <w:t xml:space="preserve"> (1 </w:t>
+      </w:r>
+      <w:proofErr w:type="spellStart"/>
+      <w:r>
+        <w:t>small</w:t>
+      </w:r>
+      <w:proofErr w:type="spellEnd"/>
+      <w:r>
+        <w:t xml:space="preserve"> </w:t>
+      </w:r>
+      <w:proofErr w:type="spellStart"/>
+      <w:r>
+        <w:t>paragraph</w:t>
+      </w:r>
+      <w:proofErr w:type="spellEnd"/>
+      <w:r>
+        <w:t>)</w:t>
       </w:r>
     </w:p>
     <w:p>
@@ -5084,44 +5059,1107 @@
           <w:ilvl w:val="0"/>
           <w:numId w:val="6"/>
         </w:numPr>
-      </w:pPr>
+        <w:rPr>
+          <w:lang w:val="en-US"/>
+        </w:rPr>
+      </w:pPr>
+      <w:r>
+        <w:rPr>
+          <w:lang w:val="en-US"/>
+        </w:rPr>
+        <w:t>Rotating reference frame description with figure (1 small paragraph)(figure)</w:t>
+      </w:r>
+    </w:p>
+    <w:p>
+      <w:pPr>
+        <w:pStyle w:val="a5"/>
+        <w:numPr>
+          <w:ilvl w:val="0"/>
+          <w:numId w:val="6"/>
+        </w:numPr>
+      </w:pPr>
+      <w:r>
+        <w:rPr>
+          <w:lang w:val="en-US"/>
+        </w:rPr>
+        <w:t xml:space="preserve">Equations of motion in non-dimensional form (equations with assumptions)(approx. </w:t>
+      </w:r>
+      <w:r>
+        <w:t xml:space="preserve">1 </w:t>
+      </w:r>
       <w:proofErr w:type="spellStart"/>
       <w:r>
-        <w:t>Lagrange</w:t>
+        <w:t>page</w:t>
       </w:r>
       <w:proofErr w:type="spellEnd"/>
       <w:r>
+        <w:t>)</w:t>
+      </w:r>
+    </w:p>
+    <w:p>
+      <w:pPr>
+        <w:pStyle w:val="a5"/>
+        <w:numPr>
+          <w:ilvl w:val="0"/>
+          <w:numId w:val="6"/>
+        </w:numPr>
+        <w:rPr>
+          <w:lang w:val="en-US"/>
+        </w:rPr>
+      </w:pPr>
+      <w:r>
+        <w:rPr>
+          <w:lang w:val="en-US"/>
+        </w:rPr>
+        <w:t xml:space="preserve">How </w:t>
+      </w:r>
+      <w:proofErr w:type="spellStart"/>
+      <w:r>
+        <w:rPr>
+          <w:lang w:val="en-US"/>
+        </w:rPr>
+        <w:t>lagrange</w:t>
+      </w:r>
+      <w:proofErr w:type="spellEnd"/>
+      <w:r>
+        <w:rPr>
+          <w:lang w:val="en-US"/>
+        </w:rPr>
+        <w:t xml:space="preserve"> points are derived from the equation (optional)(half a page)</w:t>
+      </w:r>
+    </w:p>
+    <w:p>
+      <w:pPr>
+        <w:pStyle w:val="a5"/>
+        <w:rPr>
+          <w:lang w:val="en-US"/>
+        </w:rPr>
+      </w:pPr>
+    </w:p>
+    <w:p>
+      <w:pPr>
+        <w:rPr>
+          <w:lang w:val="en-US" w:eastAsia="ru-RU"/>
+        </w:rPr>
+      </w:pPr>
+      <w:r>
+        <w:rPr>
+          <w:lang w:val="en-US" w:eastAsia="ru-RU"/>
+        </w:rPr>
+        <w:t>In order to establish the basis for further explanation of Lagrange points and possible orbits around them, first we have to take a look at the Circular Restricted Three-body problem of orbital mechanics in more details.</w:t>
+      </w:r>
+    </w:p>
+    <w:p>
+      <w:pPr>
+        <w:rPr>
+          <w:lang w:val="en-US" w:eastAsia="ru-RU"/>
+        </w:rPr>
+      </w:pPr>
+      <w:r>
+        <w:rPr>
+          <w:lang w:val="en-US" w:eastAsia="ru-RU"/>
+        </w:rPr>
+        <w:t>In general, Three-body problem doesn’t have analytical solutions unless some restrictions are imposed. Those restrictions were found by Lagrange and published in his “</w:t>
+      </w:r>
+      <w:proofErr w:type="spellStart"/>
+      <w:r>
+        <w:rPr>
+          <w:lang w:val="en-US" w:eastAsia="ru-RU"/>
+        </w:rPr>
+        <w:t>Essai</w:t>
+      </w:r>
+      <w:proofErr w:type="spellEnd"/>
+      <w:r>
+        <w:rPr>
+          <w:lang w:val="en-US" w:eastAsia="ru-RU"/>
+        </w:rPr>
         <w:t xml:space="preserve"> </w:t>
       </w:r>
       <w:proofErr w:type="spellStart"/>
       <w:r>
-        <w:t>point</w:t>
+        <w:rPr>
+          <w:lang w:val="en-US" w:eastAsia="ru-RU"/>
+        </w:rPr>
+        <w:t>sur</w:t>
       </w:r>
       <w:proofErr w:type="spellEnd"/>
       <w:r>
+        <w:rPr>
+          <w:lang w:val="en-US" w:eastAsia="ru-RU"/>
+        </w:rPr>
+        <w:t xml:space="preserve"> le </w:t>
+      </w:r>
+      <w:proofErr w:type="spellStart"/>
+      <w:r>
+        <w:rPr>
+          <w:lang w:val="en-US" w:eastAsia="ru-RU"/>
+        </w:rPr>
+        <w:t>Probleme</w:t>
+      </w:r>
+      <w:proofErr w:type="spellEnd"/>
+      <w:r>
+        <w:rPr>
+          <w:lang w:val="en-US" w:eastAsia="ru-RU"/>
+        </w:rPr>
+        <w:t xml:space="preserve"> des </w:t>
+      </w:r>
+      <w:proofErr w:type="spellStart"/>
+      <w:r>
+        <w:rPr>
+          <w:lang w:val="en-US" w:eastAsia="ru-RU"/>
+        </w:rPr>
+        <w:t>Trois</w:t>
+      </w:r>
+      <w:proofErr w:type="spellEnd"/>
+      <w:r>
+        <w:rPr>
+          <w:lang w:val="en-US" w:eastAsia="ru-RU"/>
+        </w:rPr>
+        <w:t xml:space="preserve"> Corps”. These restrictions force three bodies to remain in an equilateral triangle or collinear formation. More information about those formations can be found in [2].  With respect to Lagrange points, the CR3BP is of particular interest.</w:t>
+      </w:r>
+    </w:p>
+    <w:p>
+      <w:pPr>
+        <w:rPr>
+          <w:lang w:val="en-US" w:eastAsia="ru-RU"/>
+        </w:rPr>
+      </w:pPr>
+      <w:r>
+        <w:rPr>
+          <w:lang w:val="en-US" w:eastAsia="ru-RU"/>
+        </w:rPr>
+        <w:t>In the CR3BP we</w:t>
+      </w:r>
+      <w:r>
+        <w:rPr>
+          <w:lang w:val="en-US" w:eastAsia="ru-RU"/>
+        </w:rPr>
+        <w:t xml:space="preserve"> assume that both primary bodies are very massive objects compared to the third mass. Thus, the </w:t>
+      </w:r>
+      <w:proofErr w:type="spellStart"/>
+      <w:r>
+        <w:rPr>
+          <w:lang w:val="en-US" w:eastAsia="ru-RU"/>
+        </w:rPr>
+        <w:t>Keplerian</w:t>
+      </w:r>
+      <w:proofErr w:type="spellEnd"/>
+      <w:r>
+        <w:rPr>
+          <w:lang w:val="en-US" w:eastAsia="ru-RU"/>
+        </w:rPr>
+        <w:t xml:space="preserve"> motion of the first two masses is determined through their respective inverse-square gravitational attraction. </w:t>
+      </w:r>
+    </w:p>
+    <w:p>
+      <w:pPr>
+        <w:rPr>
+          <w:lang w:val="en-US" w:eastAsia="ru-RU"/>
+        </w:rPr>
+      </w:pPr>
+      <w:r>
+        <w:rPr>
+          <w:lang w:val="en-US" w:eastAsia="ru-RU"/>
+        </w:rPr>
+        <w:t>Furthermore, primary bodies are assumed to revolve in circular orbits about their center of mass. This is considered to be a good approximation for celestial couples like Earth-Moon, Sun-Earth and others. [2]</w:t>
+      </w:r>
+    </w:p>
+    <w:p>
+      <w:pPr>
+        <w:rPr>
+          <w:lang w:val="en-US" w:eastAsia="ru-RU"/>
+        </w:rPr>
+      </w:pPr>
+      <w:r>
+        <w:rPr>
+          <w:lang w:val="en-US" w:eastAsia="ru-RU"/>
+        </w:rPr>
+        <w:t>The general equation of motion for the restricted three-body problem in a closed form is shown below: [2]</w:t>
+      </w:r>
+    </w:p>
+    <w:p>
+      <w:pPr>
+        <w:rPr>
+          <w:lang w:val="en-US" w:eastAsia="ru-RU"/>
+        </w:rPr>
+      </w:pPr>
+      <w:r>
+        <w:rPr>
+          <w:noProof/>
+          <w:lang w:eastAsia="ru-RU"/>
+        </w:rPr>
+        <w:drawing>
+          <wp:inline distT="0" distB="0" distL="0" distR="0">
+            <wp:extent cx="4914900" cy="866775"/>
+            <wp:effectExtent l="19050" t="0" r="0" b="0"/>
+            <wp:docPr id="4" name="Рисунок 2"/>
+            <wp:cNvGraphicFramePr>
+              <a:graphicFrameLocks xmlns:a="http://schemas.openxmlformats.org/drawingml/2006/main" noChangeAspect="1"/>
+            </wp:cNvGraphicFramePr>
+            <a:graphic xmlns:a="http://schemas.openxmlformats.org/drawingml/2006/main">
+              <a:graphicData uri="http://schemas.openxmlformats.org/drawingml/2006/picture">
+                <pic:pic xmlns:pic="http://schemas.openxmlformats.org/drawingml/2006/picture">
+                  <pic:nvPicPr>
+                    <pic:cNvPr id="0" name="Picture 2"/>
+                    <pic:cNvPicPr>
+                      <a:picLocks noChangeAspect="1" noChangeArrowheads="1"/>
+                    </pic:cNvPicPr>
+                  </pic:nvPicPr>
+                  <pic:blipFill>
+                    <a:blip r:embed="rId6" cstate="print"/>
+                    <a:srcRect/>
+                    <a:stretch>
+                      <a:fillRect/>
+                    </a:stretch>
+                  </pic:blipFill>
+                  <pic:spPr bwMode="auto">
+                    <a:xfrm>
+                      <a:off x="0" y="0"/>
+                      <a:ext cx="4914900" cy="866775"/>
+                    </a:xfrm>
+                    <a:prstGeom prst="rect">
+                      <a:avLst/>
+                    </a:prstGeom>
+                    <a:noFill/>
+                    <a:ln w="9525">
+                      <a:noFill/>
+                      <a:miter lim="800000"/>
+                      <a:headEnd/>
+                      <a:tailEnd/>
+                    </a:ln>
+                  </pic:spPr>
+                </pic:pic>
+              </a:graphicData>
+            </a:graphic>
+          </wp:inline>
+        </w:drawing>
+      </w:r>
+      <w:r>
+        <w:rPr>
+          <w:lang w:val="en-US" w:eastAsia="ru-RU"/>
+        </w:rPr>
+        <w:t>(1.1)</w:t>
+      </w:r>
+    </w:p>
+    <w:p>
+      <w:pPr>
+        <w:rPr>
+          <w:lang w:val="en-US" w:eastAsia="ru-RU"/>
+        </w:rPr>
+      </w:pPr>
+      <w:r>
+        <w:rPr>
+          <w:lang w:val="en-US" w:eastAsia="ru-RU"/>
+        </w:rPr>
+        <w:t xml:space="preserve">where G is the universal gravitational constant, </w:t>
+      </w:r>
+      <w:proofErr w:type="spellStart"/>
+      <w:r>
+        <w:rPr>
+          <w:lang w:val="en-US" w:eastAsia="ru-RU"/>
+        </w:rPr>
+        <w:t>Fi</w:t>
+      </w:r>
+      <w:proofErr w:type="spellEnd"/>
+      <w:r>
+        <w:rPr>
+          <w:lang w:val="en-US" w:eastAsia="ru-RU"/>
+        </w:rPr>
+        <w:t xml:space="preserve"> is the net resultant force acting in each mass mi, r </w:t>
+      </w:r>
+      <w:proofErr w:type="spellStart"/>
+      <w:r>
+        <w:rPr>
+          <w:lang w:val="en-US" w:eastAsia="ru-RU"/>
+        </w:rPr>
+        <w:t>ij</w:t>
+      </w:r>
+      <w:proofErr w:type="spellEnd"/>
+      <w:r>
+        <w:rPr>
+          <w:lang w:val="en-US" w:eastAsia="ru-RU"/>
+        </w:rPr>
+        <w:t xml:space="preserve"> is the relative position vector defined as </w:t>
+      </w:r>
+      <w:proofErr w:type="spellStart"/>
+      <w:r>
+        <w:rPr>
+          <w:lang w:val="en-US" w:eastAsia="ru-RU"/>
+        </w:rPr>
+        <w:t>rij</w:t>
+      </w:r>
+      <w:proofErr w:type="spellEnd"/>
+      <w:r>
+        <w:rPr>
+          <w:lang w:val="en-US" w:eastAsia="ru-RU"/>
+        </w:rPr>
+        <w:t xml:space="preserve"> = </w:t>
+      </w:r>
+      <w:proofErr w:type="spellStart"/>
+      <w:r>
+        <w:rPr>
+          <w:lang w:val="en-US" w:eastAsia="ru-RU"/>
+        </w:rPr>
+        <w:t>rj</w:t>
+      </w:r>
+      <w:proofErr w:type="spellEnd"/>
+      <w:r>
+        <w:rPr>
+          <w:lang w:val="en-US" w:eastAsia="ru-RU"/>
+        </w:rPr>
+        <w:t xml:space="preserve"> – </w:t>
+      </w:r>
+      <w:proofErr w:type="spellStart"/>
+      <w:r>
+        <w:rPr>
+          <w:lang w:val="en-US" w:eastAsia="ru-RU"/>
+        </w:rPr>
+        <w:t>ri</w:t>
+      </w:r>
+      <w:proofErr w:type="spellEnd"/>
+    </w:p>
+    <w:p>
+      <w:pPr>
+        <w:rPr>
+          <w:lang w:val="en-US" w:eastAsia="ru-RU"/>
+        </w:rPr>
+      </w:pPr>
+    </w:p>
+    <w:p>
+      <w:pPr>
+        <w:rPr>
+          <w:lang w:val="en-US" w:eastAsia="ru-RU"/>
+        </w:rPr>
+      </w:pPr>
+      <w:r>
+        <w:rPr>
+          <w:lang w:val="en-US" w:eastAsia="ru-RU"/>
+        </w:rPr>
+        <w:lastRenderedPageBreak/>
+        <w:t>Graphical representation of CR3BP is shown on the figure below:</w:t>
+      </w:r>
+    </w:p>
+    <w:p>
+      <w:pPr>
+        <w:rPr>
+          <w:lang w:val="en-US" w:eastAsia="ru-RU"/>
+        </w:rPr>
+      </w:pPr>
+      <w:r>
+        <w:rPr>
+          <w:noProof/>
+          <w:lang w:eastAsia="ru-RU"/>
+        </w:rPr>
+        <w:drawing>
+          <wp:inline distT="0" distB="0" distL="0" distR="0">
+            <wp:extent cx="5940425" cy="4290307"/>
+            <wp:effectExtent l="19050" t="0" r="3175" b="0"/>
+            <wp:docPr id="30" name="Рисунок 4"/>
+            <wp:cNvGraphicFramePr>
+              <a:graphicFrameLocks xmlns:a="http://schemas.openxmlformats.org/drawingml/2006/main" noChangeAspect="1"/>
+            </wp:cNvGraphicFramePr>
+            <a:graphic xmlns:a="http://schemas.openxmlformats.org/drawingml/2006/main">
+              <a:graphicData uri="http://schemas.openxmlformats.org/drawingml/2006/picture">
+                <pic:pic xmlns:pic="http://schemas.openxmlformats.org/drawingml/2006/picture">
+                  <pic:nvPicPr>
+                    <pic:cNvPr id="0" name="Picture 4"/>
+                    <pic:cNvPicPr>
+                      <a:picLocks noChangeAspect="1" noChangeArrowheads="1"/>
+                    </pic:cNvPicPr>
+                  </pic:nvPicPr>
+                  <pic:blipFill>
+                    <a:blip r:embed="rId7" cstate="print"/>
+                    <a:srcRect/>
+                    <a:stretch>
+                      <a:fillRect/>
+                    </a:stretch>
+                  </pic:blipFill>
+                  <pic:spPr bwMode="auto">
+                    <a:xfrm>
+                      <a:off x="0" y="0"/>
+                      <a:ext cx="5940425" cy="4290307"/>
+                    </a:xfrm>
+                    <a:prstGeom prst="rect">
+                      <a:avLst/>
+                    </a:prstGeom>
+                    <a:noFill/>
+                    <a:ln w="9525">
+                      <a:noFill/>
+                      <a:miter lim="800000"/>
+                      <a:headEnd/>
+                      <a:tailEnd/>
+                    </a:ln>
+                  </pic:spPr>
+                </pic:pic>
+              </a:graphicData>
+            </a:graphic>
+          </wp:inline>
+        </w:drawing>
+      </w:r>
+    </w:p>
+    <w:p>
+      <w:pPr>
+        <w:rPr>
+          <w:shd w:val="clear" w:color="auto" w:fill="FFFFFF"/>
+          <w:lang w:val="en-US"/>
+        </w:rPr>
+      </w:pPr>
+      <w:r>
+        <w:rPr>
+          <w:shd w:val="clear" w:color="auto" w:fill="FFFFFF"/>
+          <w:lang w:val="en-US"/>
+        </w:rPr>
+        <w:t xml:space="preserve">Figure 1.1 Geometry of the CR3BP in sidereal (XY) and </w:t>
+      </w:r>
+      <w:proofErr w:type="spellStart"/>
+      <w:r>
+        <w:rPr>
+          <w:shd w:val="clear" w:color="auto" w:fill="FFFFFF"/>
+          <w:lang w:val="en-US"/>
+        </w:rPr>
+        <w:t>synodic</w:t>
+      </w:r>
+      <w:proofErr w:type="spellEnd"/>
+      <w:r>
+        <w:rPr>
+          <w:shd w:val="clear" w:color="auto" w:fill="FFFFFF"/>
+          <w:lang w:val="en-US"/>
+        </w:rPr>
+        <w:t xml:space="preserve"> (</w:t>
+      </w:r>
+      <w:proofErr w:type="spellStart"/>
+      <w:r>
+        <w:rPr>
+          <w:shd w:val="clear" w:color="auto" w:fill="FFFFFF"/>
+          <w:lang w:val="en-US"/>
+        </w:rPr>
+        <w:t>xy</w:t>
+      </w:r>
+      <w:proofErr w:type="spellEnd"/>
+      <w:r>
+        <w:rPr>
+          <w:shd w:val="clear" w:color="auto" w:fill="FFFFFF"/>
+          <w:lang w:val="en-US"/>
+        </w:rPr>
+        <w:t>) planes [3]</w:t>
+      </w:r>
+    </w:p>
+    <w:p>
+      <w:pPr>
+        <w:rPr>
+          <w:lang w:val="en-US" w:eastAsia="ru-RU"/>
+        </w:rPr>
+      </w:pPr>
+      <w:r>
+        <w:rPr>
+          <w:lang w:val="en-US" w:eastAsia="ru-RU"/>
+        </w:rPr>
+        <w:t>Worth mentioning, that C3RBP are non-linear systems from dynamics perspective.</w:t>
+      </w:r>
+    </w:p>
+    <w:p>
+      <w:pPr>
+        <w:rPr>
+          <w:b/>
+          <w:lang w:val="en-US"/>
+        </w:rPr>
+      </w:pPr>
+      <w:r>
+        <w:rPr>
+          <w:b/>
+          <w:lang w:val="en-US"/>
+        </w:rPr>
+        <w:t>Equations of motion in non</w:t>
+      </w:r>
+      <w:r>
+        <w:rPr>
+          <w:b/>
+          <w:lang w:val="en-US"/>
+        </w:rPr>
+        <w:t>-</w:t>
+      </w:r>
+      <w:r>
+        <w:rPr>
+          <w:b/>
+          <w:lang w:val="en-US"/>
+        </w:rPr>
+        <w:t>dimensional form</w:t>
+      </w:r>
+    </w:p>
+    <w:p>
+      <w:pPr>
+        <w:rPr>
+          <w:lang w:val="en-US"/>
+        </w:rPr>
+      </w:pPr>
+      <w:proofErr w:type="spellStart"/>
+      <w:r>
+        <w:rPr>
+          <w:lang w:val="en-US"/>
+        </w:rPr>
+        <w:t>Lagrangian</w:t>
+      </w:r>
+      <w:proofErr w:type="spellEnd"/>
+      <w:r>
+        <w:rPr>
+          <w:lang w:val="en-US"/>
+        </w:rPr>
+        <w:t xml:space="preserve"> points, i.e. points of equilibrium exist only in </w:t>
+      </w:r>
+      <w:r>
+        <w:rPr>
+          <w:lang w:val="en-US"/>
+        </w:rPr>
+        <w:t xml:space="preserve">the </w:t>
+      </w:r>
+      <w:r>
+        <w:rPr>
+          <w:lang w:val="en-US"/>
+        </w:rPr>
+        <w:t xml:space="preserve">rotating reference frame. Therefore non-dimensionless equations of motion of mass m near the circularly orbiting m1 and m2 should be used. </w:t>
+      </w:r>
+    </w:p>
+    <w:p>
+      <w:pPr>
+        <w:rPr>
+          <w:lang w:val="en-US"/>
+        </w:rPr>
+      </w:pPr>
+      <w:r>
+        <w:rPr>
+          <w:lang w:val="en-US"/>
+        </w:rPr>
+        <w:t xml:space="preserve">Since the primaries revolve in a circular orbits under their mutual gravitational attractions, </w:t>
+      </w:r>
+      <w:r>
+        <w:rPr>
+          <w:lang w:val="en-US"/>
+        </w:rPr>
+        <w:t>the gravitational and centrifugal forces must balance, therefore:</w:t>
+      </w:r>
+    </w:p>
+    <w:p>
+      <w:pPr>
+        <w:rPr>
+          <w:lang w:val="en-US"/>
+        </w:rPr>
+      </w:pPr>
+      <w:r>
+        <w:rPr>
+          <w:lang w:val="en-US"/>
+        </w:rPr>
+        <w:drawing>
+          <wp:inline distT="0" distB="0" distL="0" distR="0">
+            <wp:extent cx="2905125" cy="619125"/>
+            <wp:effectExtent l="19050" t="0" r="9525" b="0"/>
+            <wp:docPr id="29" name="Рисунок 3"/>
+            <wp:cNvGraphicFramePr>
+              <a:graphicFrameLocks xmlns:a="http://schemas.openxmlformats.org/drawingml/2006/main" noChangeAspect="1"/>
+            </wp:cNvGraphicFramePr>
+            <a:graphic xmlns:a="http://schemas.openxmlformats.org/drawingml/2006/main">
+              <a:graphicData uri="http://schemas.openxmlformats.org/drawingml/2006/picture">
+                <pic:pic xmlns:pic="http://schemas.openxmlformats.org/drawingml/2006/picture">
+                  <pic:nvPicPr>
+                    <pic:cNvPr id="0" name="Picture 3"/>
+                    <pic:cNvPicPr>
+                      <a:picLocks noChangeAspect="1" noChangeArrowheads="1"/>
+                    </pic:cNvPicPr>
+                  </pic:nvPicPr>
+                  <pic:blipFill>
+                    <a:blip r:embed="rId8" cstate="print"/>
+                    <a:srcRect/>
+                    <a:stretch>
+                      <a:fillRect/>
+                    </a:stretch>
+                  </pic:blipFill>
+                  <pic:spPr bwMode="auto">
+                    <a:xfrm>
+                      <a:off x="0" y="0"/>
+                      <a:ext cx="2905125" cy="619125"/>
+                    </a:xfrm>
+                    <a:prstGeom prst="rect">
+                      <a:avLst/>
+                    </a:prstGeom>
+                    <a:noFill/>
+                    <a:ln w="9525">
+                      <a:noFill/>
+                      <a:miter lim="800000"/>
+                      <a:headEnd/>
+                      <a:tailEnd/>
+                    </a:ln>
+                  </pic:spPr>
+                </pic:pic>
+              </a:graphicData>
+            </a:graphic>
+          </wp:inline>
+        </w:drawing>
+      </w:r>
+      <w:r>
+        <w:rPr>
+          <w:lang w:val="en-US"/>
+        </w:rPr>
+        <w:t>(1.2)</w:t>
+      </w:r>
+    </w:p>
+    <w:p>
+      <w:pPr>
+        <w:rPr>
+          <w:lang w:val="en-US" w:eastAsia="ru-RU"/>
+        </w:rPr>
+      </w:pPr>
+      <w:r>
+        <w:rPr>
+          <w:lang w:val="en-US"/>
+        </w:rPr>
+        <w:t>where the distances a</w:t>
+      </w:r>
+      <w:r>
+        <w:rPr>
+          <w:lang w:val="en-US"/>
+        </w:rPr>
+        <w:t>, b and l are shown in the figure 1.1, k is the Gaussian gravitational constant and n is the angular velocity of the two bodies around their center of mass.</w:t>
+      </w:r>
+    </w:p>
+    <w:p>
+      <w:pPr>
+        <w:rPr>
+          <w:lang w:val="en-US" w:eastAsia="ru-RU"/>
+        </w:rPr>
+      </w:pPr>
+      <w:r>
+        <w:rPr>
+          <w:lang w:val="en-US"/>
+        </w:rPr>
+        <w:lastRenderedPageBreak/>
+        <w:t>The constants</w:t>
+      </w:r>
+      <w:r>
+        <w:rPr>
+          <w:lang w:val="en-US"/>
+        </w:rPr>
         <w:t xml:space="preserve"> </w:t>
       </w:r>
       <w:proofErr w:type="spellStart"/>
       <w:r>
-        <w:t>stability</w:t>
+        <w:rPr>
+          <w:lang w:val="en-US"/>
+        </w:rPr>
+        <w:t>a</w:t>
+      </w:r>
+      <w:proofErr w:type="gramStart"/>
+      <w:r>
+        <w:rPr>
+          <w:lang w:val="en-US"/>
+        </w:rPr>
+        <w:t>,b,l,n</w:t>
       </w:r>
       <w:proofErr w:type="spellEnd"/>
-      <w:r>
-        <w:t xml:space="preserve"> (</w:t>
-      </w:r>
-      <w:r>
-        <w:t>1</w:t>
-      </w:r>
-      <w:r>
+      <w:proofErr w:type="gramEnd"/>
+      <w:r>
+        <w:rPr>
+          <w:lang w:val="en-US"/>
+        </w:rPr>
+        <w:t xml:space="preserve">, m1 and m2 can be related to one parameter: </w:t>
+      </w:r>
+    </w:p>
+    <w:p>
+      <w:pPr>
+        <w:rPr>
+          <w:shd w:val="clear" w:color="auto" w:fill="FFFFFF"/>
+          <w:lang w:val="en-US"/>
+        </w:rPr>
+      </w:pPr>
+      <w:r>
+        <w:rPr>
+          <w:noProof/>
+          <w:shd w:val="clear" w:color="auto" w:fill="FFFFFF"/>
+          <w:lang w:eastAsia="ru-RU"/>
+        </w:rPr>
+        <w:drawing>
+          <wp:inline distT="0" distB="0" distL="0" distR="0">
+            <wp:extent cx="2009775" cy="752475"/>
+            <wp:effectExtent l="19050" t="0" r="9525" b="0"/>
+            <wp:docPr id="31" name="Рисунок 5"/>
+            <wp:cNvGraphicFramePr>
+              <a:graphicFrameLocks xmlns:a="http://schemas.openxmlformats.org/drawingml/2006/main" noChangeAspect="1"/>
+            </wp:cNvGraphicFramePr>
+            <a:graphic xmlns:a="http://schemas.openxmlformats.org/drawingml/2006/main">
+              <a:graphicData uri="http://schemas.openxmlformats.org/drawingml/2006/picture">
+                <pic:pic xmlns:pic="http://schemas.openxmlformats.org/drawingml/2006/picture">
+                  <pic:nvPicPr>
+                    <pic:cNvPr id="0" name="Picture 5"/>
+                    <pic:cNvPicPr>
+                      <a:picLocks noChangeAspect="1" noChangeArrowheads="1"/>
+                    </pic:cNvPicPr>
+                  </pic:nvPicPr>
+                  <pic:blipFill>
+                    <a:blip r:embed="rId9" cstate="print"/>
+                    <a:srcRect/>
+                    <a:stretch>
+                      <a:fillRect/>
+                    </a:stretch>
+                  </pic:blipFill>
+                  <pic:spPr bwMode="auto">
+                    <a:xfrm>
+                      <a:off x="0" y="0"/>
+                      <a:ext cx="2009775" cy="752475"/>
+                    </a:xfrm>
+                    <a:prstGeom prst="rect">
+                      <a:avLst/>
+                    </a:prstGeom>
+                    <a:noFill/>
+                    <a:ln w="9525">
+                      <a:noFill/>
+                      <a:miter lim="800000"/>
+                      <a:headEnd/>
+                      <a:tailEnd/>
+                    </a:ln>
+                  </pic:spPr>
+                </pic:pic>
+              </a:graphicData>
+            </a:graphic>
+          </wp:inline>
+        </w:drawing>
+      </w:r>
+      <w:r>
+        <w:rPr>
+          <w:shd w:val="clear" w:color="auto" w:fill="FFFFFF"/>
+          <w:lang w:val="en-US"/>
+        </w:rPr>
+        <w:t xml:space="preserve"> (1.3</w:t>
+      </w:r>
+      <w:r>
+        <w:rPr>
+          <w:shd w:val="clear" w:color="auto" w:fill="FFFFFF"/>
+          <w:lang w:val="en-US"/>
+        </w:rPr>
+        <w:t>)</w:t>
+      </w:r>
+    </w:p>
+    <w:p>
+      <w:pPr>
+        <w:rPr>
+          <w:lang w:val="en-US"/>
+        </w:rPr>
+      </w:pPr>
+      <w:r>
+        <w:rPr>
+          <w:lang w:val="en-US"/>
+        </w:rPr>
+        <w:t xml:space="preserve">Taking mu = m2 and 1-mu = mu1, the </w:t>
+      </w:r>
+      <w:proofErr w:type="spellStart"/>
+      <w:r>
+        <w:rPr>
+          <w:lang w:val="en-US"/>
+        </w:rPr>
+        <w:t>Lagrangian</w:t>
+      </w:r>
+      <w:proofErr w:type="spellEnd"/>
+      <w:r>
+        <w:rPr>
+          <w:lang w:val="en-US"/>
+        </w:rPr>
+        <w:t xml:space="preserve"> dimensionless equations are:</w:t>
+      </w:r>
+    </w:p>
+    <w:p>
+      <w:pPr>
+        <w:rPr>
+          <w:lang w:val="en-US"/>
+        </w:rPr>
+      </w:pPr>
+      <w:r>
+        <w:rPr>
+          <w:lang w:val="en-US"/>
+        </w:rPr>
+        <w:drawing>
+          <wp:inline distT="0" distB="0" distL="0" distR="0">
+            <wp:extent cx="1819275" cy="1219200"/>
+            <wp:effectExtent l="19050" t="0" r="9525" b="0"/>
+            <wp:docPr id="32" name="Рисунок 6"/>
+            <wp:cNvGraphicFramePr>
+              <a:graphicFrameLocks xmlns:a="http://schemas.openxmlformats.org/drawingml/2006/main" noChangeAspect="1"/>
+            </wp:cNvGraphicFramePr>
+            <a:graphic xmlns:a="http://schemas.openxmlformats.org/drawingml/2006/main">
+              <a:graphicData uri="http://schemas.openxmlformats.org/drawingml/2006/picture">
+                <pic:pic xmlns:pic="http://schemas.openxmlformats.org/drawingml/2006/picture">
+                  <pic:nvPicPr>
+                    <pic:cNvPr id="0" name="Picture 6"/>
+                    <pic:cNvPicPr>
+                      <a:picLocks noChangeAspect="1" noChangeArrowheads="1"/>
+                    </pic:cNvPicPr>
+                  </pic:nvPicPr>
+                  <pic:blipFill>
+                    <a:blip r:embed="rId10" cstate="print"/>
+                    <a:srcRect/>
+                    <a:stretch>
+                      <a:fillRect/>
+                    </a:stretch>
+                  </pic:blipFill>
+                  <pic:spPr bwMode="auto">
+                    <a:xfrm>
+                      <a:off x="0" y="0"/>
+                      <a:ext cx="1819275" cy="1219200"/>
+                    </a:xfrm>
+                    <a:prstGeom prst="rect">
+                      <a:avLst/>
+                    </a:prstGeom>
+                    <a:noFill/>
+                    <a:ln w="9525">
+                      <a:noFill/>
+                      <a:miter lim="800000"/>
+                      <a:headEnd/>
+                      <a:tailEnd/>
+                    </a:ln>
+                  </pic:spPr>
+                </pic:pic>
+              </a:graphicData>
+            </a:graphic>
+          </wp:inline>
+        </w:drawing>
+      </w:r>
+      <w:r>
+        <w:rPr>
+          <w:lang w:val="en-US"/>
+        </w:rPr>
+        <w:t>(1.4</w:t>
+      </w:r>
+      <w:r>
+        <w:rPr>
+          <w:lang w:val="en-US"/>
+        </w:rPr>
+        <w:t>)</w:t>
+      </w:r>
+    </w:p>
+    <w:p>
+      <w:pPr>
+        <w:rPr>
+          <w:lang w:val="en-US" w:eastAsia="ru-RU"/>
+        </w:rPr>
+      </w:pPr>
+      <w:proofErr w:type="gramStart"/>
+      <w:r>
+        <w:rPr>
+          <w:lang w:val="en-US" w:eastAsia="ru-RU"/>
+        </w:rPr>
+        <w:t>where</w:t>
+      </w:r>
+      <w:proofErr w:type="gramEnd"/>
+      <w:r>
+        <w:rPr>
+          <w:lang w:val="en-US" w:eastAsia="ru-RU"/>
+        </w:rPr>
         <w:t xml:space="preserve"> </w:t>
       </w:r>
-      <w:proofErr w:type="spellStart"/>
-      <w:r>
-        <w:t>paragraph</w:t>
-      </w:r>
-      <w:proofErr w:type="spellEnd"/>
-      <w:r>
+      <w:r>
+        <w:rPr>
+          <w:lang w:val="en-US" w:eastAsia="ru-RU"/>
+        </w:rPr>
+        <w:t>subscripts stand for partial derivatives of 1.5 for respective components</w:t>
+      </w:r>
+    </w:p>
+    <w:p>
+      <w:pPr>
+        <w:rPr>
+          <w:lang w:val="en-US" w:eastAsia="ru-RU"/>
+        </w:rPr>
+      </w:pPr>
+      <w:r>
+        <w:rPr>
+          <w:noProof/>
+          <w:lang w:eastAsia="ru-RU"/>
+        </w:rPr>
+        <w:drawing>
+          <wp:inline distT="0" distB="0" distL="0" distR="0">
+            <wp:extent cx="4991100" cy="733425"/>
+            <wp:effectExtent l="19050" t="0" r="0" b="0"/>
+            <wp:docPr id="33" name="Рисунок 7"/>
+            <wp:cNvGraphicFramePr>
+              <a:graphicFrameLocks xmlns:a="http://schemas.openxmlformats.org/drawingml/2006/main" noChangeAspect="1"/>
+            </wp:cNvGraphicFramePr>
+            <a:graphic xmlns:a="http://schemas.openxmlformats.org/drawingml/2006/main">
+              <a:graphicData uri="http://schemas.openxmlformats.org/drawingml/2006/picture">
+                <pic:pic xmlns:pic="http://schemas.openxmlformats.org/drawingml/2006/picture">
+                  <pic:nvPicPr>
+                    <pic:cNvPr id="0" name="Picture 7"/>
+                    <pic:cNvPicPr>
+                      <a:picLocks noChangeAspect="1" noChangeArrowheads="1"/>
+                    </pic:cNvPicPr>
+                  </pic:nvPicPr>
+                  <pic:blipFill>
+                    <a:blip r:embed="rId11" cstate="print"/>
+                    <a:srcRect/>
+                    <a:stretch>
+                      <a:fillRect/>
+                    </a:stretch>
+                  </pic:blipFill>
+                  <pic:spPr bwMode="auto">
+                    <a:xfrm>
+                      <a:off x="0" y="0"/>
+                      <a:ext cx="4991100" cy="733425"/>
+                    </a:xfrm>
+                    <a:prstGeom prst="rect">
+                      <a:avLst/>
+                    </a:prstGeom>
+                    <a:noFill/>
+                    <a:ln w="9525">
+                      <a:noFill/>
+                      <a:miter lim="800000"/>
+                      <a:headEnd/>
+                      <a:tailEnd/>
+                    </a:ln>
+                  </pic:spPr>
+                </pic:pic>
+              </a:graphicData>
+            </a:graphic>
+          </wp:inline>
+        </w:drawing>
+      </w:r>
+      <w:r>
+        <w:rPr>
+          <w:b/>
+          <w:lang w:val="en-US" w:eastAsia="ru-RU"/>
+        </w:rPr>
+        <w:t xml:space="preserve"> </w:t>
+      </w:r>
+      <w:r>
+        <w:rPr>
+          <w:lang w:val="en-US" w:eastAsia="ru-RU"/>
+        </w:rPr>
+        <w:t>(1.5</w:t>
+      </w:r>
+      <w:r>
+        <w:rPr>
+          <w:lang w:val="en-US" w:eastAsia="ru-RU"/>
+        </w:rPr>
         <w:t>)</w:t>
+      </w:r>
+    </w:p>
+    <w:p>
+      <w:pPr>
+        <w:rPr>
+          <w:lang w:val="en-US" w:eastAsia="ru-RU"/>
+        </w:rPr>
+      </w:pPr>
+      <w:proofErr w:type="gramStart"/>
+      <w:r>
+        <w:rPr>
+          <w:lang w:val="en-US" w:eastAsia="ru-RU"/>
+        </w:rPr>
+        <w:t>and</w:t>
+      </w:r>
+      <w:proofErr w:type="gramEnd"/>
+    </w:p>
+    <w:p>
+      <w:pPr>
+        <w:rPr>
+          <w:lang w:val="en-US" w:eastAsia="ru-RU"/>
+        </w:rPr>
+      </w:pPr>
+      <w:r>
+        <w:drawing>
+          <wp:inline distT="0" distB="0" distL="0" distR="0">
+            <wp:extent cx="3438525" cy="942975"/>
+            <wp:effectExtent l="19050" t="0" r="9525" b="0"/>
+            <wp:docPr id="3" name="Рисунок 3"/>
+            <wp:cNvGraphicFramePr>
+              <a:graphicFrameLocks xmlns:a="http://schemas.openxmlformats.org/drawingml/2006/main" noChangeAspect="1"/>
+            </wp:cNvGraphicFramePr>
+            <a:graphic xmlns:a="http://schemas.openxmlformats.org/drawingml/2006/main">
+              <a:graphicData uri="http://schemas.openxmlformats.org/drawingml/2006/picture">
+                <pic:pic xmlns:pic="http://schemas.openxmlformats.org/drawingml/2006/picture">
+                  <pic:nvPicPr>
+                    <pic:cNvPr id="0" name="Picture 3"/>
+                    <pic:cNvPicPr>
+                      <a:picLocks noChangeAspect="1" noChangeArrowheads="1"/>
+                    </pic:cNvPicPr>
+                  </pic:nvPicPr>
+                  <pic:blipFill>
+                    <a:blip r:embed="rId12" cstate="print"/>
+                    <a:srcRect/>
+                    <a:stretch>
+                      <a:fillRect/>
+                    </a:stretch>
+                  </pic:blipFill>
+                  <pic:spPr bwMode="auto">
+                    <a:xfrm>
+                      <a:off x="0" y="0"/>
+                      <a:ext cx="3438525" cy="942975"/>
+                    </a:xfrm>
+                    <a:prstGeom prst="rect">
+                      <a:avLst/>
+                    </a:prstGeom>
+                    <a:noFill/>
+                    <a:ln w="9525">
+                      <a:noFill/>
+                      <a:miter lim="800000"/>
+                      <a:headEnd/>
+                      <a:tailEnd/>
+                    </a:ln>
+                  </pic:spPr>
+                </pic:pic>
+              </a:graphicData>
+            </a:graphic>
+          </wp:inline>
+        </w:drawing>
+      </w:r>
+    </w:p>
+    <w:p>
+      <w:pPr>
+        <w:rPr>
+          <w:lang w:val="en-US" w:eastAsia="ru-RU"/>
+        </w:rPr>
+      </w:pPr>
+      <w:r>
+        <w:rPr>
+          <w:lang w:val="en-US" w:eastAsia="ru-RU"/>
+        </w:rPr>
+        <w:t>In equation 1.4 the sum of masses of the primary bodies</w:t>
+      </w:r>
+      <w:r>
+        <w:rPr>
+          <w:lang w:val="en-US" w:eastAsia="ru-RU"/>
+        </w:rPr>
+        <w:t>,</w:t>
+      </w:r>
+      <w:r>
+        <w:rPr>
+          <w:lang w:val="en-US" w:eastAsia="ru-RU"/>
+        </w:rPr>
+        <w:t xml:space="preserve"> the distance between them</w:t>
+      </w:r>
+      <w:r>
+        <w:rPr>
+          <w:lang w:val="en-US" w:eastAsia="ru-RU"/>
+        </w:rPr>
+        <w:t xml:space="preserve"> and their angular velocity</w:t>
+      </w:r>
+      <w:r>
+        <w:rPr>
+          <w:lang w:val="en-US" w:eastAsia="ru-RU"/>
+        </w:rPr>
+        <w:t xml:space="preserve"> are normalized to one.</w:t>
+      </w:r>
+    </w:p>
+    <w:p>
+      <w:pPr>
+        <w:rPr>
+          <w:lang w:val="en-US"/>
+        </w:rPr>
+      </w:pPr>
+    </w:p>
+    <w:p>
+      <w:pPr>
+        <w:rPr>
+          <w:lang w:val="en-US"/>
+        </w:rPr>
+      </w:pPr>
+      <w:r>
+        <w:rPr>
+          <w:lang w:val="en-US"/>
+        </w:rPr>
+        <w:t>Now the center of mass condition can be written as:</w:t>
       </w:r>
     </w:p>
     <w:p>
@@ -5272,6 +6310,7 @@
         <w:rPr>
           <w:lang w:val="en-US"/>
         </w:rPr>
+        <w:lastRenderedPageBreak/>
         <w:t>Halo orbits, characteristics, advantages over other libration orbits (half a page)</w:t>
       </w:r>
     </w:p>
@@ -5317,304 +6356,183 @@
       <w:pPr>
         <w:pStyle w:val="2"/>
       </w:pPr>
-      <w:bookmarkStart w:id="39" w:name="_Toc468651496"/>
-      <w:r>
-        <w:t>Circular Restricted Three Body Problem (CR3BP)</w:t>
-      </w:r>
-      <w:bookmarkEnd w:id="39"/>
+      <w:r>
+        <w:t>Lagrange points</w:t>
+      </w:r>
     </w:p>
     <w:p>
       <w:pPr>
         <w:pStyle w:val="a5"/>
         <w:numPr>
           <w:ilvl w:val="0"/>
-          <w:numId w:val="8"/>
+          <w:numId w:val="6"/>
         </w:numPr>
         <w:rPr>
-          <w:lang w:val="en-US"/>
-        </w:rPr>
-      </w:pPr>
-      <w:r>
-        <w:rPr>
-          <w:lang w:val="en-US"/>
-        </w:rPr>
-        <w:t>History of the problem, who studied it (1 small paragraph)</w:t>
-      </w:r>
-    </w:p>
-    <w:p>
-      <w:pPr>
-        <w:pStyle w:val="a5"/>
-        <w:numPr>
-          <w:ilvl w:val="0"/>
-          <w:numId w:val="8"/>
-        </w:numPr>
-      </w:pPr>
-      <w:proofErr w:type="spellStart"/>
-      <w:r>
-        <w:t>Assumptions</w:t>
-      </w:r>
-      <w:proofErr w:type="spellEnd"/>
-      <w:r>
-        <w:t xml:space="preserve"> (1 </w:t>
-      </w:r>
-      <w:proofErr w:type="spellStart"/>
-      <w:r>
-        <w:t>small</w:t>
-      </w:r>
-      <w:proofErr w:type="spellEnd"/>
-      <w:r>
-        <w:t xml:space="preserve"> </w:t>
-      </w:r>
-      <w:proofErr w:type="spellStart"/>
-      <w:r>
-        <w:t>paragraph</w:t>
-      </w:r>
-      <w:proofErr w:type="spellEnd"/>
-      <w:r>
-        <w:t>)</w:t>
-      </w:r>
-    </w:p>
-    <w:p>
-      <w:pPr>
-        <w:pStyle w:val="a5"/>
-        <w:numPr>
-          <w:ilvl w:val="0"/>
-          <w:numId w:val="8"/>
-        </w:numPr>
-        <w:rPr>
-          <w:lang w:val="en-US"/>
-        </w:rPr>
-      </w:pPr>
-      <w:r>
-        <w:rPr>
-          <w:lang w:val="en-US"/>
-        </w:rPr>
-        <w:t>Rotating reference frame description with figure (1 small paragraph)(figure)</w:t>
-      </w:r>
-    </w:p>
-    <w:p>
-      <w:pPr>
-        <w:pStyle w:val="a5"/>
-        <w:numPr>
-          <w:ilvl w:val="0"/>
-          <w:numId w:val="8"/>
-        </w:numPr>
-      </w:pPr>
-      <w:r>
-        <w:rPr>
-          <w:lang w:val="en-US"/>
-        </w:rPr>
-        <w:t xml:space="preserve">Equations of motion in non-dimensional form (equations with assumptions)(approx. </w:t>
-      </w:r>
-      <w:r>
-        <w:t xml:space="preserve">1 </w:t>
-      </w:r>
-      <w:proofErr w:type="spellStart"/>
-      <w:r>
-        <w:t>page</w:t>
-      </w:r>
-      <w:proofErr w:type="spellEnd"/>
-      <w:r>
-        <w:t>)</w:t>
-      </w:r>
-    </w:p>
-    <w:p>
-      <w:pPr>
-        <w:pStyle w:val="a5"/>
-        <w:numPr>
-          <w:ilvl w:val="0"/>
-          <w:numId w:val="8"/>
-        </w:numPr>
-        <w:rPr>
-          <w:lang w:val="en-US"/>
-        </w:rPr>
-      </w:pPr>
-      <w:r>
-        <w:rPr>
-          <w:lang w:val="en-US"/>
-        </w:rPr>
-        <w:t xml:space="preserve">How </w:t>
-      </w:r>
-      <w:proofErr w:type="spellStart"/>
-      <w:r>
-        <w:rPr>
-          <w:lang w:val="en-US"/>
-        </w:rPr>
-        <w:t>lagrange</w:t>
-      </w:r>
-      <w:proofErr w:type="spellEnd"/>
-      <w:r>
-        <w:rPr>
-          <w:lang w:val="en-US"/>
-        </w:rPr>
-        <w:t xml:space="preserve"> points are derived from the equation (optional)(half a page)</w:t>
-      </w:r>
-    </w:p>
-    <w:p>
-      <w:pPr>
-        <w:pStyle w:val="2"/>
-      </w:pPr>
-      <w:bookmarkStart w:id="40" w:name="_Toc468642763"/>
-      <w:bookmarkStart w:id="41" w:name="_Toc468643124"/>
-      <w:bookmarkStart w:id="42" w:name="_Toc468644323"/>
-      <w:bookmarkStart w:id="43" w:name="_Toc468644468"/>
-      <w:bookmarkStart w:id="44" w:name="_Toc468642764"/>
-      <w:bookmarkStart w:id="45" w:name="_Toc468643125"/>
-      <w:bookmarkStart w:id="46" w:name="_Toc468644324"/>
-      <w:bookmarkStart w:id="47" w:name="_Toc468644469"/>
-      <w:bookmarkStart w:id="48" w:name="_Toc468642765"/>
-      <w:bookmarkStart w:id="49" w:name="_Toc468643126"/>
-      <w:bookmarkStart w:id="50" w:name="_Toc468644325"/>
-      <w:bookmarkStart w:id="51" w:name="_Toc468644470"/>
-      <w:bookmarkStart w:id="52" w:name="_Toc468642766"/>
-      <w:bookmarkStart w:id="53" w:name="_Toc468643127"/>
-      <w:bookmarkStart w:id="54" w:name="_Toc468644326"/>
-      <w:bookmarkStart w:id="55" w:name="_Toc468644471"/>
-      <w:bookmarkStart w:id="56" w:name="_Toc468642767"/>
-      <w:bookmarkStart w:id="57" w:name="_Toc468643128"/>
-      <w:bookmarkStart w:id="58" w:name="_Toc468644327"/>
-      <w:bookmarkStart w:id="59" w:name="_Toc468644472"/>
-      <w:bookmarkStart w:id="60" w:name="_Toc468642768"/>
-      <w:bookmarkStart w:id="61" w:name="_Toc468643129"/>
-      <w:bookmarkStart w:id="62" w:name="_Toc468644328"/>
-      <w:bookmarkStart w:id="63" w:name="_Toc468644473"/>
-      <w:bookmarkStart w:id="64" w:name="_Toc468642769"/>
-      <w:bookmarkStart w:id="65" w:name="_Toc468643130"/>
-      <w:bookmarkStart w:id="66" w:name="_Toc468644329"/>
-      <w:bookmarkStart w:id="67" w:name="_Toc468644474"/>
-      <w:bookmarkStart w:id="68" w:name="_Toc468642770"/>
-      <w:bookmarkStart w:id="69" w:name="_Toc468643131"/>
-      <w:bookmarkStart w:id="70" w:name="_Toc468644330"/>
-      <w:bookmarkStart w:id="71" w:name="_Toc468644475"/>
-      <w:bookmarkStart w:id="72" w:name="_Toc468642771"/>
-      <w:bookmarkStart w:id="73" w:name="_Toc468643132"/>
-      <w:bookmarkStart w:id="74" w:name="_Toc468644331"/>
-      <w:bookmarkStart w:id="75" w:name="_Toc468644476"/>
-      <w:bookmarkStart w:id="76" w:name="_Toc468642772"/>
-      <w:bookmarkStart w:id="77" w:name="_Toc468643133"/>
-      <w:bookmarkStart w:id="78" w:name="_Toc468644332"/>
-      <w:bookmarkStart w:id="79" w:name="_Toc468644477"/>
-      <w:bookmarkStart w:id="80" w:name="_Toc468642773"/>
-      <w:bookmarkStart w:id="81" w:name="_Toc468643134"/>
-      <w:bookmarkStart w:id="82" w:name="_Toc468644333"/>
-      <w:bookmarkStart w:id="83" w:name="_Toc468644478"/>
-      <w:bookmarkStart w:id="84" w:name="_Toc468642774"/>
-      <w:bookmarkStart w:id="85" w:name="_Toc468643135"/>
-      <w:bookmarkStart w:id="86" w:name="_Toc468644334"/>
-      <w:bookmarkStart w:id="87" w:name="_Toc468644479"/>
-      <w:bookmarkStart w:id="88" w:name="_Toc468642775"/>
-      <w:bookmarkStart w:id="89" w:name="_Toc468643136"/>
-      <w:bookmarkStart w:id="90" w:name="_Toc468644335"/>
-      <w:bookmarkStart w:id="91" w:name="_Toc468644480"/>
-      <w:bookmarkStart w:id="92" w:name="_Toc468642776"/>
-      <w:bookmarkStart w:id="93" w:name="_Toc468643137"/>
-      <w:bookmarkStart w:id="94" w:name="_Toc468644336"/>
-      <w:bookmarkStart w:id="95" w:name="_Toc468644481"/>
-      <w:bookmarkStart w:id="96" w:name="_Toc468642777"/>
-      <w:bookmarkStart w:id="97" w:name="_Toc468643138"/>
-      <w:bookmarkStart w:id="98" w:name="_Toc468644337"/>
-      <w:bookmarkStart w:id="99" w:name="_Toc468644482"/>
-      <w:bookmarkStart w:id="100" w:name="_Toc468642778"/>
-      <w:bookmarkStart w:id="101" w:name="_Toc468643139"/>
-      <w:bookmarkStart w:id="102" w:name="_Toc468644338"/>
-      <w:bookmarkStart w:id="103" w:name="_Toc468644483"/>
-      <w:bookmarkStart w:id="104" w:name="_Toc468642779"/>
-      <w:bookmarkStart w:id="105" w:name="_Toc468643140"/>
-      <w:bookmarkStart w:id="106" w:name="_Toc468644339"/>
-      <w:bookmarkStart w:id="107" w:name="_Toc468644484"/>
-      <w:bookmarkStart w:id="108" w:name="_Toc468642780"/>
-      <w:bookmarkStart w:id="109" w:name="_Toc468643141"/>
-      <w:bookmarkStart w:id="110" w:name="_Toc468644340"/>
-      <w:bookmarkStart w:id="111" w:name="_Toc468644485"/>
-      <w:bookmarkStart w:id="112" w:name="_Toc468642781"/>
-      <w:bookmarkStart w:id="113" w:name="_Toc468643142"/>
-      <w:bookmarkStart w:id="114" w:name="_Toc468644341"/>
-      <w:bookmarkStart w:id="115" w:name="_Toc468644486"/>
-      <w:bookmarkStart w:id="116" w:name="_Toc468642782"/>
-      <w:bookmarkStart w:id="117" w:name="_Toc468643143"/>
-      <w:bookmarkStart w:id="118" w:name="_Toc468644342"/>
-      <w:bookmarkStart w:id="119" w:name="_Toc468644487"/>
-      <w:bookmarkStart w:id="120" w:name="_Toc468642783"/>
-      <w:bookmarkStart w:id="121" w:name="_Toc468643144"/>
-      <w:bookmarkStart w:id="122" w:name="_Toc468644343"/>
-      <w:bookmarkStart w:id="123" w:name="_Toc468644488"/>
-      <w:bookmarkStart w:id="124" w:name="_Toc468642784"/>
-      <w:bookmarkStart w:id="125" w:name="_Toc468643145"/>
-      <w:bookmarkStart w:id="126" w:name="_Toc468644344"/>
-      <w:bookmarkStart w:id="127" w:name="_Toc468644489"/>
-      <w:bookmarkStart w:id="128" w:name="_Toc468642785"/>
-      <w:bookmarkStart w:id="129" w:name="_Toc468643146"/>
-      <w:bookmarkStart w:id="130" w:name="_Toc468644345"/>
-      <w:bookmarkStart w:id="131" w:name="_Toc468644490"/>
-      <w:bookmarkStart w:id="132" w:name="_Toc468642786"/>
-      <w:bookmarkStart w:id="133" w:name="_Toc468643147"/>
-      <w:bookmarkStart w:id="134" w:name="_Toc468644346"/>
-      <w:bookmarkStart w:id="135" w:name="_Toc468644491"/>
-      <w:bookmarkStart w:id="136" w:name="_Toc468642787"/>
-      <w:bookmarkStart w:id="137" w:name="_Toc468643148"/>
-      <w:bookmarkStart w:id="138" w:name="_Toc468644347"/>
-      <w:bookmarkStart w:id="139" w:name="_Toc468644492"/>
-      <w:bookmarkStart w:id="140" w:name="_Toc468642788"/>
-      <w:bookmarkStart w:id="141" w:name="_Toc468643149"/>
-      <w:bookmarkStart w:id="142" w:name="_Toc468644348"/>
-      <w:bookmarkStart w:id="143" w:name="_Toc468644493"/>
-      <w:bookmarkStart w:id="144" w:name="_Toc468642789"/>
-      <w:bookmarkStart w:id="145" w:name="_Toc468643150"/>
-      <w:bookmarkStart w:id="146" w:name="_Toc468644349"/>
-      <w:bookmarkStart w:id="147" w:name="_Toc468644494"/>
-      <w:bookmarkStart w:id="148" w:name="_Toc468642790"/>
-      <w:bookmarkStart w:id="149" w:name="_Toc468643151"/>
-      <w:bookmarkStart w:id="150" w:name="_Toc468644350"/>
-      <w:bookmarkStart w:id="151" w:name="_Toc468644495"/>
-      <w:bookmarkStart w:id="152" w:name="_Toc468642791"/>
-      <w:bookmarkStart w:id="153" w:name="_Toc468643152"/>
-      <w:bookmarkStart w:id="154" w:name="_Toc468644351"/>
-      <w:bookmarkStart w:id="155" w:name="_Toc468644496"/>
-      <w:bookmarkStart w:id="156" w:name="_Toc468642792"/>
-      <w:bookmarkStart w:id="157" w:name="_Toc468643153"/>
-      <w:bookmarkStart w:id="158" w:name="_Toc468644352"/>
-      <w:bookmarkStart w:id="159" w:name="_Toc468644497"/>
-      <w:bookmarkStart w:id="160" w:name="_Toc468642793"/>
-      <w:bookmarkStart w:id="161" w:name="_Toc468643154"/>
-      <w:bookmarkStart w:id="162" w:name="_Toc468644353"/>
-      <w:bookmarkStart w:id="163" w:name="_Toc468644498"/>
-      <w:bookmarkStart w:id="164" w:name="_Toc468642794"/>
-      <w:bookmarkStart w:id="165" w:name="_Toc468643155"/>
-      <w:bookmarkStart w:id="166" w:name="_Toc468644354"/>
-      <w:bookmarkStart w:id="167" w:name="_Toc468644499"/>
-      <w:bookmarkStart w:id="168" w:name="_Toc468642795"/>
-      <w:bookmarkStart w:id="169" w:name="_Toc468643156"/>
-      <w:bookmarkStart w:id="170" w:name="_Toc468644355"/>
-      <w:bookmarkStart w:id="171" w:name="_Toc468644500"/>
-      <w:bookmarkStart w:id="172" w:name="_Toc468642796"/>
-      <w:bookmarkStart w:id="173" w:name="_Toc468643157"/>
-      <w:bookmarkStart w:id="174" w:name="_Toc468644356"/>
-      <w:bookmarkStart w:id="175" w:name="_Toc468644501"/>
-      <w:bookmarkStart w:id="176" w:name="_Toc468642797"/>
-      <w:bookmarkStart w:id="177" w:name="_Toc468643158"/>
-      <w:bookmarkStart w:id="178" w:name="_Toc468644357"/>
-      <w:bookmarkStart w:id="179" w:name="_Toc468644502"/>
-      <w:bookmarkStart w:id="180" w:name="_Toc468642798"/>
-      <w:bookmarkStart w:id="181" w:name="_Toc468643159"/>
-      <w:bookmarkStart w:id="182" w:name="_Toc468644358"/>
-      <w:bookmarkStart w:id="183" w:name="_Toc468644503"/>
-      <w:bookmarkStart w:id="184" w:name="_Toc468642799"/>
-      <w:bookmarkStart w:id="185" w:name="_Toc468643160"/>
-      <w:bookmarkStart w:id="186" w:name="_Toc468644359"/>
-      <w:bookmarkStart w:id="187" w:name="_Toc468644504"/>
-      <w:bookmarkStart w:id="188" w:name="_Toc468642800"/>
-      <w:bookmarkStart w:id="189" w:name="_Toc468643161"/>
-      <w:bookmarkStart w:id="190" w:name="_Toc468644360"/>
-      <w:bookmarkStart w:id="191" w:name="_Toc468644505"/>
-      <w:bookmarkStart w:id="192" w:name="_Toc468642801"/>
-      <w:bookmarkStart w:id="193" w:name="_Toc468643162"/>
-      <w:bookmarkStart w:id="194" w:name="_Toc468644361"/>
-      <w:bookmarkStart w:id="195" w:name="_Toc468644506"/>
-      <w:bookmarkStart w:id="196" w:name="_Toc468642802"/>
-      <w:bookmarkStart w:id="197" w:name="_Toc468643163"/>
-      <w:bookmarkStart w:id="198" w:name="_Toc468644362"/>
-      <w:bookmarkStart w:id="199" w:name="_Toc468644507"/>
-      <w:bookmarkStart w:id="200" w:name="_Toc468651499"/>
+          <w:lang w:val="en-US" w:eastAsia="ru-RU"/>
+        </w:rPr>
+      </w:pPr>
+      <w:bookmarkStart w:id="39" w:name="_Toc468642763"/>
+      <w:bookmarkStart w:id="40" w:name="_Toc468643124"/>
+      <w:bookmarkStart w:id="41" w:name="_Toc468644323"/>
+      <w:bookmarkStart w:id="42" w:name="_Toc468644468"/>
+      <w:bookmarkStart w:id="43" w:name="_Toc468642764"/>
+      <w:bookmarkStart w:id="44" w:name="_Toc468643125"/>
+      <w:bookmarkStart w:id="45" w:name="_Toc468644324"/>
+      <w:bookmarkStart w:id="46" w:name="_Toc468644469"/>
+      <w:bookmarkStart w:id="47" w:name="_Toc468642765"/>
+      <w:bookmarkStart w:id="48" w:name="_Toc468643126"/>
+      <w:bookmarkStart w:id="49" w:name="_Toc468644325"/>
+      <w:bookmarkStart w:id="50" w:name="_Toc468644470"/>
+      <w:bookmarkStart w:id="51" w:name="_Toc468642766"/>
+      <w:bookmarkStart w:id="52" w:name="_Toc468643127"/>
+      <w:bookmarkStart w:id="53" w:name="_Toc468644326"/>
+      <w:bookmarkStart w:id="54" w:name="_Toc468644471"/>
+      <w:bookmarkStart w:id="55" w:name="_Toc468642767"/>
+      <w:bookmarkStart w:id="56" w:name="_Toc468643128"/>
+      <w:bookmarkStart w:id="57" w:name="_Toc468644327"/>
+      <w:bookmarkStart w:id="58" w:name="_Toc468644472"/>
+      <w:bookmarkStart w:id="59" w:name="_Toc468642768"/>
+      <w:bookmarkStart w:id="60" w:name="_Toc468643129"/>
+      <w:bookmarkStart w:id="61" w:name="_Toc468644328"/>
+      <w:bookmarkStart w:id="62" w:name="_Toc468644473"/>
+      <w:bookmarkStart w:id="63" w:name="_Toc468642769"/>
+      <w:bookmarkStart w:id="64" w:name="_Toc468643130"/>
+      <w:bookmarkStart w:id="65" w:name="_Toc468644329"/>
+      <w:bookmarkStart w:id="66" w:name="_Toc468644474"/>
+      <w:bookmarkStart w:id="67" w:name="_Toc468642770"/>
+      <w:bookmarkStart w:id="68" w:name="_Toc468643131"/>
+      <w:bookmarkStart w:id="69" w:name="_Toc468644330"/>
+      <w:bookmarkStart w:id="70" w:name="_Toc468644475"/>
+      <w:bookmarkStart w:id="71" w:name="_Toc468642771"/>
+      <w:bookmarkStart w:id="72" w:name="_Toc468643132"/>
+      <w:bookmarkStart w:id="73" w:name="_Toc468644331"/>
+      <w:bookmarkStart w:id="74" w:name="_Toc468644476"/>
+      <w:bookmarkStart w:id="75" w:name="_Toc468642772"/>
+      <w:bookmarkStart w:id="76" w:name="_Toc468643133"/>
+      <w:bookmarkStart w:id="77" w:name="_Toc468644332"/>
+      <w:bookmarkStart w:id="78" w:name="_Toc468644477"/>
+      <w:bookmarkStart w:id="79" w:name="_Toc468642773"/>
+      <w:bookmarkStart w:id="80" w:name="_Toc468643134"/>
+      <w:bookmarkStart w:id="81" w:name="_Toc468644333"/>
+      <w:bookmarkStart w:id="82" w:name="_Toc468644478"/>
+      <w:bookmarkStart w:id="83" w:name="_Toc468642774"/>
+      <w:bookmarkStart w:id="84" w:name="_Toc468643135"/>
+      <w:bookmarkStart w:id="85" w:name="_Toc468644334"/>
+      <w:bookmarkStart w:id="86" w:name="_Toc468644479"/>
+      <w:bookmarkStart w:id="87" w:name="_Toc468642775"/>
+      <w:bookmarkStart w:id="88" w:name="_Toc468643136"/>
+      <w:bookmarkStart w:id="89" w:name="_Toc468644335"/>
+      <w:bookmarkStart w:id="90" w:name="_Toc468644480"/>
+      <w:bookmarkStart w:id="91" w:name="_Toc468642776"/>
+      <w:bookmarkStart w:id="92" w:name="_Toc468643137"/>
+      <w:bookmarkStart w:id="93" w:name="_Toc468644336"/>
+      <w:bookmarkStart w:id="94" w:name="_Toc468644481"/>
+      <w:bookmarkStart w:id="95" w:name="_Toc468642777"/>
+      <w:bookmarkStart w:id="96" w:name="_Toc468643138"/>
+      <w:bookmarkStart w:id="97" w:name="_Toc468644337"/>
+      <w:bookmarkStart w:id="98" w:name="_Toc468644482"/>
+      <w:bookmarkStart w:id="99" w:name="_Toc468642778"/>
+      <w:bookmarkStart w:id="100" w:name="_Toc468643139"/>
+      <w:bookmarkStart w:id="101" w:name="_Toc468644338"/>
+      <w:bookmarkStart w:id="102" w:name="_Toc468644483"/>
+      <w:bookmarkStart w:id="103" w:name="_Toc468642779"/>
+      <w:bookmarkStart w:id="104" w:name="_Toc468643140"/>
+      <w:bookmarkStart w:id="105" w:name="_Toc468644339"/>
+      <w:bookmarkStart w:id="106" w:name="_Toc468644484"/>
+      <w:bookmarkStart w:id="107" w:name="_Toc468642780"/>
+      <w:bookmarkStart w:id="108" w:name="_Toc468643141"/>
+      <w:bookmarkStart w:id="109" w:name="_Toc468644340"/>
+      <w:bookmarkStart w:id="110" w:name="_Toc468644485"/>
+      <w:bookmarkStart w:id="111" w:name="_Toc468642781"/>
+      <w:bookmarkStart w:id="112" w:name="_Toc468643142"/>
+      <w:bookmarkStart w:id="113" w:name="_Toc468644341"/>
+      <w:bookmarkStart w:id="114" w:name="_Toc468644486"/>
+      <w:bookmarkStart w:id="115" w:name="_Toc468642782"/>
+      <w:bookmarkStart w:id="116" w:name="_Toc468643143"/>
+      <w:bookmarkStart w:id="117" w:name="_Toc468644342"/>
+      <w:bookmarkStart w:id="118" w:name="_Toc468644487"/>
+      <w:bookmarkStart w:id="119" w:name="_Toc468642783"/>
+      <w:bookmarkStart w:id="120" w:name="_Toc468643144"/>
+      <w:bookmarkStart w:id="121" w:name="_Toc468644343"/>
+      <w:bookmarkStart w:id="122" w:name="_Toc468644488"/>
+      <w:bookmarkStart w:id="123" w:name="_Toc468642784"/>
+      <w:bookmarkStart w:id="124" w:name="_Toc468643145"/>
+      <w:bookmarkStart w:id="125" w:name="_Toc468644344"/>
+      <w:bookmarkStart w:id="126" w:name="_Toc468644489"/>
+      <w:bookmarkStart w:id="127" w:name="_Toc468642785"/>
+      <w:bookmarkStart w:id="128" w:name="_Toc468643146"/>
+      <w:bookmarkStart w:id="129" w:name="_Toc468644345"/>
+      <w:bookmarkStart w:id="130" w:name="_Toc468644490"/>
+      <w:bookmarkStart w:id="131" w:name="_Toc468642786"/>
+      <w:bookmarkStart w:id="132" w:name="_Toc468643147"/>
+      <w:bookmarkStart w:id="133" w:name="_Toc468644346"/>
+      <w:bookmarkStart w:id="134" w:name="_Toc468644491"/>
+      <w:bookmarkStart w:id="135" w:name="_Toc468642787"/>
+      <w:bookmarkStart w:id="136" w:name="_Toc468643148"/>
+      <w:bookmarkStart w:id="137" w:name="_Toc468644347"/>
+      <w:bookmarkStart w:id="138" w:name="_Toc468644492"/>
+      <w:bookmarkStart w:id="139" w:name="_Toc468642788"/>
+      <w:bookmarkStart w:id="140" w:name="_Toc468643149"/>
+      <w:bookmarkStart w:id="141" w:name="_Toc468644348"/>
+      <w:bookmarkStart w:id="142" w:name="_Toc468644493"/>
+      <w:bookmarkStart w:id="143" w:name="_Toc468642789"/>
+      <w:bookmarkStart w:id="144" w:name="_Toc468643150"/>
+      <w:bookmarkStart w:id="145" w:name="_Toc468644349"/>
+      <w:bookmarkStart w:id="146" w:name="_Toc468644494"/>
+      <w:bookmarkStart w:id="147" w:name="_Toc468642790"/>
+      <w:bookmarkStart w:id="148" w:name="_Toc468643151"/>
+      <w:bookmarkStart w:id="149" w:name="_Toc468644350"/>
+      <w:bookmarkStart w:id="150" w:name="_Toc468644495"/>
+      <w:bookmarkStart w:id="151" w:name="_Toc468642791"/>
+      <w:bookmarkStart w:id="152" w:name="_Toc468643152"/>
+      <w:bookmarkStart w:id="153" w:name="_Toc468644351"/>
+      <w:bookmarkStart w:id="154" w:name="_Toc468644496"/>
+      <w:bookmarkStart w:id="155" w:name="_Toc468642792"/>
+      <w:bookmarkStart w:id="156" w:name="_Toc468643153"/>
+      <w:bookmarkStart w:id="157" w:name="_Toc468644352"/>
+      <w:bookmarkStart w:id="158" w:name="_Toc468644497"/>
+      <w:bookmarkStart w:id="159" w:name="_Toc468642793"/>
+      <w:bookmarkStart w:id="160" w:name="_Toc468643154"/>
+      <w:bookmarkStart w:id="161" w:name="_Toc468644353"/>
+      <w:bookmarkStart w:id="162" w:name="_Toc468644498"/>
+      <w:bookmarkStart w:id="163" w:name="_Toc468642794"/>
+      <w:bookmarkStart w:id="164" w:name="_Toc468643155"/>
+      <w:bookmarkStart w:id="165" w:name="_Toc468644354"/>
+      <w:bookmarkStart w:id="166" w:name="_Toc468644499"/>
+      <w:bookmarkStart w:id="167" w:name="_Toc468642795"/>
+      <w:bookmarkStart w:id="168" w:name="_Toc468643156"/>
+      <w:bookmarkStart w:id="169" w:name="_Toc468644355"/>
+      <w:bookmarkStart w:id="170" w:name="_Toc468644500"/>
+      <w:bookmarkStart w:id="171" w:name="_Toc468642796"/>
+      <w:bookmarkStart w:id="172" w:name="_Toc468643157"/>
+      <w:bookmarkStart w:id="173" w:name="_Toc468644356"/>
+      <w:bookmarkStart w:id="174" w:name="_Toc468644501"/>
+      <w:bookmarkStart w:id="175" w:name="_Toc468642797"/>
+      <w:bookmarkStart w:id="176" w:name="_Toc468643158"/>
+      <w:bookmarkStart w:id="177" w:name="_Toc468644357"/>
+      <w:bookmarkStart w:id="178" w:name="_Toc468644502"/>
+      <w:bookmarkStart w:id="179" w:name="_Toc468642798"/>
+      <w:bookmarkStart w:id="180" w:name="_Toc468643159"/>
+      <w:bookmarkStart w:id="181" w:name="_Toc468644358"/>
+      <w:bookmarkStart w:id="182" w:name="_Toc468644503"/>
+      <w:bookmarkStart w:id="183" w:name="_Toc468642799"/>
+      <w:bookmarkStart w:id="184" w:name="_Toc468643160"/>
+      <w:bookmarkStart w:id="185" w:name="_Toc468644359"/>
+      <w:bookmarkStart w:id="186" w:name="_Toc468644504"/>
+      <w:bookmarkStart w:id="187" w:name="_Toc468642800"/>
+      <w:bookmarkStart w:id="188" w:name="_Toc468643161"/>
+      <w:bookmarkStart w:id="189" w:name="_Toc468644360"/>
+      <w:bookmarkStart w:id="190" w:name="_Toc468644505"/>
+      <w:bookmarkStart w:id="191" w:name="_Toc468642801"/>
+      <w:bookmarkStart w:id="192" w:name="_Toc468643162"/>
+      <w:bookmarkStart w:id="193" w:name="_Toc468644361"/>
+      <w:bookmarkStart w:id="194" w:name="_Toc468644506"/>
+      <w:bookmarkStart w:id="195" w:name="_Toc468642802"/>
+      <w:bookmarkStart w:id="196" w:name="_Toc468643163"/>
+      <w:bookmarkStart w:id="197" w:name="_Toc468644362"/>
+      <w:bookmarkStart w:id="198" w:name="_Toc468644507"/>
+      <w:bookmarkStart w:id="199" w:name="_Toc468651499"/>
+      <w:bookmarkEnd w:id="39"/>
       <w:bookmarkEnd w:id="40"/>
       <w:bookmarkEnd w:id="41"/>
       <w:bookmarkEnd w:id="42"/>
@@ -5774,11 +6692,108 @@
       <w:bookmarkEnd w:id="196"/>
       <w:bookmarkEnd w:id="197"/>
       <w:bookmarkEnd w:id="198"/>
+      <w:r>
+        <w:rPr>
+          <w:lang w:val="en-US" w:eastAsia="ru-RU"/>
+        </w:rPr>
+        <w:t xml:space="preserve">Description of </w:t>
+      </w:r>
+      <w:proofErr w:type="spellStart"/>
+      <w:r>
+        <w:rPr>
+          <w:lang w:val="en-US" w:eastAsia="ru-RU"/>
+        </w:rPr>
+        <w:t>lagrange</w:t>
+      </w:r>
+      <w:proofErr w:type="spellEnd"/>
+      <w:r>
+        <w:rPr>
+          <w:lang w:val="en-US" w:eastAsia="ru-RU"/>
+        </w:rPr>
+        <w:t xml:space="preserve"> points (1 paragraph)</w:t>
+      </w:r>
+    </w:p>
+    <w:p>
+      <w:pPr>
+        <w:pStyle w:val="a5"/>
+        <w:numPr>
+          <w:ilvl w:val="0"/>
+          <w:numId w:val="6"/>
+        </w:numPr>
+        <w:rPr>
+          <w:lang w:val="en-US" w:eastAsia="ru-RU"/>
+        </w:rPr>
+      </w:pPr>
+      <w:r>
+        <w:rPr>
+          <w:lang w:val="en-US" w:eastAsia="ru-RU"/>
+        </w:rPr>
+        <w:t xml:space="preserve">Figure of </w:t>
+      </w:r>
+      <w:proofErr w:type="spellStart"/>
+      <w:r>
+        <w:rPr>
+          <w:lang w:val="en-US" w:eastAsia="ru-RU"/>
+        </w:rPr>
+        <w:t>lagrange</w:t>
+      </w:r>
+      <w:proofErr w:type="spellEnd"/>
+      <w:r>
+        <w:rPr>
+          <w:lang w:val="en-US" w:eastAsia="ru-RU"/>
+        </w:rPr>
+        <w:t xml:space="preserve"> points in the sun-earth-moon system (figure)</w:t>
+      </w:r>
+    </w:p>
+    <w:p>
+      <w:pPr>
+        <w:pStyle w:val="a5"/>
+        <w:numPr>
+          <w:ilvl w:val="0"/>
+          <w:numId w:val="6"/>
+        </w:numPr>
+      </w:pPr>
+      <w:proofErr w:type="spellStart"/>
+      <w:r>
+        <w:t>Lagrange</w:t>
+      </w:r>
+      <w:proofErr w:type="spellEnd"/>
+      <w:r>
+        <w:t xml:space="preserve"> </w:t>
+      </w:r>
+      <w:proofErr w:type="spellStart"/>
+      <w:r>
+        <w:t>point</w:t>
+      </w:r>
+      <w:proofErr w:type="spellEnd"/>
+      <w:r>
+        <w:t xml:space="preserve"> </w:t>
+      </w:r>
+      <w:proofErr w:type="spellStart"/>
+      <w:r>
+        <w:t>stability</w:t>
+      </w:r>
+      <w:proofErr w:type="spellEnd"/>
+      <w:r>
+        <w:t xml:space="preserve"> (1 </w:t>
+      </w:r>
+      <w:proofErr w:type="spellStart"/>
+      <w:r>
+        <w:t>paragraph</w:t>
+      </w:r>
+      <w:proofErr w:type="spellEnd"/>
+      <w:r>
+        <w:t>)</w:t>
+      </w:r>
+    </w:p>
+    <w:p>
+      <w:pPr>
+        <w:pStyle w:val="2"/>
+      </w:pPr>
+      <w:r>
+        <w:t>N-Body Problem</w:t>
+      </w:r>
       <w:bookmarkEnd w:id="199"/>
-      <w:r>
-        <w:t>N-Body Problem</w:t>
-      </w:r>
-      <w:bookmarkEnd w:id="200"/>
     </w:p>
     <w:p>
       <w:pPr>
@@ -5797,7 +6812,7 @@
         </w:rPr>
         <w:t>Description</w:t>
       </w:r>
-      <w:bookmarkStart w:id="201" w:name="_Toc468651500"/>
+      <w:bookmarkStart w:id="200" w:name="_Toc468651500"/>
       <w:r>
         <w:rPr>
           <w:lang w:val="en-US" w:eastAsia="ru-RU"/>
@@ -5839,8 +6854,8 @@
         </w:rPr>
         <w:t>Equations of Motion</w:t>
       </w:r>
-      <w:bookmarkStart w:id="202" w:name="_Toc468651501"/>
-      <w:bookmarkEnd w:id="201"/>
+      <w:bookmarkStart w:id="201" w:name="_Toc468651501"/>
+      <w:bookmarkEnd w:id="200"/>
       <w:r>
         <w:rPr>
           <w:lang w:val="en-US" w:eastAsia="ru-RU"/>
@@ -5879,7 +6894,7 @@
         </w:rPr>
         <w:t>Difference from CRTBP</w:t>
       </w:r>
-      <w:bookmarkEnd w:id="202"/>
+      <w:bookmarkEnd w:id="201"/>
       <w:r>
         <w:rPr>
           <w:lang w:val="en-US" w:eastAsia="ru-RU"/>
@@ -5911,12 +6926,12 @@
       <w:pPr>
         <w:pStyle w:val="1"/>
       </w:pPr>
-      <w:bookmarkStart w:id="203" w:name="_Toc468651502"/>
+      <w:bookmarkStart w:id="202" w:name="_Toc468651502"/>
       <w:r>
         <w:lastRenderedPageBreak/>
         <w:t>METHODOLOGY OF PRECISE ORBIT SIMULATION</w:t>
       </w:r>
-      <w:bookmarkEnd w:id="203"/>
+      <w:bookmarkEnd w:id="202"/>
     </w:p>
     <w:p>
       <w:pPr>
@@ -5940,11 +6955,11 @@
       <w:pPr>
         <w:pStyle w:val="2"/>
       </w:pPr>
-      <w:bookmarkStart w:id="204" w:name="_Toc468651503"/>
+      <w:bookmarkStart w:id="203" w:name="_Toc468651503"/>
       <w:r>
         <w:t>Force Model</w:t>
       </w:r>
-      <w:bookmarkEnd w:id="204"/>
+      <w:bookmarkEnd w:id="203"/>
     </w:p>
     <w:p>
       <w:pPr>
@@ -5968,7 +6983,7 @@
       <w:pPr>
         <w:pStyle w:val="3"/>
       </w:pPr>
-      <w:bookmarkStart w:id="205" w:name="_Toc468651504"/>
+      <w:bookmarkStart w:id="204" w:name="_Toc468651504"/>
       <w:proofErr w:type="spellStart"/>
       <w:r>
         <w:t>Space</w:t>
@@ -5993,7 +7008,7 @@
       <w:r>
         <w:t xml:space="preserve"> SEM L2</w:t>
       </w:r>
-      <w:bookmarkEnd w:id="205"/>
+      <w:bookmarkEnd w:id="204"/>
     </w:p>
     <w:p>
       <w:pPr>
@@ -6050,14 +7065,14 @@
           <w:lang w:val="en-US"/>
         </w:rPr>
       </w:pPr>
-      <w:bookmarkStart w:id="206" w:name="_Toc468651506"/>
+      <w:bookmarkStart w:id="205" w:name="_Toc468651506"/>
       <w:r>
         <w:rPr>
           <w:lang w:val="en-US"/>
         </w:rPr>
         <w:t>Gravitational perturbation sources</w:t>
       </w:r>
-      <w:bookmarkEnd w:id="206"/>
+      <w:bookmarkEnd w:id="205"/>
       <w:r>
         <w:rPr>
           <w:lang w:val="en-US"/>
@@ -6160,7 +7175,7 @@
       <w:pPr>
         <w:pStyle w:val="3"/>
       </w:pPr>
-      <w:bookmarkStart w:id="207" w:name="_Toc468651507"/>
+      <w:bookmarkStart w:id="206" w:name="_Toc468651507"/>
       <w:proofErr w:type="spellStart"/>
       <w:r>
         <w:t>Solar</w:t>
@@ -6181,7 +7196,7 @@
       <w:r>
         <w:t>Pressure</w:t>
       </w:r>
-      <w:bookmarkEnd w:id="207"/>
+      <w:bookmarkEnd w:id="206"/>
       <w:proofErr w:type="spellEnd"/>
     </w:p>
     <w:p>
@@ -6256,14 +7271,14 @@
           <w:lang w:val="en-US"/>
         </w:rPr>
       </w:pPr>
-      <w:bookmarkStart w:id="208" w:name="_Toc468651508"/>
+      <w:bookmarkStart w:id="207" w:name="_Toc468651508"/>
       <w:r>
         <w:rPr>
           <w:lang w:val="en-US"/>
         </w:rPr>
         <w:t>Spacecraft Maneuvers</w:t>
       </w:r>
-      <w:bookmarkEnd w:id="208"/>
+      <w:bookmarkEnd w:id="207"/>
     </w:p>
     <w:p>
       <w:pPr>
@@ -6333,7 +7348,7 @@
           <w:lang w:val="en-US"/>
         </w:rPr>
       </w:pPr>
-      <w:commentRangeStart w:id="209"/>
+      <w:commentRangeStart w:id="208"/>
       <w:r>
         <w:rPr>
           <w:rFonts w:cs="Helvetica"/>
@@ -6343,23 +7358,23 @@
         </w:rPr>
         <w:t>HERE WOULD BE THE IMPORTANT PART ABOUT HALO COMPUTATION AND APPLYNG MANEUVERS -&gt; Working on it now</w:t>
       </w:r>
-      <w:commentRangeEnd w:id="209"/>
+      <w:commentRangeEnd w:id="208"/>
       <w:r>
         <w:rPr>
           <w:rStyle w:val="a8"/>
         </w:rPr>
-        <w:commentReference w:id="209"/>
+        <w:commentReference w:id="208"/>
       </w:r>
     </w:p>
     <w:p>
       <w:pPr>
         <w:pStyle w:val="2"/>
       </w:pPr>
-      <w:bookmarkStart w:id="210" w:name="_Toc468651509"/>
+      <w:bookmarkStart w:id="209" w:name="_Toc468651509"/>
       <w:r>
         <w:t>Numerical Integration</w:t>
       </w:r>
-      <w:bookmarkEnd w:id="210"/>
+      <w:bookmarkEnd w:id="209"/>
     </w:p>
     <w:p>
       <w:pPr>
@@ -6424,14 +7439,14 @@
           <w:lang w:eastAsia="ru-RU"/>
         </w:rPr>
       </w:pPr>
-      <w:bookmarkStart w:id="211" w:name="_Toc468651510"/>
+      <w:bookmarkStart w:id="210" w:name="_Toc468651510"/>
       <w:r>
         <w:rPr>
           <w:lang w:val="en-US" w:eastAsia="ru-RU"/>
         </w:rPr>
         <w:t>Numerical integrators</w:t>
       </w:r>
-      <w:bookmarkEnd w:id="211"/>
+      <w:bookmarkEnd w:id="210"/>
       <w:r>
         <w:rPr>
           <w:lang w:val="en-US" w:eastAsia="ru-RU"/>
@@ -6578,41 +7593,41 @@
       <w:pPr>
         <w:pStyle w:val="1"/>
       </w:pPr>
-      <w:bookmarkStart w:id="212" w:name="_Toc468651511"/>
+      <w:bookmarkStart w:id="211" w:name="_Toc468651511"/>
       <w:r>
         <w:lastRenderedPageBreak/>
         <w:t>SIMULATION AND TESTS</w:t>
       </w:r>
+      <w:bookmarkEnd w:id="211"/>
+    </w:p>
+    <w:p>
+      <w:pPr>
+        <w:pStyle w:val="2"/>
+      </w:pPr>
+      <w:bookmarkStart w:id="212" w:name="_Toc468651512"/>
+      <w:r>
+        <w:t>Simulation</w:t>
+      </w:r>
       <w:bookmarkEnd w:id="212"/>
     </w:p>
     <w:p>
       <w:pPr>
-        <w:pStyle w:val="2"/>
-      </w:pPr>
-      <w:bookmarkStart w:id="213" w:name="_Toc468651512"/>
-      <w:r>
-        <w:t>Simulation</w:t>
+        <w:pStyle w:val="3"/>
+      </w:pPr>
+      <w:bookmarkStart w:id="213" w:name="_Toc468651513"/>
+      <w:proofErr w:type="spellStart"/>
+      <w:r>
+        <w:t>Orbit</w:t>
+      </w:r>
+      <w:proofErr w:type="spellEnd"/>
+      <w:r>
+        <w:t xml:space="preserve"> </w:t>
+      </w:r>
+      <w:proofErr w:type="spellStart"/>
+      <w:r>
+        <w:t>Propagation</w:t>
       </w:r>
       <w:bookmarkEnd w:id="213"/>
-    </w:p>
-    <w:p>
-      <w:pPr>
-        <w:pStyle w:val="3"/>
-      </w:pPr>
-      <w:bookmarkStart w:id="214" w:name="_Toc468651513"/>
-      <w:proofErr w:type="spellStart"/>
-      <w:r>
-        <w:t>Orbit</w:t>
-      </w:r>
-      <w:proofErr w:type="spellEnd"/>
-      <w:r>
-        <w:t xml:space="preserve"> </w:t>
-      </w:r>
-      <w:proofErr w:type="spellStart"/>
-      <w:r>
-        <w:t>Propagation</w:t>
-      </w:r>
-      <w:bookmarkEnd w:id="214"/>
       <w:proofErr w:type="spellEnd"/>
     </w:p>
     <w:p>
@@ -6818,14 +7833,14 @@
           <w:lang w:val="en-US" w:eastAsia="ru-RU"/>
         </w:rPr>
       </w:pPr>
-      <w:bookmarkStart w:id="215" w:name="_Toc468651514"/>
+      <w:bookmarkStart w:id="214" w:name="_Toc468651514"/>
       <w:r>
         <w:rPr>
           <w:lang w:val="en-US" w:eastAsia="ru-RU"/>
         </w:rPr>
         <w:t>Maneuver Calculation</w:t>
       </w:r>
-      <w:bookmarkEnd w:id="215"/>
+      <w:bookmarkEnd w:id="214"/>
     </w:p>
     <w:p>
       <w:pPr>
@@ -6891,11 +7906,11 @@
       <w:pPr>
         <w:pStyle w:val="2"/>
       </w:pPr>
-      <w:bookmarkStart w:id="216" w:name="_Toc468651515"/>
+      <w:bookmarkStart w:id="215" w:name="_Toc468651515"/>
       <w:r>
         <w:t>Test Cases and Result</w:t>
       </w:r>
-      <w:bookmarkEnd w:id="216"/>
+      <w:bookmarkEnd w:id="215"/>
       <w:r>
         <w:t>s</w:t>
       </w:r>
@@ -6931,14 +7946,14 @@
           <w:lang w:val="en-US" w:eastAsia="ru-RU"/>
         </w:rPr>
       </w:pPr>
-      <w:bookmarkStart w:id="217" w:name="_Toc468651516"/>
+      <w:bookmarkStart w:id="216" w:name="_Toc468651516"/>
       <w:r>
         <w:rPr>
           <w:lang w:val="en-US" w:eastAsia="ru-RU"/>
         </w:rPr>
         <w:t>Force Model Simplification</w:t>
       </w:r>
-      <w:bookmarkEnd w:id="217"/>
+      <w:bookmarkEnd w:id="216"/>
     </w:p>
     <w:p>
       <w:pPr>
@@ -6985,13 +8000,52 @@
           <w:lang w:val="en-US"/>
         </w:rPr>
       </w:pPr>
+      <w:commentRangeStart w:id="217"/>
+      <w:r>
+        <w:rPr>
+          <w:color w:val="FF0000"/>
+          <w:lang w:val="en-US"/>
+        </w:rPr>
+        <w:t>Should I include numerical computation of halo orbits for different amplitudes?</w:t>
+      </w:r>
+      <w:commentRangeEnd w:id="217"/>
+      <w:r>
+        <w:rPr>
+          <w:rStyle w:val="a8"/>
+        </w:rPr>
+        <w:commentReference w:id="217"/>
+      </w:r>
+    </w:p>
+    <w:p>
+      <w:pPr>
+        <w:rPr>
+          <w:color w:val="FF0000"/>
+          <w:lang w:val="en-US"/>
+        </w:rPr>
+      </w:pPr>
       <w:commentRangeStart w:id="218"/>
       <w:r>
         <w:rPr>
           <w:color w:val="FF0000"/>
           <w:lang w:val="en-US"/>
         </w:rPr>
-        <w:t>Should I include numerical computation of halo orbits for different amplitudes?</w:t>
+        <w:t xml:space="preserve">How do we know which amplitude do we have/need? Given by </w:t>
+      </w:r>
+      <w:proofErr w:type="spellStart"/>
+      <w:r>
+        <w:rPr>
+          <w:color w:val="FF0000"/>
+          <w:lang w:val="en-US"/>
+        </w:rPr>
+        <w:t>UniBw</w:t>
+      </w:r>
+      <w:proofErr w:type="spellEnd"/>
+      <w:r>
+        <w:rPr>
+          <w:color w:val="FF0000"/>
+          <w:lang w:val="en-US"/>
+        </w:rPr>
+        <w:t>? Or has to be calculated?</w:t>
       </w:r>
       <w:commentRangeEnd w:id="218"/>
       <w:r>
@@ -6999,45 +8053,6 @@
           <w:rStyle w:val="a8"/>
         </w:rPr>
         <w:commentReference w:id="218"/>
-      </w:r>
-    </w:p>
-    <w:p>
-      <w:pPr>
-        <w:rPr>
-          <w:color w:val="FF0000"/>
-          <w:lang w:val="en-US"/>
-        </w:rPr>
-      </w:pPr>
-      <w:commentRangeStart w:id="219"/>
-      <w:r>
-        <w:rPr>
-          <w:color w:val="FF0000"/>
-          <w:lang w:val="en-US"/>
-        </w:rPr>
-        <w:t xml:space="preserve">How do we know which amplitude do we have/need? Given by </w:t>
-      </w:r>
-      <w:proofErr w:type="spellStart"/>
-      <w:r>
-        <w:rPr>
-          <w:color w:val="FF0000"/>
-          <w:lang w:val="en-US"/>
-        </w:rPr>
-        <w:t>UniBw</w:t>
-      </w:r>
-      <w:proofErr w:type="spellEnd"/>
-      <w:r>
-        <w:rPr>
-          <w:color w:val="FF0000"/>
-          <w:lang w:val="en-US"/>
-        </w:rPr>
-        <w:t>? Or has to be calculated?</w:t>
-      </w:r>
-      <w:commentRangeEnd w:id="219"/>
-      <w:r>
-        <w:rPr>
-          <w:rStyle w:val="a8"/>
-        </w:rPr>
-        <w:commentReference w:id="219"/>
       </w:r>
     </w:p>
     <w:p>
@@ -7264,12 +8279,12 @@
       <w:pPr>
         <w:pStyle w:val="1"/>
       </w:pPr>
-      <w:bookmarkStart w:id="220" w:name="_Toc468651517"/>
+      <w:bookmarkStart w:id="219" w:name="_Toc468651517"/>
       <w:r>
         <w:lastRenderedPageBreak/>
         <w:t>CONCLUSION</w:t>
       </w:r>
-      <w:bookmarkEnd w:id="220"/>
+      <w:bookmarkEnd w:id="219"/>
     </w:p>
     <w:p>
       <w:pPr>
@@ -7293,12 +8308,12 @@
       <w:pPr>
         <w:pStyle w:val="1"/>
       </w:pPr>
-      <w:bookmarkStart w:id="221" w:name="_Toc468651518"/>
+      <w:bookmarkStart w:id="220" w:name="_Toc468651518"/>
       <w:r>
         <w:lastRenderedPageBreak/>
         <w:t>REFERENCES</w:t>
       </w:r>
-      <w:bookmarkEnd w:id="221"/>
+      <w:bookmarkEnd w:id="220"/>
     </w:p>
     <w:p>
       <w:pPr>
@@ -7431,7 +8446,7 @@
       </w:r>
     </w:p>
   </w:comment>
-  <w:comment w:id="209" w:author="Meltem Eren" w:date="2016-12-04T22:22:00Z" w:initials="ME">
+  <w:comment w:id="208" w:author="Meltem Eren" w:date="2016-12-04T22:22:00Z" w:initials="ME">
     <w:p>
       <w:pPr>
         <w:pStyle w:val="a9"/>
@@ -7450,32 +8465,32 @@
           <w:lang w:val="en-US"/>
         </w:rPr>
         <w:t>the logic of station keeping strategy goes here</w:t>
+      </w:r>
+    </w:p>
+  </w:comment>
+  <w:comment w:id="217" w:author="Meltem Eren" w:date="2016-12-04T22:36:00Z" w:initials="ME">
+    <w:p>
+      <w:pPr>
+        <w:pStyle w:val="a9"/>
+        <w:rPr>
+          <w:lang w:val="en-US"/>
+        </w:rPr>
+      </w:pPr>
+      <w:r>
+        <w:rPr>
+          <w:rStyle w:val="a8"/>
+        </w:rPr>
+        <w:annotationRef/>
+      </w:r>
+      <w:r>
+        <w:rPr>
+          <w:lang w:val="en-US"/>
+        </w:rPr>
+        <w:t>no</w:t>
       </w:r>
     </w:p>
   </w:comment>
   <w:comment w:id="218" w:author="Meltem Eren" w:date="2016-12-04T22:36:00Z" w:initials="ME">
-    <w:p>
-      <w:pPr>
-        <w:pStyle w:val="a9"/>
-        <w:rPr>
-          <w:lang w:val="en-US"/>
-        </w:rPr>
-      </w:pPr>
-      <w:r>
-        <w:rPr>
-          <w:rStyle w:val="a8"/>
-        </w:rPr>
-        <w:annotationRef/>
-      </w:r>
-      <w:r>
-        <w:rPr>
-          <w:lang w:val="en-US"/>
-        </w:rPr>
-        <w:t>no</w:t>
-      </w:r>
-    </w:p>
-  </w:comment>
-  <w:comment w:id="219" w:author="Meltem Eren" w:date="2016-12-04T22:36:00Z" w:initials="ME">
     <w:p>
       <w:pPr>
         <w:pStyle w:val="a9"/>
@@ -7534,7 +8549,7 @@
         <v:path o:extrusionok="f" gradientshapeok="t" o:connecttype="rect"/>
         <o:lock v:ext="edit" aspectratio="t"/>
       </v:shapetype>
-      <v:shape id="_x0000_i1043" type="#_x0000_t75" style="width:21pt;height:17.25pt;visibility:visible;mso-wrap-style:square" o:bullet="t">
+      <v:shape id="_x0000_i1062" type="#_x0000_t75" style="width:21pt;height:17.25pt;visibility:visible;mso-wrap-style:square" o:bullet="t">
         <v:imagedata r:id="rId1" o:title=""/>
       </v:shape>
     </w:pict>
@@ -10823,7 +11838,7 @@
 </file>
 
 <file path=customXml/itemProps1.xml><?xml version="1.0" encoding="utf-8"?>
-<ds:datastoreItem xmlns:ds="http://schemas.openxmlformats.org/officeDocument/2006/customXml" ds:itemID="{370FAA22-C8C8-480D-8508-0C141BFC751C}">
+<ds:datastoreItem xmlns:ds="http://schemas.openxmlformats.org/officeDocument/2006/customXml" ds:itemID="{2E4451EA-C7BE-4AA2-BD95-C3688CF0A173}">
   <ds:schemaRefs>
     <ds:schemaRef ds:uri="http://schemas.openxmlformats.org/officeDocument/2006/bibliography"/>
   </ds:schemaRefs>

</xml_diff>

<commit_message>
Started polishing the scripts
</commit_message>
<xml_diff>
--- a/Thesis_structure_v0.docx
+++ b/Thesis_structure_v0.docx
@@ -5469,7 +5469,7 @@
                     <a:blip r:embed="rId7" cstate="print">
                       <a:extLst>
                         <a:ext uri="{28A0092B-C50C-407E-A947-70E740481C1C}">
-                          <a14:useLocalDpi xmlns:a14="http://schemas.microsoft.com/office/drawing/2010/main" xmlns:wps="http://schemas.microsoft.com/office/word/2010/wordprocessingShape" xmlns:wpi="http://schemas.microsoft.com/office/word/2010/wordprocessingInk" xmlns:wpg="http://schemas.microsoft.com/office/word/2010/wordprocessingGroup" xmlns:w15="http://schemas.microsoft.com/office/word/2012/wordml" xmlns:w14="http://schemas.microsoft.com/office/word/2010/wordml" xmlns:w="http://schemas.openxmlformats.org/wordprocessingml/2006/main" xmlns:w10="urn:schemas-microsoft-com:office:word" xmlns:wp14="http://schemas.microsoft.com/office/word/2010/wordprocessingDrawing" xmlns:v="urn:schemas-microsoft-com:vml" xmlns:o="urn:schemas-microsoft-com:office:office" xmlns:mc="http://schemas.openxmlformats.org/markup-compatibility/2006" xmlns:wpc="http://schemas.microsoft.com/office/word/2010/wordprocessingCanvas" xmlns="" val="0"/>
+                          <a14:useLocalDpi xmlns="" xmlns:wpc="http://schemas.microsoft.com/office/word/2010/wordprocessingCanvas" xmlns:mc="http://schemas.openxmlformats.org/markup-compatibility/2006" xmlns:o="urn:schemas-microsoft-com:office:office" xmlns:v="urn:schemas-microsoft-com:vml" xmlns:wp14="http://schemas.microsoft.com/office/word/2010/wordprocessingDrawing" xmlns:w10="urn:schemas-microsoft-com:office:word" xmlns:w="http://schemas.openxmlformats.org/wordprocessingml/2006/main" xmlns:w14="http://schemas.microsoft.com/office/word/2010/wordml" xmlns:w15="http://schemas.microsoft.com/office/word/2012/wordml" xmlns:wpg="http://schemas.microsoft.com/office/word/2010/wordprocessingGroup" xmlns:wpi="http://schemas.microsoft.com/office/word/2010/wordprocessingInk" xmlns:wps="http://schemas.microsoft.com/office/word/2010/wordprocessingShape" xmlns:a14="http://schemas.microsoft.com/office/drawing/2010/main" val="0"/>
                         </a:ext>
                       </a:extLst>
                     </a:blip>
@@ -5690,7 +5690,7 @@
                     <a:blip r:embed="rId8" cstate="print">
                       <a:extLst>
                         <a:ext uri="{28A0092B-C50C-407E-A947-70E740481C1C}">
-                          <a14:useLocalDpi xmlns:a14="http://schemas.microsoft.com/office/drawing/2010/main" xmlns:wps="http://schemas.microsoft.com/office/word/2010/wordprocessingShape" xmlns:wpi="http://schemas.microsoft.com/office/word/2010/wordprocessingInk" xmlns:wpg="http://schemas.microsoft.com/office/word/2010/wordprocessingGroup" xmlns:w15="http://schemas.microsoft.com/office/word/2012/wordml" xmlns:w14="http://schemas.microsoft.com/office/word/2010/wordml" xmlns:w="http://schemas.openxmlformats.org/wordprocessingml/2006/main" xmlns:w10="urn:schemas-microsoft-com:office:word" xmlns:wp14="http://schemas.microsoft.com/office/word/2010/wordprocessingDrawing" xmlns:v="urn:schemas-microsoft-com:vml" xmlns:o="urn:schemas-microsoft-com:office:office" xmlns:mc="http://schemas.openxmlformats.org/markup-compatibility/2006" xmlns:wpc="http://schemas.microsoft.com/office/word/2010/wordprocessingCanvas" xmlns="" val="0"/>
+                          <a14:useLocalDpi xmlns="" xmlns:wpc="http://schemas.microsoft.com/office/word/2010/wordprocessingCanvas" xmlns:mc="http://schemas.openxmlformats.org/markup-compatibility/2006" xmlns:o="urn:schemas-microsoft-com:office:office" xmlns:v="urn:schemas-microsoft-com:vml" xmlns:wp14="http://schemas.microsoft.com/office/word/2010/wordprocessingDrawing" xmlns:w10="urn:schemas-microsoft-com:office:word" xmlns:w="http://schemas.openxmlformats.org/wordprocessingml/2006/main" xmlns:w14="http://schemas.microsoft.com/office/word/2010/wordml" xmlns:w15="http://schemas.microsoft.com/office/word/2012/wordml" xmlns:wpg="http://schemas.microsoft.com/office/word/2010/wordprocessingGroup" xmlns:wpi="http://schemas.microsoft.com/office/word/2010/wordprocessingInk" xmlns:wps="http://schemas.microsoft.com/office/word/2010/wordprocessingShape" xmlns:a14="http://schemas.microsoft.com/office/drawing/2010/main" val="0"/>
                         </a:ext>
                       </a:extLst>
                     </a:blip>
@@ -5770,7 +5770,7 @@
                     <a:blip r:embed="rId9" cstate="print">
                       <a:extLst>
                         <a:ext uri="{28A0092B-C50C-407E-A947-70E740481C1C}">
-                          <a14:useLocalDpi xmlns:a14="http://schemas.microsoft.com/office/drawing/2010/main" xmlns:wps="http://schemas.microsoft.com/office/word/2010/wordprocessingShape" xmlns:wpi="http://schemas.microsoft.com/office/word/2010/wordprocessingInk" xmlns:wpg="http://schemas.microsoft.com/office/word/2010/wordprocessingGroup" xmlns:w15="http://schemas.microsoft.com/office/word/2012/wordml" xmlns:w14="http://schemas.microsoft.com/office/word/2010/wordml" xmlns:w="http://schemas.openxmlformats.org/wordprocessingml/2006/main" xmlns:w10="urn:schemas-microsoft-com:office:word" xmlns:wp14="http://schemas.microsoft.com/office/word/2010/wordprocessingDrawing" xmlns:v="urn:schemas-microsoft-com:vml" xmlns:o="urn:schemas-microsoft-com:office:office" xmlns:mc="http://schemas.openxmlformats.org/markup-compatibility/2006" xmlns:wpc="http://schemas.microsoft.com/office/word/2010/wordprocessingCanvas" xmlns="" val="0"/>
+                          <a14:useLocalDpi xmlns="" xmlns:wpc="http://schemas.microsoft.com/office/word/2010/wordprocessingCanvas" xmlns:mc="http://schemas.openxmlformats.org/markup-compatibility/2006" xmlns:o="urn:schemas-microsoft-com:office:office" xmlns:v="urn:schemas-microsoft-com:vml" xmlns:wp14="http://schemas.microsoft.com/office/word/2010/wordprocessingDrawing" xmlns:w10="urn:schemas-microsoft-com:office:word" xmlns:w="http://schemas.openxmlformats.org/wordprocessingml/2006/main" xmlns:w14="http://schemas.microsoft.com/office/word/2010/wordml" xmlns:w15="http://schemas.microsoft.com/office/word/2012/wordml" xmlns:wpg="http://schemas.microsoft.com/office/word/2010/wordprocessingGroup" xmlns:wpi="http://schemas.microsoft.com/office/word/2010/wordprocessingInk" xmlns:wps="http://schemas.microsoft.com/office/word/2010/wordprocessingShape" xmlns:a14="http://schemas.microsoft.com/office/drawing/2010/main" val="0"/>
                         </a:ext>
                       </a:extLst>
                     </a:blip>
@@ -5851,7 +5851,7 @@
                     <a:blip r:embed="rId10" cstate="print">
                       <a:extLst>
                         <a:ext uri="{28A0092B-C50C-407E-A947-70E740481C1C}">
-                          <a14:useLocalDpi xmlns:a14="http://schemas.microsoft.com/office/drawing/2010/main" xmlns:wps="http://schemas.microsoft.com/office/word/2010/wordprocessingShape" xmlns:wpi="http://schemas.microsoft.com/office/word/2010/wordprocessingInk" xmlns:wpg="http://schemas.microsoft.com/office/word/2010/wordprocessingGroup" xmlns:w15="http://schemas.microsoft.com/office/word/2012/wordml" xmlns:w14="http://schemas.microsoft.com/office/word/2010/wordml" xmlns:w="http://schemas.openxmlformats.org/wordprocessingml/2006/main" xmlns:w10="urn:schemas-microsoft-com:office:word" xmlns:wp14="http://schemas.microsoft.com/office/word/2010/wordprocessingDrawing" xmlns:v="urn:schemas-microsoft-com:vml" xmlns:o="urn:schemas-microsoft-com:office:office" xmlns:mc="http://schemas.openxmlformats.org/markup-compatibility/2006" xmlns:wpc="http://schemas.microsoft.com/office/word/2010/wordprocessingCanvas" xmlns="" val="0"/>
+                          <a14:useLocalDpi xmlns="" xmlns:wpc="http://schemas.microsoft.com/office/word/2010/wordprocessingCanvas" xmlns:mc="http://schemas.openxmlformats.org/markup-compatibility/2006" xmlns:o="urn:schemas-microsoft-com:office:office" xmlns:v="urn:schemas-microsoft-com:vml" xmlns:wp14="http://schemas.microsoft.com/office/word/2010/wordprocessingDrawing" xmlns:w10="urn:schemas-microsoft-com:office:word" xmlns:w="http://schemas.openxmlformats.org/wordprocessingml/2006/main" xmlns:w14="http://schemas.microsoft.com/office/word/2010/wordml" xmlns:w15="http://schemas.microsoft.com/office/word/2012/wordml" xmlns:wpg="http://schemas.microsoft.com/office/word/2010/wordprocessingGroup" xmlns:wpi="http://schemas.microsoft.com/office/word/2010/wordprocessingInk" xmlns:wps="http://schemas.microsoft.com/office/word/2010/wordprocessingShape" xmlns:a14="http://schemas.microsoft.com/office/drawing/2010/main" val="0"/>
                         </a:ext>
                       </a:extLst>
                     </a:blip>
@@ -5932,7 +5932,7 @@
                     <a:blip r:embed="rId11" cstate="print">
                       <a:extLst>
                         <a:ext uri="{28A0092B-C50C-407E-A947-70E740481C1C}">
-                          <a14:useLocalDpi xmlns:a14="http://schemas.microsoft.com/office/drawing/2010/main" xmlns:wps="http://schemas.microsoft.com/office/word/2010/wordprocessingShape" xmlns:wpi="http://schemas.microsoft.com/office/word/2010/wordprocessingInk" xmlns:wpg="http://schemas.microsoft.com/office/word/2010/wordprocessingGroup" xmlns:w15="http://schemas.microsoft.com/office/word/2012/wordml" xmlns:w14="http://schemas.microsoft.com/office/word/2010/wordml" xmlns:w="http://schemas.openxmlformats.org/wordprocessingml/2006/main" xmlns:w10="urn:schemas-microsoft-com:office:word" xmlns:wp14="http://schemas.microsoft.com/office/word/2010/wordprocessingDrawing" xmlns:v="urn:schemas-microsoft-com:vml" xmlns:o="urn:schemas-microsoft-com:office:office" xmlns:mc="http://schemas.openxmlformats.org/markup-compatibility/2006" xmlns:wpc="http://schemas.microsoft.com/office/word/2010/wordprocessingCanvas" xmlns="" val="0"/>
+                          <a14:useLocalDpi xmlns="" xmlns:wpc="http://schemas.microsoft.com/office/word/2010/wordprocessingCanvas" xmlns:mc="http://schemas.openxmlformats.org/markup-compatibility/2006" xmlns:o="urn:schemas-microsoft-com:office:office" xmlns:v="urn:schemas-microsoft-com:vml" xmlns:wp14="http://schemas.microsoft.com/office/word/2010/wordprocessingDrawing" xmlns:w10="urn:schemas-microsoft-com:office:word" xmlns:w="http://schemas.openxmlformats.org/wordprocessingml/2006/main" xmlns:w14="http://schemas.microsoft.com/office/word/2010/wordml" xmlns:w15="http://schemas.microsoft.com/office/word/2012/wordml" xmlns:wpg="http://schemas.microsoft.com/office/word/2010/wordprocessingGroup" xmlns:wpi="http://schemas.microsoft.com/office/word/2010/wordprocessingInk" xmlns:wps="http://schemas.microsoft.com/office/word/2010/wordprocessingShape" xmlns:a14="http://schemas.microsoft.com/office/drawing/2010/main" val="0"/>
                         </a:ext>
                       </a:extLst>
                     </a:blip>
@@ -6012,7 +6012,7 @@
                     <a:blip r:embed="rId12" cstate="print">
                       <a:extLst>
                         <a:ext uri="{28A0092B-C50C-407E-A947-70E740481C1C}">
-                          <a14:useLocalDpi xmlns:a14="http://schemas.microsoft.com/office/drawing/2010/main" xmlns:wps="http://schemas.microsoft.com/office/word/2010/wordprocessingShape" xmlns:wpi="http://schemas.microsoft.com/office/word/2010/wordprocessingInk" xmlns:wpg="http://schemas.microsoft.com/office/word/2010/wordprocessingGroup" xmlns:w15="http://schemas.microsoft.com/office/word/2012/wordml" xmlns:w14="http://schemas.microsoft.com/office/word/2010/wordml" xmlns:w="http://schemas.openxmlformats.org/wordprocessingml/2006/main" xmlns:w10="urn:schemas-microsoft-com:office:word" xmlns:wp14="http://schemas.microsoft.com/office/word/2010/wordprocessingDrawing" xmlns:v="urn:schemas-microsoft-com:vml" xmlns:o="urn:schemas-microsoft-com:office:office" xmlns:mc="http://schemas.openxmlformats.org/markup-compatibility/2006" xmlns:wpc="http://schemas.microsoft.com/office/word/2010/wordprocessingCanvas" xmlns="" val="0"/>
+                          <a14:useLocalDpi xmlns="" xmlns:wpc="http://schemas.microsoft.com/office/word/2010/wordprocessingCanvas" xmlns:mc="http://schemas.openxmlformats.org/markup-compatibility/2006" xmlns:o="urn:schemas-microsoft-com:office:office" xmlns:v="urn:schemas-microsoft-com:vml" xmlns:wp14="http://schemas.microsoft.com/office/word/2010/wordprocessingDrawing" xmlns:w10="urn:schemas-microsoft-com:office:word" xmlns:w="http://schemas.openxmlformats.org/wordprocessingml/2006/main" xmlns:w14="http://schemas.microsoft.com/office/word/2010/wordml" xmlns:w15="http://schemas.microsoft.com/office/word/2012/wordml" xmlns:wpg="http://schemas.microsoft.com/office/word/2010/wordprocessingGroup" xmlns:wpi="http://schemas.microsoft.com/office/word/2010/wordprocessingInk" xmlns:wps="http://schemas.microsoft.com/office/word/2010/wordprocessingShape" xmlns:a14="http://schemas.microsoft.com/office/drawing/2010/main" val="0"/>
                         </a:ext>
                       </a:extLst>
                     </a:blip>
@@ -6092,7 +6092,7 @@
                     <a:blip r:embed="rId13" cstate="print">
                       <a:extLst>
                         <a:ext uri="{28A0092B-C50C-407E-A947-70E740481C1C}">
-                          <a14:useLocalDpi xmlns:a14="http://schemas.microsoft.com/office/drawing/2010/main" xmlns:wps="http://schemas.microsoft.com/office/word/2010/wordprocessingShape" xmlns:wpi="http://schemas.microsoft.com/office/word/2010/wordprocessingInk" xmlns:wpg="http://schemas.microsoft.com/office/word/2010/wordprocessingGroup" xmlns:w15="http://schemas.microsoft.com/office/word/2012/wordml" xmlns:w14="http://schemas.microsoft.com/office/word/2010/wordml" xmlns:w="http://schemas.openxmlformats.org/wordprocessingml/2006/main" xmlns:w10="urn:schemas-microsoft-com:office:word" xmlns:wp14="http://schemas.microsoft.com/office/word/2010/wordprocessingDrawing" xmlns:v="urn:schemas-microsoft-com:vml" xmlns:o="urn:schemas-microsoft-com:office:office" xmlns:mc="http://schemas.openxmlformats.org/markup-compatibility/2006" xmlns:wpc="http://schemas.microsoft.com/office/word/2010/wordprocessingCanvas" xmlns="" val="0"/>
+                          <a14:useLocalDpi xmlns="" xmlns:wpc="http://schemas.microsoft.com/office/word/2010/wordprocessingCanvas" xmlns:mc="http://schemas.openxmlformats.org/markup-compatibility/2006" xmlns:o="urn:schemas-microsoft-com:office:office" xmlns:v="urn:schemas-microsoft-com:vml" xmlns:wp14="http://schemas.microsoft.com/office/word/2010/wordprocessingDrawing" xmlns:w10="urn:schemas-microsoft-com:office:word" xmlns:w="http://schemas.openxmlformats.org/wordprocessingml/2006/main" xmlns:w14="http://schemas.microsoft.com/office/word/2010/wordml" xmlns:w15="http://schemas.microsoft.com/office/word/2012/wordml" xmlns:wpg="http://schemas.microsoft.com/office/word/2010/wordprocessingGroup" xmlns:wpi="http://schemas.microsoft.com/office/word/2010/wordprocessingInk" xmlns:wps="http://schemas.microsoft.com/office/word/2010/wordprocessingShape" xmlns:a14="http://schemas.microsoft.com/office/drawing/2010/main" val="0"/>
                         </a:ext>
                       </a:extLst>
                     </a:blip>
@@ -6172,7 +6172,7 @@
                     <a:blip r:embed="rId14" cstate="print">
                       <a:extLst>
                         <a:ext uri="{28A0092B-C50C-407E-A947-70E740481C1C}">
-                          <a14:useLocalDpi xmlns:a14="http://schemas.microsoft.com/office/drawing/2010/main" xmlns:wps="http://schemas.microsoft.com/office/word/2010/wordprocessingShape" xmlns:wpi="http://schemas.microsoft.com/office/word/2010/wordprocessingInk" xmlns:wpg="http://schemas.microsoft.com/office/word/2010/wordprocessingGroup" xmlns:w15="http://schemas.microsoft.com/office/word/2012/wordml" xmlns:w14="http://schemas.microsoft.com/office/word/2010/wordml" xmlns:w="http://schemas.openxmlformats.org/wordprocessingml/2006/main" xmlns:w10="urn:schemas-microsoft-com:office:word" xmlns:wp14="http://schemas.microsoft.com/office/word/2010/wordprocessingDrawing" xmlns:v="urn:schemas-microsoft-com:vml" xmlns:o="urn:schemas-microsoft-com:office:office" xmlns:mc="http://schemas.openxmlformats.org/markup-compatibility/2006" xmlns:wpc="http://schemas.microsoft.com/office/word/2010/wordprocessingCanvas" xmlns="" val="0"/>
+                          <a14:useLocalDpi xmlns="" xmlns:wpc="http://schemas.microsoft.com/office/word/2010/wordprocessingCanvas" xmlns:mc="http://schemas.openxmlformats.org/markup-compatibility/2006" xmlns:o="urn:schemas-microsoft-com:office:office" xmlns:v="urn:schemas-microsoft-com:vml" xmlns:wp14="http://schemas.microsoft.com/office/word/2010/wordprocessingDrawing" xmlns:w10="urn:schemas-microsoft-com:office:word" xmlns:w="http://schemas.openxmlformats.org/wordprocessingml/2006/main" xmlns:w14="http://schemas.microsoft.com/office/word/2010/wordml" xmlns:w15="http://schemas.microsoft.com/office/word/2012/wordml" xmlns:wpg="http://schemas.microsoft.com/office/word/2010/wordprocessingGroup" xmlns:wpi="http://schemas.microsoft.com/office/word/2010/wordprocessingInk" xmlns:wps="http://schemas.microsoft.com/office/word/2010/wordprocessingShape" xmlns:a14="http://schemas.microsoft.com/office/drawing/2010/main" val="0"/>
                         </a:ext>
                       </a:extLst>
                     </a:blip>
@@ -6252,7 +6252,7 @@
                     <a:blip r:embed="rId15" cstate="print">
                       <a:extLst>
                         <a:ext uri="{28A0092B-C50C-407E-A947-70E740481C1C}">
-                          <a14:useLocalDpi xmlns:a14="http://schemas.microsoft.com/office/drawing/2010/main" xmlns:wps="http://schemas.microsoft.com/office/word/2010/wordprocessingShape" xmlns:wpi="http://schemas.microsoft.com/office/word/2010/wordprocessingInk" xmlns:wpg="http://schemas.microsoft.com/office/word/2010/wordprocessingGroup" xmlns:w15="http://schemas.microsoft.com/office/word/2012/wordml" xmlns:w14="http://schemas.microsoft.com/office/word/2010/wordml" xmlns:w="http://schemas.openxmlformats.org/wordprocessingml/2006/main" xmlns:w10="urn:schemas-microsoft-com:office:word" xmlns:wp14="http://schemas.microsoft.com/office/word/2010/wordprocessingDrawing" xmlns:v="urn:schemas-microsoft-com:vml" xmlns:o="urn:schemas-microsoft-com:office:office" xmlns:mc="http://schemas.openxmlformats.org/markup-compatibility/2006" xmlns:wpc="http://schemas.microsoft.com/office/word/2010/wordprocessingCanvas" xmlns="" val="0"/>
+                          <a14:useLocalDpi xmlns="" xmlns:wpc="http://schemas.microsoft.com/office/word/2010/wordprocessingCanvas" xmlns:mc="http://schemas.openxmlformats.org/markup-compatibility/2006" xmlns:o="urn:schemas-microsoft-com:office:office" xmlns:v="urn:schemas-microsoft-com:vml" xmlns:wp14="http://schemas.microsoft.com/office/word/2010/wordprocessingDrawing" xmlns:w10="urn:schemas-microsoft-com:office:word" xmlns:w="http://schemas.openxmlformats.org/wordprocessingml/2006/main" xmlns:w14="http://schemas.microsoft.com/office/word/2010/wordml" xmlns:w15="http://schemas.microsoft.com/office/word/2012/wordml" xmlns:wpg="http://schemas.microsoft.com/office/word/2010/wordprocessingGroup" xmlns:wpi="http://schemas.microsoft.com/office/word/2010/wordprocessingInk" xmlns:wps="http://schemas.microsoft.com/office/word/2010/wordprocessingShape" xmlns:a14="http://schemas.microsoft.com/office/drawing/2010/main" val="0"/>
                         </a:ext>
                       </a:extLst>
                     </a:blip>
@@ -6346,7 +6346,7 @@
                     <a:blip r:embed="rId16" cstate="print">
                       <a:extLst>
                         <a:ext uri="{28A0092B-C50C-407E-A947-70E740481C1C}">
-                          <a14:useLocalDpi xmlns:a14="http://schemas.microsoft.com/office/drawing/2010/main" xmlns:wps="http://schemas.microsoft.com/office/word/2010/wordprocessingShape" xmlns:wpi="http://schemas.microsoft.com/office/word/2010/wordprocessingInk" xmlns:wpg="http://schemas.microsoft.com/office/word/2010/wordprocessingGroup" xmlns:w15="http://schemas.microsoft.com/office/word/2012/wordml" xmlns:w14="http://schemas.microsoft.com/office/word/2010/wordml" xmlns:w="http://schemas.openxmlformats.org/wordprocessingml/2006/main" xmlns:w10="urn:schemas-microsoft-com:office:word" xmlns:wp14="http://schemas.microsoft.com/office/word/2010/wordprocessingDrawing" xmlns:v="urn:schemas-microsoft-com:vml" xmlns:o="urn:schemas-microsoft-com:office:office" xmlns:mc="http://schemas.openxmlformats.org/markup-compatibility/2006" xmlns:wpc="http://schemas.microsoft.com/office/word/2010/wordprocessingCanvas" xmlns="" val="0"/>
+                          <a14:useLocalDpi xmlns="" xmlns:wpc="http://schemas.microsoft.com/office/word/2010/wordprocessingCanvas" xmlns:mc="http://schemas.openxmlformats.org/markup-compatibility/2006" xmlns:o="urn:schemas-microsoft-com:office:office" xmlns:v="urn:schemas-microsoft-com:vml" xmlns:wp14="http://schemas.microsoft.com/office/word/2010/wordprocessingDrawing" xmlns:w10="urn:schemas-microsoft-com:office:word" xmlns:w="http://schemas.openxmlformats.org/wordprocessingml/2006/main" xmlns:w14="http://schemas.microsoft.com/office/word/2010/wordml" xmlns:w15="http://schemas.microsoft.com/office/word/2012/wordml" xmlns:wpg="http://schemas.microsoft.com/office/word/2010/wordprocessingGroup" xmlns:wpi="http://schemas.microsoft.com/office/word/2010/wordprocessingInk" xmlns:wps="http://schemas.microsoft.com/office/word/2010/wordprocessingShape" xmlns:a14="http://schemas.microsoft.com/office/drawing/2010/main" val="0"/>
                         </a:ext>
                       </a:extLst>
                     </a:blip>
@@ -6447,7 +6447,7 @@
                     <a:blip r:embed="rId17" cstate="print">
                       <a:extLst>
                         <a:ext uri="{28A0092B-C50C-407E-A947-70E740481C1C}">
-                          <a14:useLocalDpi xmlns:a14="http://schemas.microsoft.com/office/drawing/2010/main" xmlns:wps="http://schemas.microsoft.com/office/word/2010/wordprocessingShape" xmlns:wpi="http://schemas.microsoft.com/office/word/2010/wordprocessingInk" xmlns:wpg="http://schemas.microsoft.com/office/word/2010/wordprocessingGroup" xmlns:w15="http://schemas.microsoft.com/office/word/2012/wordml" xmlns:w14="http://schemas.microsoft.com/office/word/2010/wordml" xmlns:w="http://schemas.openxmlformats.org/wordprocessingml/2006/main" xmlns:w10="urn:schemas-microsoft-com:office:word" xmlns:wp14="http://schemas.microsoft.com/office/word/2010/wordprocessingDrawing" xmlns:v="urn:schemas-microsoft-com:vml" xmlns:o="urn:schemas-microsoft-com:office:office" xmlns:mc="http://schemas.openxmlformats.org/markup-compatibility/2006" xmlns:wpc="http://schemas.microsoft.com/office/word/2010/wordprocessingCanvas" xmlns="" val="0"/>
+                          <a14:useLocalDpi xmlns="" xmlns:wpc="http://schemas.microsoft.com/office/word/2010/wordprocessingCanvas" xmlns:mc="http://schemas.openxmlformats.org/markup-compatibility/2006" xmlns:o="urn:schemas-microsoft-com:office:office" xmlns:v="urn:schemas-microsoft-com:vml" xmlns:wp14="http://schemas.microsoft.com/office/word/2010/wordprocessingDrawing" xmlns:w10="urn:schemas-microsoft-com:office:word" xmlns:w="http://schemas.openxmlformats.org/wordprocessingml/2006/main" xmlns:w14="http://schemas.microsoft.com/office/word/2010/wordml" xmlns:w15="http://schemas.microsoft.com/office/word/2012/wordml" xmlns:wpg="http://schemas.microsoft.com/office/word/2010/wordprocessingGroup" xmlns:wpi="http://schemas.microsoft.com/office/word/2010/wordprocessingInk" xmlns:wps="http://schemas.microsoft.com/office/word/2010/wordprocessingShape" xmlns:a14="http://schemas.microsoft.com/office/drawing/2010/main" val="0"/>
                         </a:ext>
                       </a:extLst>
                     </a:blip>
@@ -6541,7 +6541,7 @@
                     <a:blip r:embed="rId18" cstate="print">
                       <a:extLst>
                         <a:ext uri="{28A0092B-C50C-407E-A947-70E740481C1C}">
-                          <a14:useLocalDpi xmlns:a14="http://schemas.microsoft.com/office/drawing/2010/main" xmlns:wps="http://schemas.microsoft.com/office/word/2010/wordprocessingShape" xmlns:wpi="http://schemas.microsoft.com/office/word/2010/wordprocessingInk" xmlns:wpg="http://schemas.microsoft.com/office/word/2010/wordprocessingGroup" xmlns:w15="http://schemas.microsoft.com/office/word/2012/wordml" xmlns:w14="http://schemas.microsoft.com/office/word/2010/wordml" xmlns:w="http://schemas.openxmlformats.org/wordprocessingml/2006/main" xmlns:w10="urn:schemas-microsoft-com:office:word" xmlns:wp14="http://schemas.microsoft.com/office/word/2010/wordprocessingDrawing" xmlns:v="urn:schemas-microsoft-com:vml" xmlns:o="urn:schemas-microsoft-com:office:office" xmlns:mc="http://schemas.openxmlformats.org/markup-compatibility/2006" xmlns:wpc="http://schemas.microsoft.com/office/word/2010/wordprocessingCanvas" xmlns="" val="0"/>
+                          <a14:useLocalDpi xmlns="" xmlns:wpc="http://schemas.microsoft.com/office/word/2010/wordprocessingCanvas" xmlns:mc="http://schemas.openxmlformats.org/markup-compatibility/2006" xmlns:o="urn:schemas-microsoft-com:office:office" xmlns:v="urn:schemas-microsoft-com:vml" xmlns:wp14="http://schemas.microsoft.com/office/word/2010/wordprocessingDrawing" xmlns:w10="urn:schemas-microsoft-com:office:word" xmlns:w="http://schemas.openxmlformats.org/wordprocessingml/2006/main" xmlns:w14="http://schemas.microsoft.com/office/word/2010/wordml" xmlns:w15="http://schemas.microsoft.com/office/word/2012/wordml" xmlns:wpg="http://schemas.microsoft.com/office/word/2010/wordprocessingGroup" xmlns:wpi="http://schemas.microsoft.com/office/word/2010/wordprocessingInk" xmlns:wps="http://schemas.microsoft.com/office/word/2010/wordprocessingShape" xmlns:a14="http://schemas.microsoft.com/office/drawing/2010/main" val="0"/>
                         </a:ext>
                       </a:extLst>
                     </a:blip>
@@ -6661,7 +6661,7 @@
                     <a:blip r:embed="rId19" cstate="print">
                       <a:extLst>
                         <a:ext uri="{28A0092B-C50C-407E-A947-70E740481C1C}">
-                          <a14:useLocalDpi xmlns:a14="http://schemas.microsoft.com/office/drawing/2010/main" xmlns:wps="http://schemas.microsoft.com/office/word/2010/wordprocessingShape" xmlns:wpi="http://schemas.microsoft.com/office/word/2010/wordprocessingInk" xmlns:wpg="http://schemas.microsoft.com/office/word/2010/wordprocessingGroup" xmlns:w15="http://schemas.microsoft.com/office/word/2012/wordml" xmlns:w14="http://schemas.microsoft.com/office/word/2010/wordml" xmlns:w="http://schemas.openxmlformats.org/wordprocessingml/2006/main" xmlns:w10="urn:schemas-microsoft-com:office:word" xmlns:wp14="http://schemas.microsoft.com/office/word/2010/wordprocessingDrawing" xmlns:v="urn:schemas-microsoft-com:vml" xmlns:o="urn:schemas-microsoft-com:office:office" xmlns:mc="http://schemas.openxmlformats.org/markup-compatibility/2006" xmlns:wpc="http://schemas.microsoft.com/office/word/2010/wordprocessingCanvas" xmlns="" val="0"/>
+                          <a14:useLocalDpi xmlns="" xmlns:wpc="http://schemas.microsoft.com/office/word/2010/wordprocessingCanvas" xmlns:mc="http://schemas.openxmlformats.org/markup-compatibility/2006" xmlns:o="urn:schemas-microsoft-com:office:office" xmlns:v="urn:schemas-microsoft-com:vml" xmlns:wp14="http://schemas.microsoft.com/office/word/2010/wordprocessingDrawing" xmlns:w10="urn:schemas-microsoft-com:office:word" xmlns:w="http://schemas.openxmlformats.org/wordprocessingml/2006/main" xmlns:w14="http://schemas.microsoft.com/office/word/2010/wordml" xmlns:w15="http://schemas.microsoft.com/office/word/2012/wordml" xmlns:wpg="http://schemas.microsoft.com/office/word/2010/wordprocessingGroup" xmlns:wpi="http://schemas.microsoft.com/office/word/2010/wordprocessingInk" xmlns:wps="http://schemas.microsoft.com/office/word/2010/wordprocessingShape" xmlns:a14="http://schemas.microsoft.com/office/drawing/2010/main" val="0"/>
                         </a:ext>
                       </a:extLst>
                     </a:blip>
@@ -6741,7 +6741,7 @@
                     <a:blip r:embed="rId20" cstate="print">
                       <a:extLst>
                         <a:ext uri="{28A0092B-C50C-407E-A947-70E740481C1C}">
-                          <a14:useLocalDpi xmlns:a14="http://schemas.microsoft.com/office/drawing/2010/main" xmlns:wps="http://schemas.microsoft.com/office/word/2010/wordprocessingShape" xmlns:wpi="http://schemas.microsoft.com/office/word/2010/wordprocessingInk" xmlns:wpg="http://schemas.microsoft.com/office/word/2010/wordprocessingGroup" xmlns:w15="http://schemas.microsoft.com/office/word/2012/wordml" xmlns:w14="http://schemas.microsoft.com/office/word/2010/wordml" xmlns:w="http://schemas.openxmlformats.org/wordprocessingml/2006/main" xmlns:w10="urn:schemas-microsoft-com:office:word" xmlns:wp14="http://schemas.microsoft.com/office/word/2010/wordprocessingDrawing" xmlns:v="urn:schemas-microsoft-com:vml" xmlns:o="urn:schemas-microsoft-com:office:office" xmlns:mc="http://schemas.openxmlformats.org/markup-compatibility/2006" xmlns:wpc="http://schemas.microsoft.com/office/word/2010/wordprocessingCanvas" xmlns="" val="0"/>
+                          <a14:useLocalDpi xmlns="" xmlns:wpc="http://schemas.microsoft.com/office/word/2010/wordprocessingCanvas" xmlns:mc="http://schemas.openxmlformats.org/markup-compatibility/2006" xmlns:o="urn:schemas-microsoft-com:office:office" xmlns:v="urn:schemas-microsoft-com:vml" xmlns:wp14="http://schemas.microsoft.com/office/word/2010/wordprocessingDrawing" xmlns:w10="urn:schemas-microsoft-com:office:word" xmlns:w="http://schemas.openxmlformats.org/wordprocessingml/2006/main" xmlns:w14="http://schemas.microsoft.com/office/word/2010/wordml" xmlns:w15="http://schemas.microsoft.com/office/word/2012/wordml" xmlns:wpg="http://schemas.microsoft.com/office/word/2010/wordprocessingGroup" xmlns:wpi="http://schemas.microsoft.com/office/word/2010/wordprocessingInk" xmlns:wps="http://schemas.microsoft.com/office/word/2010/wordprocessingShape" xmlns:a14="http://schemas.microsoft.com/office/drawing/2010/main" val="0"/>
                         </a:ext>
                       </a:extLst>
                     </a:blip>
@@ -6821,7 +6821,7 @@
                     <a:blip r:embed="rId21" cstate="print">
                       <a:extLst>
                         <a:ext uri="{28A0092B-C50C-407E-A947-70E740481C1C}">
-                          <a14:useLocalDpi xmlns:a14="http://schemas.microsoft.com/office/drawing/2010/main" xmlns:wps="http://schemas.microsoft.com/office/word/2010/wordprocessingShape" xmlns:wpi="http://schemas.microsoft.com/office/word/2010/wordprocessingInk" xmlns:wpg="http://schemas.microsoft.com/office/word/2010/wordprocessingGroup" xmlns:w15="http://schemas.microsoft.com/office/word/2012/wordml" xmlns:w14="http://schemas.microsoft.com/office/word/2010/wordml" xmlns:w="http://schemas.openxmlformats.org/wordprocessingml/2006/main" xmlns:w10="urn:schemas-microsoft-com:office:word" xmlns:wp14="http://schemas.microsoft.com/office/word/2010/wordprocessingDrawing" xmlns:v="urn:schemas-microsoft-com:vml" xmlns:o="urn:schemas-microsoft-com:office:office" xmlns:mc="http://schemas.openxmlformats.org/markup-compatibility/2006" xmlns:wpc="http://schemas.microsoft.com/office/word/2010/wordprocessingCanvas" xmlns="" val="0"/>
+                          <a14:useLocalDpi xmlns="" xmlns:wpc="http://schemas.microsoft.com/office/word/2010/wordprocessingCanvas" xmlns:mc="http://schemas.openxmlformats.org/markup-compatibility/2006" xmlns:o="urn:schemas-microsoft-com:office:office" xmlns:v="urn:schemas-microsoft-com:vml" xmlns:wp14="http://schemas.microsoft.com/office/word/2010/wordprocessingDrawing" xmlns:w10="urn:schemas-microsoft-com:office:word" xmlns:w="http://schemas.openxmlformats.org/wordprocessingml/2006/main" xmlns:w14="http://schemas.microsoft.com/office/word/2010/wordml" xmlns:w15="http://schemas.microsoft.com/office/word/2012/wordml" xmlns:wpg="http://schemas.microsoft.com/office/word/2010/wordprocessingGroup" xmlns:wpi="http://schemas.microsoft.com/office/word/2010/wordprocessingInk" xmlns:wps="http://schemas.microsoft.com/office/word/2010/wordprocessingShape" xmlns:a14="http://schemas.microsoft.com/office/drawing/2010/main" val="0"/>
                         </a:ext>
                       </a:extLst>
                     </a:blip>
@@ -6922,7 +6922,7 @@
                     <a:blip r:embed="rId22" cstate="print">
                       <a:extLst>
                         <a:ext uri="{28A0092B-C50C-407E-A947-70E740481C1C}">
-                          <a14:useLocalDpi xmlns:a14="http://schemas.microsoft.com/office/drawing/2010/main" xmlns:wps="http://schemas.microsoft.com/office/word/2010/wordprocessingShape" xmlns:wpi="http://schemas.microsoft.com/office/word/2010/wordprocessingInk" xmlns:wpg="http://schemas.microsoft.com/office/word/2010/wordprocessingGroup" xmlns:w15="http://schemas.microsoft.com/office/word/2012/wordml" xmlns:w14="http://schemas.microsoft.com/office/word/2010/wordml" xmlns:w="http://schemas.openxmlformats.org/wordprocessingml/2006/main" xmlns:w10="urn:schemas-microsoft-com:office:word" xmlns:wp14="http://schemas.microsoft.com/office/word/2010/wordprocessingDrawing" xmlns:v="urn:schemas-microsoft-com:vml" xmlns:o="urn:schemas-microsoft-com:office:office" xmlns:mc="http://schemas.openxmlformats.org/markup-compatibility/2006" xmlns:wpc="http://schemas.microsoft.com/office/word/2010/wordprocessingCanvas" xmlns="" val="0"/>
+                          <a14:useLocalDpi xmlns="" xmlns:wpc="http://schemas.microsoft.com/office/word/2010/wordprocessingCanvas" xmlns:mc="http://schemas.openxmlformats.org/markup-compatibility/2006" xmlns:o="urn:schemas-microsoft-com:office:office" xmlns:v="urn:schemas-microsoft-com:vml" xmlns:wp14="http://schemas.microsoft.com/office/word/2010/wordprocessingDrawing" xmlns:w10="urn:schemas-microsoft-com:office:word" xmlns:w="http://schemas.openxmlformats.org/wordprocessingml/2006/main" xmlns:w14="http://schemas.microsoft.com/office/word/2010/wordml" xmlns:w15="http://schemas.microsoft.com/office/word/2012/wordml" xmlns:wpg="http://schemas.microsoft.com/office/word/2010/wordprocessingGroup" xmlns:wpi="http://schemas.microsoft.com/office/word/2010/wordprocessingInk" xmlns:wps="http://schemas.microsoft.com/office/word/2010/wordprocessingShape" xmlns:a14="http://schemas.microsoft.com/office/drawing/2010/main" val="0"/>
                         </a:ext>
                       </a:extLst>
                     </a:blip>
@@ -7002,7 +7002,7 @@
                     <a:blip r:embed="rId23" cstate="print">
                       <a:extLst>
                         <a:ext uri="{28A0092B-C50C-407E-A947-70E740481C1C}">
-                          <a14:useLocalDpi xmlns:a14="http://schemas.microsoft.com/office/drawing/2010/main" xmlns:wps="http://schemas.microsoft.com/office/word/2010/wordprocessingShape" xmlns:wpi="http://schemas.microsoft.com/office/word/2010/wordprocessingInk" xmlns:wpg="http://schemas.microsoft.com/office/word/2010/wordprocessingGroup" xmlns:w15="http://schemas.microsoft.com/office/word/2012/wordml" xmlns:w14="http://schemas.microsoft.com/office/word/2010/wordml" xmlns:w="http://schemas.openxmlformats.org/wordprocessingml/2006/main" xmlns:w10="urn:schemas-microsoft-com:office:word" xmlns:wp14="http://schemas.microsoft.com/office/word/2010/wordprocessingDrawing" xmlns:v="urn:schemas-microsoft-com:vml" xmlns:o="urn:schemas-microsoft-com:office:office" xmlns:mc="http://schemas.openxmlformats.org/markup-compatibility/2006" xmlns:wpc="http://schemas.microsoft.com/office/word/2010/wordprocessingCanvas" xmlns="" val="0"/>
+                          <a14:useLocalDpi xmlns="" xmlns:wpc="http://schemas.microsoft.com/office/word/2010/wordprocessingCanvas" xmlns:mc="http://schemas.openxmlformats.org/markup-compatibility/2006" xmlns:o="urn:schemas-microsoft-com:office:office" xmlns:v="urn:schemas-microsoft-com:vml" xmlns:wp14="http://schemas.microsoft.com/office/word/2010/wordprocessingDrawing" xmlns:w10="urn:schemas-microsoft-com:office:word" xmlns:w="http://schemas.openxmlformats.org/wordprocessingml/2006/main" xmlns:w14="http://schemas.microsoft.com/office/word/2010/wordml" xmlns:w15="http://schemas.microsoft.com/office/word/2012/wordml" xmlns:wpg="http://schemas.microsoft.com/office/word/2010/wordprocessingGroup" xmlns:wpi="http://schemas.microsoft.com/office/word/2010/wordprocessingInk" xmlns:wps="http://schemas.microsoft.com/office/word/2010/wordprocessingShape" xmlns:a14="http://schemas.microsoft.com/office/drawing/2010/main" val="0"/>
                         </a:ext>
                       </a:extLst>
                     </a:blip>
@@ -8112,7 +8112,19 @@
         <w:rPr>
           <w:lang w:val="en-US" w:eastAsia="ru-RU"/>
         </w:rPr>
-        <w:t xml:space="preserve">Thus we obtain the two frequency parameters in </w:t>
+        <w:t xml:space="preserve">Thus we obtain the two </w:t>
+      </w:r>
+      <w:r>
+        <w:rPr>
+          <w:lang w:val="en-US" w:eastAsia="ru-RU"/>
+        </w:rPr>
+        <w:t>equal frequency</w:t>
+      </w:r>
+      <w:r>
+        <w:rPr>
+          <w:lang w:val="en-US" w:eastAsia="ru-RU"/>
+        </w:rPr>
+        <w:t xml:space="preserve"> parameters in </w:t>
       </w:r>
       <w:proofErr w:type="spellStart"/>
       <w:r>
@@ -8165,6 +8177,19 @@
           <w:lang w:val="en-US" w:eastAsia="ru-RU"/>
         </w:rPr>
         <w:t>perpendicular plane.</w:t>
+      </w:r>
+    </w:p>
+    <w:p>
+      <w:pPr>
+        <w:rPr>
+          <w:lang w:val="en-US" w:eastAsia="ru-RU"/>
+        </w:rPr>
+      </w:pPr>
+      <w:r>
+        <w:rPr>
+          <w:lang w:val="en-US" w:eastAsia="ru-RU"/>
+        </w:rPr>
+        <w:t>The fact that frequency in z is decoupled from frequencies in y and x allow for obtaining different kinds of interesting orbits by varying the amplitudes and frequency values.</w:t>
       </w:r>
     </w:p>
     <w:p>
@@ -8288,7 +8313,7 @@
           <w:shd w:val="clear" w:color="auto" w:fill="FFFFFF"/>
           <w:lang w:val="en-US"/>
         </w:rPr>
-        <w:t xml:space="preserve"> in a small neighborhood around those points, given an appropriate initial condition. Moreover these planar orbits can be numerically continued until the desired finite size is reached. </w:t>
+        <w:t xml:space="preserve"> in a small neighborhood </w:t>
       </w:r>
       <w:r>
         <w:rPr>
@@ -8296,7 +8321,7 @@
           <w:lang w:val="en-US"/>
         </w:rPr>
         <w:lastRenderedPageBreak/>
-        <w:t xml:space="preserve">Different </w:t>
+        <w:t xml:space="preserve">around those points, given an appropriate initial condition. Moreover these planar orbits can be numerically continued until the desired finite size is reached. Different </w:t>
       </w:r>
       <w:proofErr w:type="spellStart"/>
       <w:r>
@@ -8491,7 +8516,25 @@
         <w:rPr>
           <w:lang w:val="en-US" w:eastAsia="ru-RU"/>
         </w:rPr>
-        <w:t xml:space="preserve">With frequencies in both planes (if unequal) we would obtain the quasi-periodic closed form path called </w:t>
+        <w:t>Adding</w:t>
+      </w:r>
+      <w:r>
+        <w:rPr>
+          <w:lang w:val="en-US" w:eastAsia="ru-RU"/>
+        </w:rPr>
+        <w:t xml:space="preserve"> </w:t>
+      </w:r>
+      <w:r>
+        <w:rPr>
+          <w:lang w:val="en-US" w:eastAsia="ru-RU"/>
+        </w:rPr>
+        <w:t>a frequency in z direction (not equal to that of y and z) one</w:t>
+      </w:r>
+      <w:r>
+        <w:rPr>
+          <w:lang w:val="en-US" w:eastAsia="ru-RU"/>
+        </w:rPr>
+        <w:t xml:space="preserve"> would obtain the quasi-periodic closed form path called </w:t>
       </w:r>
       <w:proofErr w:type="spellStart"/>
       <w:r>
@@ -8505,9 +8548,43 @@
         <w:rPr>
           <w:lang w:val="en-US" w:eastAsia="ru-RU"/>
         </w:rPr>
-        <w:t xml:space="preserve"> Trajectory, since frequencies λ and v are different. </w:t>
+        <w:t xml:space="preserve"> Trajectory. Depending on the frequency z </w:t>
+      </w:r>
+      <w:r>
+        <w:rPr>
+          <w:lang w:val="en-US" w:eastAsia="ru-RU"/>
+        </w:rPr>
+        <w:t xml:space="preserve">and the </w:t>
       </w:r>
       <w:proofErr w:type="spellStart"/>
+      <w:proofErr w:type="gramStart"/>
+      <w:r>
+        <w:rPr>
+          <w:lang w:val="en-US" w:eastAsia="ru-RU"/>
+        </w:rPr>
+        <w:t>Az</w:t>
+      </w:r>
+      <w:proofErr w:type="spellEnd"/>
+      <w:proofErr w:type="gramEnd"/>
+      <w:r>
+        <w:rPr>
+          <w:lang w:val="en-US" w:eastAsia="ru-RU"/>
+        </w:rPr>
+        <w:t xml:space="preserve"> amplitude </w:t>
+      </w:r>
+      <w:r>
+        <w:rPr>
+          <w:lang w:val="en-US" w:eastAsia="ru-RU"/>
+        </w:rPr>
+        <w:t>it may take on different shapes.</w:t>
+      </w:r>
+      <w:r>
+        <w:rPr>
+          <w:lang w:val="en-US" w:eastAsia="ru-RU"/>
+        </w:rPr>
+        <w:t xml:space="preserve"> </w:t>
+      </w:r>
+      <w:proofErr w:type="spellStart"/>
       <w:r>
         <w:rPr>
           <w:lang w:val="en-US" w:eastAsia="ru-RU"/>
@@ -8532,6 +8609,19 @@
           <w:lang w:val="en-US" w:eastAsia="ru-RU"/>
         </w:rPr>
         <w:t xml:space="preserve"> </w:t>
+      </w:r>
+    </w:p>
+    <w:p>
+      <w:pPr>
+        <w:rPr>
+          <w:lang w:val="en-US" w:eastAsia="ru-RU"/>
+        </w:rPr>
+      </w:pPr>
+      <w:r>
+        <w:rPr>
+          <w:lang w:val="en-US" w:eastAsia="ru-RU"/>
+        </w:rPr>
+        <w:t>PICTURE!</w:t>
       </w:r>
     </w:p>
     <w:p>
@@ -8671,6 +8761,46 @@
     </w:p>
     <w:p>
       <w:pPr>
+        <w:rPr>
+          <w:lang w:val="en-US" w:eastAsia="ru-RU"/>
+        </w:rPr>
+      </w:pPr>
+      <w:r>
+        <w:rPr>
+          <w:lang w:val="en-US" w:eastAsia="ru-RU"/>
+        </w:rPr>
+        <w:t xml:space="preserve">Mention Richardson! Milano p. 22-23 </w:t>
+      </w:r>
+    </w:p>
+    <w:p>
+      <w:pPr>
+        <w:rPr>
+          <w:lang w:val="en-US" w:eastAsia="ru-RU"/>
+        </w:rPr>
+      </w:pPr>
+      <w:r>
+        <w:rPr>
+          <w:lang w:val="en-US" w:eastAsia="ru-RU"/>
+        </w:rPr>
+        <w:t xml:space="preserve">Show the relation between Ax and </w:t>
+      </w:r>
+      <w:proofErr w:type="spellStart"/>
+      <w:r>
+        <w:rPr>
+          <w:lang w:val="en-US" w:eastAsia="ru-RU"/>
+        </w:rPr>
+        <w:t>Az</w:t>
+      </w:r>
+      <w:proofErr w:type="spellEnd"/>
+      <w:r>
+        <w:rPr>
+          <w:lang w:val="en-US" w:eastAsia="ru-RU"/>
+        </w:rPr>
+        <w:t xml:space="preserve"> to get a Halo orbit!</w:t>
+      </w:r>
+    </w:p>
+    <w:p>
+      <w:pPr>
         <w:pStyle w:val="3"/>
         <w:rPr>
           <w:lang w:val="en-US"/>
@@ -8706,7 +8836,7 @@
         <w:rPr>
           <w:lang w:val="en-US"/>
         </w:rPr>
-        <w:t xml:space="preserve">Therefore, choosing an appropriate </w:t>
+        <w:t xml:space="preserve">Varying </w:t>
       </w:r>
       <w:proofErr w:type="spellStart"/>
       <w:proofErr w:type="gramStart"/>
@@ -8722,7 +8852,20 @@
         <w:rPr>
           <w:lang w:val="en-US"/>
         </w:rPr>
-        <w:t xml:space="preserve"> is important since through its value the mission-specific constraints can be formulated. For instance (applies to IRASSI mission) space telescope about the Sun-Earth L2 requires a minimum </w:t>
+        <w:t xml:space="preserve"> amplitude it is possible to obtain Halo-orbit with different inclinations and of different size.</w:t>
+      </w:r>
+    </w:p>
+    <w:p>
+      <w:pPr>
+        <w:rPr>
+          <w:lang w:val="en-US"/>
+        </w:rPr>
+      </w:pPr>
+      <w:r>
+        <w:rPr>
+          <w:lang w:val="en-US"/>
+        </w:rPr>
+        <w:t xml:space="preserve">Therefore, choosing an appropriate </w:t>
       </w:r>
       <w:proofErr w:type="spellStart"/>
       <w:proofErr w:type="gramStart"/>
@@ -8738,6 +8881,22 @@
         <w:rPr>
           <w:lang w:val="en-US"/>
         </w:rPr>
+        <w:t xml:space="preserve"> is important since through its value the mission-specific constraints can be formulated. For instance (applies to IRASSI mission) space telescope about the Sun-Earth L2 requires a minimum </w:t>
+      </w:r>
+      <w:proofErr w:type="spellStart"/>
+      <w:proofErr w:type="gramStart"/>
+      <w:r>
+        <w:rPr>
+          <w:lang w:val="en-US"/>
+        </w:rPr>
+        <w:t>Az</w:t>
+      </w:r>
+      <w:proofErr w:type="spellEnd"/>
+      <w:proofErr w:type="gramEnd"/>
+      <w:r>
+        <w:rPr>
+          <w:lang w:val="en-US"/>
+        </w:rPr>
         <w:t xml:space="preserve"> in order to avoid the eclipses and maintain uninterrupted communication link.</w:t>
       </w:r>
     </w:p>
@@ -8751,6 +8910,131 @@
         <w:rPr>
           <w:lang w:val="en-US"/>
         </w:rPr>
+        <w:t xml:space="preserve">On the figure below Halo-orbits with different </w:t>
+      </w:r>
+      <w:proofErr w:type="spellStart"/>
+      <w:proofErr w:type="gramStart"/>
+      <w:r>
+        <w:rPr>
+          <w:lang w:val="en-US"/>
+        </w:rPr>
+        <w:t>Az</w:t>
+      </w:r>
+      <w:proofErr w:type="spellEnd"/>
+      <w:proofErr w:type="gramEnd"/>
+      <w:r>
+        <w:rPr>
+          <w:lang w:val="en-US"/>
+        </w:rPr>
+        <w:t xml:space="preserve"> amplitudes around L1 in the Sun-Earth rotating frame are shown:</w:t>
+      </w:r>
+    </w:p>
+    <w:p>
+      <w:pPr>
+        <w:rPr>
+          <w:lang w:val="en-US"/>
+        </w:rPr>
+      </w:pPr>
+      <w:r>
+        <w:rPr>
+          <w:lang w:val="en-US"/>
+        </w:rPr>
+        <w:t xml:space="preserve"> </w:t>
+      </w:r>
+      <w:r>
+        <w:drawing>
+          <wp:inline distT="0" distB="0" distL="0" distR="0">
+            <wp:extent cx="4483919" cy="2961637"/>
+            <wp:effectExtent l="19050" t="0" r="0" b="0"/>
+            <wp:docPr id="23" name="Рисунок 2"/>
+            <wp:cNvGraphicFramePr>
+              <a:graphicFrameLocks xmlns:a="http://schemas.openxmlformats.org/drawingml/2006/main" noChangeAspect="1"/>
+            </wp:cNvGraphicFramePr>
+            <a:graphic xmlns:a="http://schemas.openxmlformats.org/drawingml/2006/main">
+              <a:graphicData uri="http://schemas.openxmlformats.org/drawingml/2006/picture">
+                <pic:pic xmlns:pic="http://schemas.openxmlformats.org/drawingml/2006/picture">
+                  <pic:nvPicPr>
+                    <pic:cNvPr id="0" name="Picture 2"/>
+                    <pic:cNvPicPr>
+                      <a:picLocks noChangeAspect="1" noChangeArrowheads="1"/>
+                    </pic:cNvPicPr>
+                  </pic:nvPicPr>
+                  <pic:blipFill>
+                    <a:blip r:embed="rId29" cstate="print"/>
+                    <a:srcRect/>
+                    <a:stretch>
+                      <a:fillRect/>
+                    </a:stretch>
+                  </pic:blipFill>
+                  <pic:spPr bwMode="auto">
+                    <a:xfrm>
+                      <a:off x="0" y="0"/>
+                      <a:ext cx="4483919" cy="2961637"/>
+                    </a:xfrm>
+                    <a:prstGeom prst="rect">
+                      <a:avLst/>
+                    </a:prstGeom>
+                    <a:noFill/>
+                    <a:ln w="9525">
+                      <a:noFill/>
+                      <a:miter lim="800000"/>
+                      <a:headEnd/>
+                      <a:tailEnd/>
+                    </a:ln>
+                  </pic:spPr>
+                </pic:pic>
+              </a:graphicData>
+            </a:graphic>
+          </wp:inline>
+        </w:drawing>
+      </w:r>
+    </w:p>
+    <w:p>
+      <w:pPr>
+        <w:rPr>
+          <w:lang w:val="en-US"/>
+        </w:rPr>
+      </w:pPr>
+      <w:proofErr w:type="gramStart"/>
+      <w:r>
+        <w:rPr>
+          <w:lang w:val="en-US"/>
+        </w:rPr>
+        <w:t>figure</w:t>
+      </w:r>
+      <w:proofErr w:type="gramEnd"/>
+      <w:r>
+        <w:rPr>
+          <w:lang w:val="en-US"/>
+        </w:rPr>
+        <w:t xml:space="preserve"> 1.4 Halo orbits with </w:t>
+      </w:r>
+      <w:proofErr w:type="spellStart"/>
+      <w:r>
+        <w:rPr>
+          <w:lang w:val="en-US"/>
+        </w:rPr>
+        <w:t>Az</w:t>
+      </w:r>
+      <w:proofErr w:type="spellEnd"/>
+      <w:r>
+        <w:rPr>
+          <w:lang w:val="en-US"/>
+        </w:rPr>
+        <w:t xml:space="preserve"> = 10000, 30000, 50000 km</w:t>
+      </w:r>
+    </w:p>
+    <w:p>
+      <w:pPr>
+        <w:rPr>
+          <w:lang w:val="en-US"/>
+        </w:rPr>
+      </w:pPr>
+      <w:r>
+        <w:rPr>
+          <w:lang w:val="en-US"/>
+        </w:rPr>
+        <w:lastRenderedPageBreak/>
         <w:t>In the CR3</w:t>
       </w:r>
       <w:r>
@@ -8923,7 +9207,7 @@
         <w:rPr>
           <w:lang w:val="en-US"/>
         </w:rPr>
-        <w:t>this</w:t>
+        <w:t>such</w:t>
       </w:r>
       <w:r>
         <w:rPr>
@@ -9082,7 +9366,6 @@
         <w:rPr>
           <w:lang w:val="en-US"/>
         </w:rPr>
-        <w:lastRenderedPageBreak/>
         <w:t>Below is the representation of L2-centered reference frame:</w:t>
       </w:r>
     </w:p>
@@ -9115,10 +9398,10 @@
                     </pic:cNvPicPr>
                   </pic:nvPicPr>
                   <pic:blipFill>
-                    <a:blip r:embed="rId29" cstate="print">
+                    <a:blip r:embed="rId30" cstate="print">
                       <a:extLst>
                         <a:ext uri="{28A0092B-C50C-407E-A947-70E740481C1C}">
-                          <a14:useLocalDpi xmlns:a14="http://schemas.microsoft.com/office/drawing/2010/main" xmlns:wps="http://schemas.microsoft.com/office/word/2010/wordprocessingShape" xmlns:wpi="http://schemas.microsoft.com/office/word/2010/wordprocessingInk" xmlns:wpg="http://schemas.microsoft.com/office/word/2010/wordprocessingGroup" xmlns:w15="http://schemas.microsoft.com/office/word/2012/wordml" xmlns:w14="http://schemas.microsoft.com/office/word/2010/wordml" xmlns:w="http://schemas.openxmlformats.org/wordprocessingml/2006/main" xmlns:w10="urn:schemas-microsoft-com:office:word" xmlns:wp14="http://schemas.microsoft.com/office/word/2010/wordprocessingDrawing" xmlns:v="urn:schemas-microsoft-com:vml" xmlns:o="urn:schemas-microsoft-com:office:office" xmlns:mc="http://schemas.openxmlformats.org/markup-compatibility/2006" xmlns:wpc="http://schemas.microsoft.com/office/word/2010/wordprocessingCanvas" xmlns="" val="0"/>
+                          <a14:useLocalDpi xmlns="" xmlns:wpc="http://schemas.microsoft.com/office/word/2010/wordprocessingCanvas" xmlns:mc="http://schemas.openxmlformats.org/markup-compatibility/2006" xmlns:o="urn:schemas-microsoft-com:office:office" xmlns:v="urn:schemas-microsoft-com:vml" xmlns:wp14="http://schemas.microsoft.com/office/word/2010/wordprocessingDrawing" xmlns:w10="urn:schemas-microsoft-com:office:word" xmlns:w="http://schemas.openxmlformats.org/wordprocessingml/2006/main" xmlns:w14="http://schemas.microsoft.com/office/word/2010/wordml" xmlns:w15="http://schemas.microsoft.com/office/word/2012/wordml" xmlns:wpg="http://schemas.microsoft.com/office/word/2010/wordprocessingGroup" xmlns:wpi="http://schemas.microsoft.com/office/word/2010/wordprocessingInk" xmlns:wps="http://schemas.microsoft.com/office/word/2010/wordprocessingShape" xmlns:a14="http://schemas.microsoft.com/office/drawing/2010/main" val="0"/>
                         </a:ext>
                       </a:extLst>
                     </a:blip>
@@ -9185,6 +9468,7 @@
         <w:rPr>
           <w:lang w:val="en-US"/>
         </w:rPr>
+        <w:lastRenderedPageBreak/>
         <w:t>In general quasi-Halo orbits would be characterized by the following properties: [</w:t>
       </w:r>
       <w:proofErr w:type="spellStart"/>
@@ -9478,7 +9762,6 @@
           <w:szCs w:val="28"/>
           <w:lang w:val="en-US"/>
         </w:rPr>
-        <w:lastRenderedPageBreak/>
         <w:t>Maximum amplitude Ay was set to 850 000 km but can be altered in future.</w:t>
       </w:r>
     </w:p>
@@ -9532,6 +9815,7 @@
           <w:szCs w:val="28"/>
           <w:lang w:eastAsia="ru-RU"/>
         </w:rPr>
+        <w:lastRenderedPageBreak/>
         <w:drawing>
           <wp:inline distT="0" distB="0" distL="0" distR="0">
             <wp:extent cx="4895850" cy="3124200"/>
@@ -9550,10 +9834,10 @@
                     </pic:cNvPicPr>
                   </pic:nvPicPr>
                   <pic:blipFill>
-                    <a:blip r:embed="rId30" cstate="print">
+                    <a:blip r:embed="rId31" cstate="print">
                       <a:extLst>
                         <a:ext uri="{28A0092B-C50C-407E-A947-70E740481C1C}">
-                          <a14:useLocalDpi xmlns:a14="http://schemas.microsoft.com/office/drawing/2010/main" xmlns:wps="http://schemas.microsoft.com/office/word/2010/wordprocessingShape" xmlns:wpi="http://schemas.microsoft.com/office/word/2010/wordprocessingInk" xmlns:wpg="http://schemas.microsoft.com/office/word/2010/wordprocessingGroup" xmlns:w15="http://schemas.microsoft.com/office/word/2012/wordml" xmlns:w14="http://schemas.microsoft.com/office/word/2010/wordml" xmlns:w="http://schemas.openxmlformats.org/wordprocessingml/2006/main" xmlns:w10="urn:schemas-microsoft-com:office:word" xmlns:wp14="http://schemas.microsoft.com/office/word/2010/wordprocessingDrawing" xmlns:v="urn:schemas-microsoft-com:vml" xmlns:o="urn:schemas-microsoft-com:office:office" xmlns:mc="http://schemas.openxmlformats.org/markup-compatibility/2006" xmlns:wpc="http://schemas.microsoft.com/office/word/2010/wordprocessingCanvas" xmlns="" val="0"/>
+                          <a14:useLocalDpi xmlns="" xmlns:wpc="http://schemas.microsoft.com/office/word/2010/wordprocessingCanvas" xmlns:mc="http://schemas.openxmlformats.org/markup-compatibility/2006" xmlns:o="urn:schemas-microsoft-com:office:office" xmlns:v="urn:schemas-microsoft-com:vml" xmlns:wp14="http://schemas.microsoft.com/office/word/2010/wordprocessingDrawing" xmlns:w10="urn:schemas-microsoft-com:office:word" xmlns:w="http://schemas.openxmlformats.org/wordprocessingml/2006/main" xmlns:w14="http://schemas.microsoft.com/office/word/2010/wordml" xmlns:w15="http://schemas.microsoft.com/office/word/2012/wordml" xmlns:wpg="http://schemas.microsoft.com/office/word/2010/wordprocessingGroup" xmlns:wpi="http://schemas.microsoft.com/office/word/2010/wordprocessingInk" xmlns:wps="http://schemas.microsoft.com/office/word/2010/wordprocessingShape" xmlns:a14="http://schemas.microsoft.com/office/drawing/2010/main" val="0"/>
                         </a:ext>
                       </a:extLst>
                     </a:blip>
@@ -9702,7 +9986,6 @@
         <w:pStyle w:val="2"/>
       </w:pPr>
       <w:r>
-        <w:lastRenderedPageBreak/>
         <w:t>N-Body Problem</w:t>
       </w:r>
       <w:bookmarkEnd w:id="194"/>
@@ -9916,7 +10199,7 @@
                     </pic:cNvPicPr>
                   </pic:nvPicPr>
                   <pic:blipFill>
-                    <a:blip r:embed="rId31" cstate="print"/>
+                    <a:blip r:embed="rId32" cstate="print"/>
                     <a:srcRect/>
                     <a:stretch>
                       <a:fillRect/>
@@ -10079,7 +10362,8 @@
     <w:p>
       <w:r>
         <w:rPr>
-          <w:lang w:val="en-US"/>
+          <w:noProof/>
+          <w:lang w:eastAsia="ru-RU"/>
         </w:rPr>
         <w:drawing>
           <wp:inline distT="0" distB="0" distL="0" distR="0">
@@ -10099,7 +10383,7 @@
                     </pic:cNvPicPr>
                   </pic:nvPicPr>
                   <pic:blipFill>
-                    <a:blip r:embed="rId32" cstate="print"/>
+                    <a:blip r:embed="rId33" cstate="print"/>
                     <a:srcRect/>
                     <a:stretch>
                       <a:fillRect/>
@@ -11726,7 +12010,7 @@
         <v:path o:extrusionok="f" gradientshapeok="t" o:connecttype="rect"/>
         <o:lock v:ext="edit" aspectratio="t"/>
       </v:shapetype>
-      <v:shape id="_x0000_i1031" type="#_x0000_t75" style="width:21pt;height:17.25pt;visibility:visible;mso-wrap-style:square" o:bullet="t">
+      <v:shape id="_x0000_i1037" type="#_x0000_t75" style="width:21pt;height:17.25pt;visibility:visible;mso-wrap-style:square" o:bullet="t">
         <v:imagedata r:id="rId1" o:title=""/>
       </v:shape>
     </w:pict>
@@ -15236,7 +15520,7 @@
   <a:extraClrSchemeLst/>
   <a:extLst>
     <a:ext uri="{05A4C25C-085E-4340-85A3-A5531E510DB2}">
-      <thm15:themeFamily xmlns:thm15="http://schemas.microsoft.com/office/thememl/2012/main" xmlns="" name="Office Theme" id="{62F939B6-93AF-4DB8-9C6B-D6C7DFDC589F}" vid="{4A3C46E8-61CC-4603-A589-7422A47A8E4A}"/>
+      <thm15:themeFamily xmlns="" xmlns:thm15="http://schemas.microsoft.com/office/thememl/2012/main" name="Office Theme" id="{62F939B6-93AF-4DB8-9C6B-D6C7DFDC589F}" vid="{4A3C46E8-61CC-4603-A589-7422A47A8E4A}"/>
     </a:ext>
   </a:extLst>
 </a:theme>
@@ -15247,7 +15531,7 @@
 </file>
 
 <file path=customXml/itemProps1.xml><?xml version="1.0" encoding="utf-8"?>
-<ds:datastoreItem xmlns:ds="http://schemas.openxmlformats.org/officeDocument/2006/customXml" ds:itemID="{F1D10AC8-2238-4B50-955D-2252E27A5BB5}">
+<ds:datastoreItem xmlns:ds="http://schemas.openxmlformats.org/officeDocument/2006/customXml" ds:itemID="{64306A7C-9AA8-4707-A0B1-65C5B941ACD0}">
   <ds:schemaRefs>
     <ds:schemaRef ds:uri="http://schemas.openxmlformats.org/officeDocument/2006/bibliography"/>
   </ds:schemaRefs>

</xml_diff>

<commit_message>
3 part of thesis is in the Thesis_structure_v0 file
</commit_message>
<xml_diff>
--- a/Thesis_structure_v0.docx
+++ b/Thesis_structure_v0.docx
@@ -4964,6 +4964,13 @@
         </w:rPr>
         <w:t xml:space="preserve"> Not sure what to put here</w:t>
       </w:r>
+      <w:r>
+        <w:rPr>
+          <w:color w:val="FF0000"/>
+          <w:lang w:val="en-US" w:eastAsia="ru-RU"/>
+        </w:rPr>
+        <w:t xml:space="preserve"> in the case of motivation for the thesis</w:t>
+      </w:r>
     </w:p>
     <w:p>
       <w:pPr>
@@ -5591,7 +5598,41 @@
         <w:rPr>
           <w:lang w:val="en-US"/>
         </w:rPr>
-        <w:t xml:space="preserve">Below, the general principle of deriving the non-dimensional equations of motion is shown. </w:t>
+        <w:t>Below, the general principle of deriving the non-dimension</w:t>
+      </w:r>
+      <w:r>
+        <w:rPr>
+          <w:lang w:val="en-US"/>
+        </w:rPr>
+        <w:t xml:space="preserve">al equations of motion is shown. This derivation is taken form </w:t>
+      </w:r>
+      <w:proofErr w:type="spellStart"/>
+      <w:proofErr w:type="gramStart"/>
+      <w:r>
+        <w:rPr>
+          <w:lang w:val="en-US"/>
+        </w:rPr>
+        <w:t>Shaub</w:t>
+      </w:r>
+      <w:proofErr w:type="spellEnd"/>
+      <w:r>
+        <w:rPr>
+          <w:lang w:val="en-US"/>
+        </w:rPr>
+        <w:t>[</w:t>
+      </w:r>
+      <w:proofErr w:type="gramEnd"/>
+      <w:r>
+        <w:rPr>
+          <w:lang w:val="en-US"/>
+        </w:rPr>
+        <w:t>2].</w:t>
+      </w:r>
+      <w:r>
+        <w:rPr>
+          <w:lang w:val="en-US"/>
+        </w:rPr>
+        <w:t xml:space="preserve"> </w:t>
       </w:r>
       <w:r>
         <w:rPr>
@@ -5815,6 +5856,7 @@
         <w:rPr>
           <w:lang w:val="en-US"/>
         </w:rPr>
+        <w:lastRenderedPageBreak/>
         <w:t>Acceleration vector of r is expressed as:</w:t>
       </w:r>
     </w:p>
@@ -5829,7 +5871,6 @@
           <w:noProof/>
           <w:lang w:eastAsia="ru-RU"/>
         </w:rPr>
-        <w:lastRenderedPageBreak/>
         <w:drawing>
           <wp:inline distT="0" distB="0" distL="0" distR="0">
             <wp:extent cx="4972050" cy="342900"/>
@@ -6325,6 +6366,7 @@
           <w:noProof/>
           <w:lang w:eastAsia="ru-RU"/>
         </w:rPr>
+        <w:lastRenderedPageBreak/>
         <w:drawing>
           <wp:inline distT="0" distB="0" distL="0" distR="0">
             <wp:extent cx="828675" cy="514350"/>
@@ -6391,7 +6433,6 @@
         <w:rPr>
           <w:lang w:val="en-US"/>
         </w:rPr>
-        <w:lastRenderedPageBreak/>
         <w:t>Scalar</w:t>
       </w:r>
       <w:r>
@@ -6800,6 +6841,7 @@
           <w:noProof/>
           <w:lang w:eastAsia="ru-RU"/>
         </w:rPr>
+        <w:lastRenderedPageBreak/>
         <w:drawing>
           <wp:inline distT="0" distB="0" distL="0" distR="0">
             <wp:extent cx="4924425" cy="1752600"/>
@@ -6900,7 +6942,6 @@
           <w:noProof/>
           <w:lang w:eastAsia="ru-RU"/>
         </w:rPr>
-        <w:lastRenderedPageBreak/>
         <w:drawing>
           <wp:inline distT="0" distB="0" distL="0" distR="0">
             <wp:extent cx="2371725" cy="495300"/>
@@ -7536,6 +7577,7 @@
           <w:szCs w:val="23"/>
           <w:lang w:val="en-US"/>
         </w:rPr>
+        <w:lastRenderedPageBreak/>
         <w:t xml:space="preserve"> </w:t>
       </w:r>
       <w:r>
@@ -7562,7 +7604,6 @@
           <w:noProof/>
           <w:lang w:eastAsia="ru-RU"/>
         </w:rPr>
-        <w:lastRenderedPageBreak/>
         <w:drawing>
           <wp:inline distT="0" distB="0" distL="0" distR="0">
             <wp:extent cx="5272344" cy="4381500"/>
@@ -7719,6 +7760,7 @@
           <w:shd w:val="clear" w:color="auto" w:fill="FFFFFF"/>
           <w:lang w:val="en-US"/>
         </w:rPr>
+        <w:lastRenderedPageBreak/>
         <w:t xml:space="preserve">A spacecraft at L1, L2, or L3 is ‘meta-stable’. A little perturbation forces it to move away, so a spacecraft must use frequent rocket firings to stay in orbits around the </w:t>
       </w:r>
       <w:proofErr w:type="spellStart"/>
@@ -7766,7 +7808,6 @@
         <w:rPr>
           <w:lang w:val="en-US"/>
         </w:rPr>
-        <w:lastRenderedPageBreak/>
         <w:t>Periodic orbits around L points</w:t>
       </w:r>
       <w:bookmarkEnd w:id="195"/>
@@ -8189,6 +8230,7 @@
         <w:rPr>
           <w:lang w:val="en-US" w:eastAsia="ru-RU"/>
         </w:rPr>
+        <w:lastRenderedPageBreak/>
         <w:t>The fact that frequency in z is decoupled from frequencies in y and x allow for obtaining different kinds of interesting orbits by varying the amplitudes and frequency values.</w:t>
       </w:r>
     </w:p>
@@ -8272,23 +8314,21 @@
           <w:shd w:val="clear" w:color="auto" w:fill="FFFFFF"/>
           <w:lang w:val="en-US"/>
         </w:rPr>
-        <w:t xml:space="preserve"> plane) allows obtaining some </w:t>
-      </w:r>
-      <w:proofErr w:type="spellStart"/>
+        <w:t xml:space="preserve"> plane) a</w:t>
+      </w:r>
       <w:r>
         <w:rPr>
           <w:shd w:val="clear" w:color="auto" w:fill="FFFFFF"/>
           <w:lang w:val="en-US"/>
         </w:rPr>
-        <w:t>infinitesimnal</w:t>
-      </w:r>
-      <w:proofErr w:type="spellEnd"/>
+        <w:t>llows obtaining some infinitesim</w:t>
+      </w:r>
       <w:r>
         <w:rPr>
           <w:shd w:val="clear" w:color="auto" w:fill="FFFFFF"/>
           <w:lang w:val="en-US"/>
         </w:rPr>
-        <w:t xml:space="preserve"> or </w:t>
+        <w:t xml:space="preserve">al or </w:t>
       </w:r>
       <w:proofErr w:type="spellStart"/>
       <w:r>
@@ -8313,15 +8353,7 @@
           <w:shd w:val="clear" w:color="auto" w:fill="FFFFFF"/>
           <w:lang w:val="en-US"/>
         </w:rPr>
-        <w:t xml:space="preserve"> in a small neighborhood </w:t>
-      </w:r>
-      <w:r>
-        <w:rPr>
-          <w:shd w:val="clear" w:color="auto" w:fill="FFFFFF"/>
-          <w:lang w:val="en-US"/>
-        </w:rPr>
-        <w:lastRenderedPageBreak/>
-        <w:t xml:space="preserve">around those points, given an appropriate initial condition. Moreover these planar orbits can be numerically continued until the desired finite size is reached. Different </w:t>
+        <w:t xml:space="preserve"> in a small neighborhood around those points, given an appropriate initial condition. Moreover these planar orbits can be numerically continued until the desired finite size is reached. Different </w:t>
       </w:r>
       <w:proofErr w:type="spellStart"/>
       <w:r>
@@ -8443,7 +8475,19 @@
         <w:rPr>
           <w:lang w:val="en-US" w:eastAsia="ru-RU"/>
         </w:rPr>
-        <w:t>As can be seen, these frequencies actually vary and therefore the orbit changes its shape with growing amplitude. This happens due to the actual non-</w:t>
+        <w:t xml:space="preserve">As </w:t>
+      </w:r>
+      <w:r>
+        <w:rPr>
+          <w:lang w:val="en-US" w:eastAsia="ru-RU"/>
+        </w:rPr>
+        <w:t>can be seen, in reality these frequencies</w:t>
+      </w:r>
+      <w:r>
+        <w:rPr>
+          <w:lang w:val="en-US" w:eastAsia="ru-RU"/>
+        </w:rPr>
+        <w:t xml:space="preserve"> vary and therefore the orbit changes its shape with growing amplitude. This happens due to the actual non-</w:t>
       </w:r>
       <w:proofErr w:type="spellStart"/>
       <w:r>
@@ -8621,6 +8665,7 @@
         <w:rPr>
           <w:lang w:val="en-US" w:eastAsia="ru-RU"/>
         </w:rPr>
+        <w:lastRenderedPageBreak/>
         <w:t>PICTURE!</w:t>
       </w:r>
     </w:p>
@@ -8699,7 +8744,6 @@
           <w:noProof/>
           <w:lang w:eastAsia="ru-RU"/>
         </w:rPr>
-        <w:lastRenderedPageBreak/>
         <w:drawing>
           <wp:inline distT="0" distB="0" distL="0" distR="0">
             <wp:extent cx="2562225" cy="1323975"/>
@@ -8816,14 +8860,136 @@
     <w:p>
       <w:pPr>
         <w:rPr>
-          <w:lang w:val="en-US"/>
-        </w:rPr>
-      </w:pPr>
-      <w:r>
-        <w:rPr>
-          <w:lang w:val="en-US"/>
-        </w:rPr>
-        <w:t>So, one of the advantages of halo orbit over other types of orbits around libration points, is that it allows for the big excursions in the out-of-plane direction. This can be help serving the scientific or operational mission-specific goals.</w:t>
+          <w:shd w:val="clear" w:color="auto" w:fill="FFFFFF"/>
+          <w:lang w:val="en-US"/>
+        </w:rPr>
+      </w:pPr>
+      <w:r>
+        <w:rPr>
+          <w:shd w:val="clear" w:color="auto" w:fill="FFFFFF"/>
+          <w:lang w:val="en-US"/>
+        </w:rPr>
+        <w:t xml:space="preserve">Orbits’ name speaks for </w:t>
+      </w:r>
+      <w:proofErr w:type="gramStart"/>
+      <w:r>
+        <w:rPr>
+          <w:shd w:val="clear" w:color="auto" w:fill="FFFFFF"/>
+          <w:lang w:val="en-US"/>
+        </w:rPr>
+        <w:t>itself,</w:t>
+      </w:r>
+      <w:proofErr w:type="gramEnd"/>
+      <w:r>
+        <w:rPr>
+          <w:shd w:val="clear" w:color="auto" w:fill="FFFFFF"/>
+          <w:lang w:val="en-US"/>
+        </w:rPr>
+        <w:t xml:space="preserve"> it is a ring or “halo” about the libration point. </w:t>
+      </w:r>
+      <w:r>
+        <w:rPr>
+          <w:lang w:val="en-US"/>
+        </w:rPr>
+        <w:t xml:space="preserve">One </w:t>
+      </w:r>
+      <w:r>
+        <w:rPr>
+          <w:lang w:val="en-US"/>
+        </w:rPr>
+        <w:t>of the</w:t>
+      </w:r>
+      <w:r>
+        <w:rPr>
+          <w:lang w:val="en-US"/>
+        </w:rPr>
+        <w:t xml:space="preserve"> main</w:t>
+      </w:r>
+      <w:r>
+        <w:rPr>
+          <w:lang w:val="en-US"/>
+        </w:rPr>
+        <w:t xml:space="preserve"> advantages of H</w:t>
+      </w:r>
+      <w:r>
+        <w:rPr>
+          <w:lang w:val="en-US"/>
+        </w:rPr>
+        <w:t>alo orbit</w:t>
+      </w:r>
+      <w:r>
+        <w:rPr>
+          <w:lang w:val="en-US"/>
+        </w:rPr>
+        <w:t>s</w:t>
+      </w:r>
+      <w:r>
+        <w:rPr>
+          <w:lang w:val="en-US"/>
+        </w:rPr>
+        <w:t xml:space="preserve"> over other types of orbits aro</w:t>
+      </w:r>
+      <w:r>
+        <w:rPr>
+          <w:lang w:val="en-US"/>
+        </w:rPr>
+        <w:t xml:space="preserve">und libration </w:t>
+      </w:r>
+      <w:proofErr w:type="gramStart"/>
+      <w:r>
+        <w:rPr>
+          <w:lang w:val="en-US"/>
+        </w:rPr>
+        <w:t>points,</w:t>
+      </w:r>
+      <w:proofErr w:type="gramEnd"/>
+      <w:r>
+        <w:rPr>
+          <w:lang w:val="en-US"/>
+        </w:rPr>
+        <w:t xml:space="preserve"> is that they allow</w:t>
+      </w:r>
+      <w:r>
+        <w:rPr>
+          <w:lang w:val="en-US"/>
+        </w:rPr>
+        <w:t xml:space="preserve"> for the big excursions in the out</w:t>
+      </w:r>
+      <w:r>
+        <w:rPr>
+          <w:lang w:val="en-US"/>
+        </w:rPr>
+        <w:t>-of-plane direction. This can</w:t>
+      </w:r>
+      <w:r>
+        <w:rPr>
+          <w:lang w:val="en-US"/>
+        </w:rPr>
+        <w:t xml:space="preserve"> </w:t>
+      </w:r>
+      <w:r>
+        <w:rPr>
+          <w:lang w:val="en-US"/>
+        </w:rPr>
+        <w:t>facilitate</w:t>
+      </w:r>
+      <w:r>
+        <w:rPr>
+          <w:lang w:val="en-US"/>
+        </w:rPr>
+        <w:t xml:space="preserve"> </w:t>
+      </w:r>
+      <w:r>
+        <w:rPr>
+          <w:lang w:val="en-US"/>
+        </w:rPr>
+        <w:t>satisfying</w:t>
+      </w:r>
+      <w:r>
+        <w:rPr>
+          <w:lang w:val="en-US"/>
+        </w:rPr>
+        <w:t xml:space="preserve"> the scientific or operational mission-specific goals.</w:t>
       </w:r>
     </w:p>
     <w:p>
@@ -8939,9 +9105,14 @@
         <w:rPr>
           <w:lang w:val="en-US"/>
         </w:rPr>
+        <w:lastRenderedPageBreak/>
         <w:t xml:space="preserve"> </w:t>
       </w:r>
       <w:r>
+        <w:rPr>
+          <w:noProof/>
+          <w:lang w:eastAsia="ru-RU"/>
+        </w:rPr>
         <w:drawing>
           <wp:inline distT="0" distB="0" distL="0" distR="0">
             <wp:extent cx="4483919" cy="2961637"/>
@@ -9034,7 +9205,6 @@
         <w:rPr>
           <w:lang w:val="en-US"/>
         </w:rPr>
-        <w:lastRenderedPageBreak/>
         <w:t>In the CR3</w:t>
       </w:r>
       <w:r>
@@ -9158,37 +9328,6 @@
           <w:lang w:val="en-US"/>
         </w:rPr>
         <w:t xml:space="preserve"> </w:t>
-      </w:r>
-    </w:p>
-    <w:p>
-      <w:pPr>
-        <w:rPr>
-          <w:shd w:val="clear" w:color="auto" w:fill="FFFFFF"/>
-          <w:lang w:val="en-US"/>
-        </w:rPr>
-      </w:pPr>
-      <w:r>
-        <w:rPr>
-          <w:shd w:val="clear" w:color="auto" w:fill="FFFFFF"/>
-          <w:lang w:val="en-US"/>
-        </w:rPr>
-        <w:t xml:space="preserve">Orbits’ name speaks for </w:t>
-      </w:r>
-      <w:proofErr w:type="gramStart"/>
-      <w:r>
-        <w:rPr>
-          <w:shd w:val="clear" w:color="auto" w:fill="FFFFFF"/>
-          <w:lang w:val="en-US"/>
-        </w:rPr>
-        <w:t>itself,</w:t>
-      </w:r>
-      <w:proofErr w:type="gramEnd"/>
-      <w:r>
-        <w:rPr>
-          <w:shd w:val="clear" w:color="auto" w:fill="FFFFFF"/>
-          <w:lang w:val="en-US"/>
-        </w:rPr>
-        <w:t xml:space="preserve"> it is a ring or “halo” about the libration point. </w:t>
       </w:r>
     </w:p>
     <w:p>
@@ -9380,6 +9519,7 @@
           <w:noProof/>
           <w:lang w:eastAsia="ru-RU"/>
         </w:rPr>
+        <w:lastRenderedPageBreak/>
         <w:drawing>
           <wp:inline distT="0" distB="0" distL="0" distR="0">
             <wp:extent cx="4752975" cy="2609850"/>
@@ -9468,7 +9608,6 @@
         <w:rPr>
           <w:lang w:val="en-US"/>
         </w:rPr>
-        <w:lastRenderedPageBreak/>
         <w:t>In general quasi-Halo orbits would be characterized by the following properties: [</w:t>
       </w:r>
       <w:proofErr w:type="spellStart"/>
@@ -9749,19 +9888,44 @@
         </w:rPr>
         <w:t xml:space="preserve"> on the negative direction may impair the communications between the satellites and the ground station situated in the Northern Hemisphere.</w:t>
       </w:r>
-    </w:p>
-    <w:p>
-      <w:pPr>
+      <w:r>
         <w:rPr>
           <w:szCs w:val="28"/>
           <w:lang w:val="en-US"/>
         </w:rPr>
-      </w:pPr>
+        <w:t xml:space="preserve"> [</w:t>
+      </w:r>
+      <w:proofErr w:type="spellStart"/>
+      <w:proofErr w:type="gramStart"/>
       <w:r>
         <w:rPr>
           <w:szCs w:val="28"/>
           <w:lang w:val="en-US"/>
         </w:rPr>
+        <w:t>irassi</w:t>
+      </w:r>
+      <w:proofErr w:type="spellEnd"/>
+      <w:proofErr w:type="gramEnd"/>
+      <w:r>
+        <w:rPr>
+          <w:szCs w:val="28"/>
+          <w:lang w:val="en-US"/>
+        </w:rPr>
+        <w:t>]</w:t>
+      </w:r>
+    </w:p>
+    <w:p>
+      <w:pPr>
+        <w:rPr>
+          <w:szCs w:val="28"/>
+          <w:lang w:val="en-US"/>
+        </w:rPr>
+      </w:pPr>
+      <w:r>
+        <w:rPr>
+          <w:szCs w:val="28"/>
+          <w:lang w:val="en-US"/>
+        </w:rPr>
         <w:t>Maximum amplitude Ay was set to 850 000 km but can be altered in future.</w:t>
       </w:r>
     </w:p>
@@ -9777,6 +9941,7 @@
           <w:szCs w:val="28"/>
           <w:lang w:val="en-US"/>
         </w:rPr>
+        <w:lastRenderedPageBreak/>
         <w:t xml:space="preserve">The launch periods were selected in accordance with the possibility to satisfy aforementioned conditions and no maximum amplitudes (Ay) lower than 600 000 km </w:t>
       </w:r>
       <w:r>
@@ -9815,7 +9980,6 @@
           <w:szCs w:val="28"/>
           <w:lang w:eastAsia="ru-RU"/>
         </w:rPr>
-        <w:lastRenderedPageBreak/>
         <w:drawing>
           <wp:inline distT="0" distB="0" distL="0" distR="0">
             <wp:extent cx="4895850" cy="3124200"/>
@@ -9983,9 +10147,18 @@
     </w:p>
     <w:p>
       <w:pPr>
+        <w:rPr>
+          <w:szCs w:val="28"/>
+          <w:lang w:val="en-US"/>
+        </w:rPr>
+      </w:pPr>
+    </w:p>
+    <w:p>
+      <w:pPr>
         <w:pStyle w:val="2"/>
       </w:pPr>
       <w:r>
+        <w:lastRenderedPageBreak/>
         <w:t>N-Body Problem</w:t>
       </w:r>
       <w:bookmarkEnd w:id="194"/>
@@ -10123,17 +10296,428 @@
           <w:lang w:val="en-US" w:eastAsia="ru-RU"/>
         </w:rPr>
       </w:pPr>
+      <w:r>
+        <w:rPr>
+          <w:lang w:val="en-US" w:eastAsia="ru-RU"/>
+        </w:rPr>
+        <w:t xml:space="preserve">Some work in </w:t>
+      </w:r>
+      <w:proofErr w:type="spellStart"/>
+      <w:r>
+        <w:rPr>
+          <w:lang w:val="en-US" w:eastAsia="ru-RU"/>
+        </w:rPr>
+        <w:t>astrodynamics</w:t>
+      </w:r>
+      <w:proofErr w:type="spellEnd"/>
+      <w:r>
+        <w:rPr>
+          <w:lang w:val="en-US" w:eastAsia="ru-RU"/>
+        </w:rPr>
+        <w:t xml:space="preserve"> can be done using standard two-body relations, for more complex analysis three-body problem with certain restrictions might be used like CR3BP discussed before.</w:t>
+      </w:r>
+    </w:p>
+    <w:p>
+      <w:pPr>
+        <w:rPr>
+          <w:lang w:val="en-US" w:eastAsia="ru-RU"/>
+        </w:rPr>
+      </w:pPr>
+      <w:r>
+        <w:rPr>
+          <w:lang w:val="en-US" w:eastAsia="ru-RU"/>
+        </w:rPr>
+        <w:t xml:space="preserve">But in other cases, for more precise modeling of the real world the influence of other celestial bodies should be included in the model. The further generalization of three body problem is n-body problem. One should, however, consider the influences only to a certain extent, because even though some bodies have a certain influence but it might be neglected. </w:t>
+      </w:r>
+    </w:p>
+    <w:p>
+      <w:pPr>
+        <w:rPr>
+          <w:lang w:val="en-US" w:eastAsia="ru-RU"/>
+        </w:rPr>
+      </w:pPr>
+      <w:r>
+        <w:rPr>
+          <w:lang w:val="en-US" w:eastAsia="ru-RU"/>
+        </w:rPr>
+        <w:t xml:space="preserve">In the n-body problem (for which three body </w:t>
+      </w:r>
+      <w:proofErr w:type="gramStart"/>
+      <w:r>
+        <w:rPr>
+          <w:lang w:val="en-US" w:eastAsia="ru-RU"/>
+        </w:rPr>
+        <w:t>problem</w:t>
+      </w:r>
+      <w:proofErr w:type="gramEnd"/>
+      <w:r>
+        <w:rPr>
+          <w:lang w:val="en-US" w:eastAsia="ru-RU"/>
+        </w:rPr>
+        <w:t xml:space="preserve"> is a special case) additional forces arise from the mutual interactions between the bodies.</w:t>
+      </w:r>
+    </w:p>
+    <w:p>
+      <w:pPr>
+        <w:rPr>
+          <w:lang w:val="en-US" w:eastAsia="ru-RU"/>
+        </w:rPr>
+      </w:pPr>
+      <w:proofErr w:type="spellStart"/>
+      <w:r>
+        <w:rPr>
+          <w:lang w:val="en-US" w:eastAsia="ru-RU"/>
+        </w:rPr>
+        <w:t>Vallado</w:t>
+      </w:r>
+      <w:proofErr w:type="spellEnd"/>
+      <w:r>
+        <w:rPr>
+          <w:lang w:val="en-US" w:eastAsia="ru-RU"/>
+        </w:rPr>
+        <w:t xml:space="preserve"> [1] has shown that the equations of motion are independent of a particular origin and any particular inertial frame. They depend only on the relative position vectors and the second derivatives, which are, in turn, independent of the inertial frame’s origin. </w:t>
+      </w:r>
+    </w:p>
+    <w:p>
+      <w:pPr>
+        <w:rPr>
+          <w:lang w:val="en-US"/>
+        </w:rPr>
+      </w:pPr>
+      <w:r>
+        <w:rPr>
+          <w:lang w:val="en-US" w:eastAsia="ru-RU"/>
+        </w:rPr>
+        <w:t xml:space="preserve">The generalized </w:t>
+      </w:r>
+      <w:proofErr w:type="spellStart"/>
+      <w:r>
+        <w:rPr>
+          <w:lang w:val="en-US" w:eastAsia="ru-RU"/>
+        </w:rPr>
+        <w:t>barycentric</w:t>
+      </w:r>
+      <w:proofErr w:type="spellEnd"/>
+      <w:r>
+        <w:rPr>
+          <w:lang w:val="en-US" w:eastAsia="ru-RU"/>
+        </w:rPr>
+        <w:t xml:space="preserve"> equation of motion is:</w:t>
+      </w:r>
+      <w:r>
+        <w:rPr>
+          <w:lang w:val="en-US"/>
+        </w:rPr>
+        <w:t xml:space="preserve"> </w:t>
+      </w:r>
+    </w:p>
+    <w:p>
+      <w:pPr>
+        <w:rPr>
+          <w:lang w:val="en-US"/>
+        </w:rPr>
+      </w:pPr>
+      <w:r>
+        <w:rPr>
+          <w:noProof/>
+          <w:lang w:eastAsia="ru-RU"/>
+        </w:rPr>
+        <w:drawing>
+          <wp:inline distT="0" distB="0" distL="0" distR="0">
+            <wp:extent cx="3971925" cy="883317"/>
+            <wp:effectExtent l="19050" t="0" r="0" b="0"/>
+            <wp:docPr id="25" name="Рисунок 2"/>
+            <wp:cNvGraphicFramePr>
+              <a:graphicFrameLocks xmlns:a="http://schemas.openxmlformats.org/drawingml/2006/main" noChangeAspect="1"/>
+            </wp:cNvGraphicFramePr>
+            <a:graphic xmlns:a="http://schemas.openxmlformats.org/drawingml/2006/main">
+              <a:graphicData uri="http://schemas.openxmlformats.org/drawingml/2006/picture">
+                <pic:pic xmlns:pic="http://schemas.openxmlformats.org/drawingml/2006/picture">
+                  <pic:nvPicPr>
+                    <pic:cNvPr id="0" name="Picture 2"/>
+                    <pic:cNvPicPr>
+                      <a:picLocks noChangeAspect="1" noChangeArrowheads="1"/>
+                    </pic:cNvPicPr>
+                  </pic:nvPicPr>
+                  <pic:blipFill>
+                    <a:blip r:embed="rId32" cstate="print"/>
+                    <a:srcRect/>
+                    <a:stretch>
+                      <a:fillRect/>
+                    </a:stretch>
+                  </pic:blipFill>
+                  <pic:spPr bwMode="auto">
+                    <a:xfrm>
+                      <a:off x="0" y="0"/>
+                      <a:ext cx="3974928" cy="883985"/>
+                    </a:xfrm>
+                    <a:prstGeom prst="rect">
+                      <a:avLst/>
+                    </a:prstGeom>
+                    <a:noFill/>
+                    <a:ln w="9525">
+                      <a:noFill/>
+                      <a:miter lim="800000"/>
+                      <a:headEnd/>
+                      <a:tailEnd/>
+                    </a:ln>
+                  </pic:spPr>
+                </pic:pic>
+              </a:graphicData>
+            </a:graphic>
+          </wp:inline>
+        </w:drawing>
+      </w:r>
+      <w:r>
+        <w:rPr>
+          <w:lang w:val="en-US"/>
+        </w:rPr>
+        <w:t xml:space="preserve"> </w:t>
+      </w:r>
+      <w:r>
+        <w:rPr>
+          <w:lang w:val="en-US"/>
+        </w:rPr>
+        <w:t>(1.21)</w:t>
+      </w:r>
+    </w:p>
+    <w:p>
+      <w:pPr>
+        <w:rPr>
+          <w:lang w:val="en-US"/>
+        </w:rPr>
+      </w:pPr>
+      <w:r>
+        <w:rPr>
+          <w:lang w:val="en-US"/>
+        </w:rPr>
+        <w:t>(</w:t>
+      </w:r>
+      <w:proofErr w:type="gramStart"/>
+      <w:r>
+        <w:rPr>
+          <w:lang w:val="en-US"/>
+        </w:rPr>
+        <w:t>form</w:t>
+      </w:r>
+      <w:proofErr w:type="gramEnd"/>
+      <w:r>
+        <w:rPr>
+          <w:lang w:val="en-US"/>
+        </w:rPr>
+        <w:t xml:space="preserve"> </w:t>
+      </w:r>
+      <w:proofErr w:type="spellStart"/>
+      <w:r>
+        <w:rPr>
+          <w:lang w:val="en-US"/>
+        </w:rPr>
+        <w:t>Vallado</w:t>
+      </w:r>
+      <w:proofErr w:type="spellEnd"/>
+      <w:r>
+        <w:rPr>
+          <w:lang w:val="en-US"/>
+        </w:rPr>
+        <w:t xml:space="preserve"> page 118, eq. 2-</w:t>
+      </w:r>
+      <w:commentRangeStart w:id="198"/>
+      <w:r>
+        <w:rPr>
+          <w:lang w:val="en-US"/>
+        </w:rPr>
+        <w:t>26</w:t>
+      </w:r>
+      <w:commentRangeEnd w:id="198"/>
+      <w:r>
+        <w:rPr>
+          <w:rStyle w:val="a8"/>
+        </w:rPr>
+        <w:commentReference w:id="198"/>
+      </w:r>
+      <w:r>
+        <w:rPr>
+          <w:lang w:val="en-US"/>
+        </w:rPr>
+        <w:t xml:space="preserve">) </w:t>
+      </w:r>
+    </w:p>
+    <w:p>
+      <w:pPr>
+        <w:rPr>
+          <w:lang w:val="en-US" w:eastAsia="ru-RU"/>
+        </w:rPr>
+      </w:pPr>
+      <w:r>
+        <w:rPr>
+          <w:lang w:val="en-US" w:eastAsia="ru-RU"/>
+        </w:rPr>
+        <w:t xml:space="preserve">This is the </w:t>
+      </w:r>
+      <w:proofErr w:type="spellStart"/>
+      <w:r>
+        <w:rPr>
+          <w:lang w:val="en-US" w:eastAsia="ru-RU"/>
+        </w:rPr>
+        <w:t>barycentric</w:t>
+      </w:r>
+      <w:proofErr w:type="spellEnd"/>
+      <w:r>
+        <w:rPr>
+          <w:lang w:val="en-US" w:eastAsia="ru-RU"/>
+        </w:rPr>
+        <w:t xml:space="preserve"> formula. However, if we want to reference the Earth’s center, usage of inertial (relative) form of equation of motion is preferable. Thus, we transform the acceleration to a different origin and it is measured relative to the</w:t>
+      </w:r>
+      <w:r>
+        <w:rPr>
+          <w:lang w:val="en-US" w:eastAsia="ru-RU"/>
+        </w:rPr>
+        <w:t xml:space="preserve"> </w:t>
+      </w:r>
+      <w:r>
+        <w:rPr>
+          <w:lang w:val="en-US" w:eastAsia="ru-RU"/>
+        </w:rPr>
+        <w:t>Earth. Inertial equation of motion</w:t>
+      </w:r>
+      <w:r>
+        <w:rPr>
+          <w:lang w:val="en-US" w:eastAsia="ru-RU"/>
+        </w:rPr>
+        <w:t xml:space="preserve"> for the satellite</w:t>
+      </w:r>
+      <w:r>
+        <w:rPr>
+          <w:lang w:val="en-US" w:eastAsia="ru-RU"/>
+        </w:rPr>
+        <w:t xml:space="preserve"> is shown below</w:t>
+      </w:r>
+      <w:r>
+        <w:rPr>
+          <w:lang w:val="en-US" w:eastAsia="ru-RU"/>
+        </w:rPr>
+        <w:t xml:space="preserve"> [1]</w:t>
+      </w:r>
+      <w:r>
+        <w:rPr>
+          <w:lang w:val="en-US" w:eastAsia="ru-RU"/>
+        </w:rPr>
+        <w:t>:</w:t>
+      </w:r>
+    </w:p>
+    <w:p>
+      <w:pPr>
+        <w:rPr>
+          <w:lang w:val="en-US" w:eastAsia="ru-RU"/>
+        </w:rPr>
+      </w:pPr>
+      <w:r>
+        <w:rPr>
+          <w:noProof/>
+          <w:lang w:eastAsia="ru-RU"/>
+        </w:rPr>
+        <w:drawing>
+          <wp:inline distT="0" distB="0" distL="0" distR="0">
+            <wp:extent cx="4189196" cy="895350"/>
+            <wp:effectExtent l="19050" t="0" r="1804" b="0"/>
+            <wp:docPr id="26" name="Рисунок 3"/>
+            <wp:cNvGraphicFramePr>
+              <a:graphicFrameLocks xmlns:a="http://schemas.openxmlformats.org/drawingml/2006/main" noChangeAspect="1"/>
+            </wp:cNvGraphicFramePr>
+            <a:graphic xmlns:a="http://schemas.openxmlformats.org/drawingml/2006/main">
+              <a:graphicData uri="http://schemas.openxmlformats.org/drawingml/2006/picture">
+                <pic:pic xmlns:pic="http://schemas.openxmlformats.org/drawingml/2006/picture">
+                  <pic:nvPicPr>
+                    <pic:cNvPr id="0" name="Picture 3"/>
+                    <pic:cNvPicPr>
+                      <a:picLocks noChangeAspect="1" noChangeArrowheads="1"/>
+                    </pic:cNvPicPr>
+                  </pic:nvPicPr>
+                  <pic:blipFill>
+                    <a:blip r:embed="rId34" cstate="print"/>
+                    <a:srcRect/>
+                    <a:stretch>
+                      <a:fillRect/>
+                    </a:stretch>
+                  </pic:blipFill>
+                  <pic:spPr bwMode="auto">
+                    <a:xfrm>
+                      <a:off x="0" y="0"/>
+                      <a:ext cx="4216259" cy="901134"/>
+                    </a:xfrm>
+                    <a:prstGeom prst="rect">
+                      <a:avLst/>
+                    </a:prstGeom>
+                    <a:noFill/>
+                    <a:ln w="9525">
+                      <a:noFill/>
+                      <a:miter lim="800000"/>
+                      <a:headEnd/>
+                      <a:tailEnd/>
+                    </a:ln>
+                  </pic:spPr>
+                </pic:pic>
+              </a:graphicData>
+            </a:graphic>
+          </wp:inline>
+        </w:drawing>
+      </w:r>
+      <w:r>
+        <w:rPr>
+          <w:lang w:val="en-US" w:eastAsia="ru-RU"/>
+        </w:rPr>
+        <w:t>(1.22)</w:t>
+      </w:r>
+    </w:p>
+    <w:p>
+      <w:pPr>
+        <w:rPr>
+          <w:lang w:val="en-US" w:eastAsia="ru-RU"/>
+        </w:rPr>
+      </w:pPr>
+      <w:r>
+        <w:rPr>
+          <w:lang w:val="en-US" w:eastAsia="ru-RU"/>
+        </w:rPr>
+        <w:lastRenderedPageBreak/>
+        <w:t xml:space="preserve">The first </w:t>
+      </w:r>
+      <w:r>
+        <w:rPr>
+          <w:lang w:val="en-US" w:eastAsia="ru-RU"/>
+        </w:rPr>
+        <w:t>term</w:t>
+      </w:r>
+      <w:r>
+        <w:rPr>
+          <w:lang w:val="en-US" w:eastAsia="ru-RU"/>
+        </w:rPr>
+        <w:t xml:space="preserve"> in this equation is the two-body acceleration of the Earth acting on a satellite. The second term is divided into two terms – direct and indirect effects. Direct represents the influence of the body on a satellite, whereas indirect represents the influence of the primary body on that body. Altogether, the second term of this equation of motion represents perturbation or the additional force beyond the simple two-body motion. [1]</w:t>
+      </w:r>
+    </w:p>
+    <w:p>
+      <w:pPr>
+        <w:rPr>
+          <w:lang w:val="en-US" w:eastAsia="ru-RU"/>
+        </w:rPr>
+      </w:pPr>
+      <w:r>
+        <w:rPr>
+          <w:lang w:val="en-US" w:eastAsia="ru-RU"/>
+        </w:rPr>
+        <w:t xml:space="preserve">Unlike CR3BP, here we don’t make an assumption about the bodies revolving in circular orbits. And also we include other bodies that have non-negligible influence on the motion of a spacecraft. That makes such gravitational force model much more realistic. </w:t>
+      </w:r>
     </w:p>
     <w:p>
       <w:pPr>
         <w:pStyle w:val="1"/>
       </w:pPr>
-      <w:bookmarkStart w:id="198" w:name="_Toc468651502"/>
+      <w:bookmarkStart w:id="199" w:name="_Toc468651502"/>
       <w:r>
         <w:lastRenderedPageBreak/>
         <w:t>METHODOLOGY OF PRECISE ORBIT SIMULATION</w:t>
       </w:r>
-      <w:bookmarkEnd w:id="198"/>
+      <w:bookmarkEnd w:id="199"/>
     </w:p>
     <w:p>
       <w:pPr>
@@ -10199,7 +10783,7 @@
                     </pic:cNvPicPr>
                   </pic:nvPicPr>
                   <pic:blipFill>
-                    <a:blip r:embed="rId32" cstate="print"/>
+                    <a:blip r:embed="rId35" cstate="print"/>
                     <a:srcRect/>
                     <a:stretch>
                       <a:fillRect/>
@@ -10266,8 +10850,8 @@
         </w:rPr>
         <w:t xml:space="preserve">In order to perform precise orbit determination one has to include as many acceleration sources as possible within a certain threshold and decide </w:t>
       </w:r>
-      <w:bookmarkStart w:id="199" w:name="_GoBack"/>
-      <w:bookmarkEnd w:id="199"/>
+      <w:bookmarkStart w:id="200" w:name="_GoBack"/>
+      <w:bookmarkEnd w:id="200"/>
       <w:r>
         <w:rPr>
           <w:shd w:val="clear" w:color="auto" w:fill="FFFFFF"/>
@@ -10383,7 +10967,7 @@
                     </pic:cNvPicPr>
                   </pic:nvPicPr>
                   <pic:blipFill>
-                    <a:blip r:embed="rId33" cstate="print"/>
+                    <a:blip r:embed="rId36" cstate="print"/>
                     <a:srcRect/>
                     <a:stretch>
                       <a:fillRect/>
@@ -10466,12 +11050,12 @@
       <w:pPr>
         <w:pStyle w:val="2"/>
       </w:pPr>
-      <w:bookmarkStart w:id="200" w:name="_Toc468651503"/>
+      <w:bookmarkStart w:id="201" w:name="_Toc468651503"/>
       <w:r>
         <w:lastRenderedPageBreak/>
         <w:t>Force Model</w:t>
       </w:r>
-      <w:bookmarkEnd w:id="200"/>
+      <w:bookmarkEnd w:id="201"/>
     </w:p>
     <w:p>
       <w:pPr>
@@ -10493,34 +11077,53 @@
     </w:p>
     <w:p>
       <w:pPr>
+        <w:rPr>
+          <w:rFonts w:cs="Helvetica"/>
+          <w:color w:val="111111"/>
+          <w:lang w:val="en-US"/>
+        </w:rPr>
+      </w:pPr>
+      <w:r>
+        <w:rPr>
+          <w:rFonts w:cs="Helvetica"/>
+          <w:color w:val="111111"/>
+          <w:lang w:val="en-US"/>
+        </w:rPr>
+        <w:t xml:space="preserve">In Fig.1.6 along with major perturbations various minor perturbations are presented, which produce accelerations on the order of 10^-15 – 10^-12 km/s^2. </w:t>
+      </w:r>
+    </w:p>
+    <w:p>
+      <w:pPr>
+        <w:rPr>
+          <w:rFonts w:cs="Helvetica"/>
+          <w:color w:val="111111"/>
+          <w:lang w:val="en-US"/>
+        </w:rPr>
+      </w:pPr>
+      <w:r>
+        <w:rPr>
+          <w:rFonts w:cs="Helvetica"/>
+          <w:color w:val="111111"/>
+          <w:lang w:val="en-US"/>
+        </w:rPr>
+        <w:t>It is important to determine and consider the relevant forces based on the location of the spacecraft. Therefore we need to study the environment around L2 SEM point in order to create precise force model of the satellite motion.</w:t>
+      </w:r>
+    </w:p>
+    <w:p>
+      <w:pPr>
         <w:pStyle w:val="3"/>
-      </w:pPr>
-      <w:bookmarkStart w:id="201" w:name="_Toc468651504"/>
-      <w:proofErr w:type="spellStart"/>
-      <w:r>
-        <w:t>Space</w:t>
-      </w:r>
-      <w:proofErr w:type="spellEnd"/>
-      <w:r>
-        <w:t xml:space="preserve"> </w:t>
-      </w:r>
-      <w:proofErr w:type="spellStart"/>
-      <w:r>
-        <w:t>Environment</w:t>
-      </w:r>
-      <w:proofErr w:type="spellEnd"/>
-      <w:r>
-        <w:t xml:space="preserve"> </w:t>
-      </w:r>
-      <w:proofErr w:type="spellStart"/>
-      <w:r>
-        <w:t>around</w:t>
-      </w:r>
-      <w:proofErr w:type="spellEnd"/>
-      <w:r>
-        <w:t xml:space="preserve"> SEM L2</w:t>
-      </w:r>
-      <w:bookmarkEnd w:id="201"/>
+        <w:rPr>
+          <w:lang w:val="en-US"/>
+        </w:rPr>
+      </w:pPr>
+      <w:bookmarkStart w:id="202" w:name="_Toc468651504"/>
+      <w:r>
+        <w:rPr>
+          <w:lang w:val="en-US"/>
+        </w:rPr>
+        <w:t>Space Environment around SEM L2</w:t>
+      </w:r>
+      <w:bookmarkEnd w:id="202"/>
     </w:p>
     <w:p>
       <w:pPr>
@@ -10572,19 +11175,747 @@
     </w:p>
     <w:p>
       <w:pPr>
+        <w:pStyle w:val="a5"/>
+        <w:rPr>
+          <w:lang w:val="en-US"/>
+        </w:rPr>
+      </w:pPr>
+    </w:p>
+    <w:p>
+      <w:pPr>
+        <w:rPr>
+          <w:lang w:val="en-US"/>
+        </w:rPr>
+      </w:pPr>
+      <w:r>
+        <w:rPr>
+          <w:lang w:val="en-US"/>
+        </w:rPr>
+        <w:t>The environment around L2 point of Sun/Earth-Moon system was studied both for previous L2 mission</w:t>
+      </w:r>
+      <w:r>
+        <w:rPr>
+          <w:lang w:val="en-US"/>
+        </w:rPr>
+        <w:t>s</w:t>
+      </w:r>
+      <w:r>
+        <w:rPr>
+          <w:lang w:val="en-US"/>
+        </w:rPr>
+        <w:t xml:space="preserve"> and for the ones </w:t>
+      </w:r>
+      <w:r>
+        <w:rPr>
+          <w:lang w:val="en-US"/>
+        </w:rPr>
+        <w:t>planned</w:t>
+      </w:r>
+      <w:r>
+        <w:rPr>
+          <w:lang w:val="en-US"/>
+        </w:rPr>
+        <w:t xml:space="preserve"> </w:t>
+      </w:r>
+      <w:r>
+        <w:rPr>
+          <w:lang w:val="en-US"/>
+        </w:rPr>
+        <w:t xml:space="preserve">for </w:t>
+      </w:r>
+      <w:r>
+        <w:rPr>
+          <w:lang w:val="en-US"/>
+        </w:rPr>
+        <w:t xml:space="preserve">future. Here the results of the analysis </w:t>
+      </w:r>
+      <w:r>
+        <w:rPr>
+          <w:lang w:val="en-US"/>
+        </w:rPr>
+        <w:t>from Steven W. Evans [4</w:t>
+      </w:r>
+      <w:r>
+        <w:rPr>
+          <w:lang w:val="en-US"/>
+        </w:rPr>
+        <w:t>] for the JWST will be addressed.</w:t>
+      </w:r>
+    </w:p>
+    <w:p>
+      <w:pPr>
+        <w:rPr>
+          <w:lang w:val="en-US"/>
+        </w:rPr>
+      </w:pPr>
+      <w:r>
+        <w:rPr>
+          <w:lang w:val="en-US"/>
+        </w:rPr>
+        <w:t>The natural environment near the L2 libration point is characterized by many complex, varying and sometimes quite subtle processes. In some cases the characteristics and interactions among these processes are poorly understood. [4]</w:t>
+      </w:r>
+    </w:p>
+    <w:p>
+      <w:pPr>
+        <w:rPr>
+          <w:lang w:val="en-US"/>
+        </w:rPr>
+      </w:pPr>
+      <w:r>
+        <w:rPr>
+          <w:lang w:val="en-US"/>
+        </w:rPr>
+        <w:t>But we have a general understanding of the processes and forces, occurring at this location in our Solar System and this should be enough to model the forces that have non-negligible influence on the orbit modeling precision.</w:t>
+      </w:r>
+    </w:p>
+    <w:p>
+      <w:pPr>
+        <w:rPr>
+          <w:lang w:val="en-US"/>
+        </w:rPr>
+      </w:pPr>
+      <w:r>
+        <w:rPr>
+          <w:lang w:val="en-US"/>
+        </w:rPr>
+        <w:t>The L2 libration point is a position if unstable equilibrium in the gravitational system consisting if the Sun and the Earth-Moon system. In general, a spacecraft in an orbit about the Sun whose radius is greater than that of the Earth will move at a slower angular rate compared to that of the Earth. However, at L2 the additional gravitational attraction provided by the Earth and Moon will accelerate the spacecraft’s motion allowing it to keep pace thus keeping its position relative to Earth-Moon system fixed as seen from the Sun.</w:t>
+      </w:r>
+    </w:p>
+    <w:p>
+      <w:pPr>
+        <w:rPr>
+          <w:lang w:val="en-US"/>
+        </w:rPr>
+      </w:pPr>
+      <w:r>
+        <w:rPr>
+          <w:lang w:val="en-US"/>
+        </w:rPr>
+        <w:t xml:space="preserve">Of course, this balance of forces is quite subtle. Different perturbations may nudge the spacecraft away from the equilibrium position such as– motion of the Earth and Moon about their </w:t>
+      </w:r>
+      <w:proofErr w:type="spellStart"/>
+      <w:r>
+        <w:rPr>
+          <w:lang w:val="en-US"/>
+        </w:rPr>
+        <w:t>barycenter</w:t>
+      </w:r>
+      <w:proofErr w:type="spellEnd"/>
+      <w:r>
+        <w:rPr>
+          <w:lang w:val="en-US"/>
+        </w:rPr>
+        <w:t>, eccentricity of the Earth-Moon system’s heliocentric orbit, passing celestial planets and solar radiation pressure.</w:t>
+      </w:r>
+    </w:p>
+    <w:p>
+      <w:pPr>
+        <w:rPr>
+          <w:lang w:val="en-US"/>
+        </w:rPr>
+      </w:pPr>
+      <w:r>
+        <w:rPr>
+          <w:lang w:val="en-US"/>
+        </w:rPr>
+        <w:lastRenderedPageBreak/>
+        <w:t>In practice, the spacecraft will be placed into a ‘halo’ orbit about the nominal equilibrium point. There it will be maintained by periodic station-keeping maneuvers to compensate for the perturbations.</w:t>
+      </w:r>
+    </w:p>
+    <w:p>
+      <w:pPr>
+        <w:rPr>
+          <w:lang w:val="en-US"/>
+        </w:rPr>
+      </w:pPr>
+      <w:r>
+        <w:rPr>
+          <w:lang w:val="en-US"/>
+        </w:rPr>
+        <w:t xml:space="preserve">A spacecraft in an L2 Halo orbit will be also subjected to the </w:t>
+      </w:r>
+      <w:proofErr w:type="spellStart"/>
+      <w:r>
+        <w:rPr>
+          <w:lang w:val="en-US"/>
+        </w:rPr>
+        <w:t>ambiend</w:t>
+      </w:r>
+      <w:proofErr w:type="spellEnd"/>
+      <w:r>
+        <w:rPr>
+          <w:lang w:val="en-US"/>
+        </w:rPr>
+        <w:t xml:space="preserve"> plasma and ionizing radiation environments due to both the solar wind and the geomagnetic tail.  Depending on the size and orientation of halo orbit, the spacecraft may be sometimes immersed in the tail, in the free solar wind and inside the </w:t>
+      </w:r>
+      <w:proofErr w:type="spellStart"/>
+      <w:r>
+        <w:rPr>
+          <w:lang w:val="en-US"/>
+        </w:rPr>
+        <w:t>schocked</w:t>
+      </w:r>
+      <w:proofErr w:type="spellEnd"/>
+      <w:r>
+        <w:rPr>
+          <w:lang w:val="en-US"/>
+        </w:rPr>
+        <w:t xml:space="preserve"> plasma of the </w:t>
+      </w:r>
+      <w:proofErr w:type="spellStart"/>
+      <w:r>
+        <w:rPr>
+          <w:lang w:val="en-US"/>
+        </w:rPr>
+        <w:t>magnetosheath</w:t>
+      </w:r>
+      <w:proofErr w:type="spellEnd"/>
+      <w:r>
+        <w:rPr>
+          <w:lang w:val="en-US"/>
+        </w:rPr>
+        <w:t xml:space="preserve"> between these regions. </w:t>
+      </w:r>
+    </w:p>
+    <w:p>
+      <w:pPr>
+        <w:rPr>
+          <w:lang w:val="en-US"/>
+        </w:rPr>
+      </w:pPr>
+      <w:r>
+        <w:rPr>
+          <w:lang w:val="en-US"/>
+        </w:rPr>
+        <w:t xml:space="preserve">The latter have influence only on electronic systems of the spacecraft and therefore will be not </w:t>
+      </w:r>
+      <w:proofErr w:type="gramStart"/>
+      <w:r>
+        <w:rPr>
+          <w:lang w:val="en-US"/>
+        </w:rPr>
+        <w:t>be</w:t>
+      </w:r>
+      <w:proofErr w:type="gramEnd"/>
+      <w:r>
+        <w:rPr>
+          <w:lang w:val="en-US"/>
+        </w:rPr>
+        <w:t xml:space="preserve"> anyhow considered in this work.</w:t>
+      </w:r>
+    </w:p>
+    <w:p>
+      <w:pPr>
+        <w:rPr>
+          <w:lang w:val="en-US"/>
+        </w:rPr>
+      </w:pPr>
+      <w:r>
+        <w:rPr>
+          <w:lang w:val="en-US"/>
+        </w:rPr>
+        <w:t>The spacecraft will be exposed to the full spectrum of electromagnetic energy produced by the Sun. The intensity of solar electromagnetic emission, the level of production of ionizing radiation, the speed and density of the solar wind and the strength of solar magnetic field all vary more or less cyclically with an average period of 11 years. [4]</w:t>
+      </w:r>
+    </w:p>
+    <w:p>
+      <w:pPr>
+        <w:rPr>
+          <w:lang w:val="en-US"/>
+        </w:rPr>
+      </w:pPr>
+      <w:r>
+        <w:rPr>
+          <w:lang w:val="en-US"/>
+        </w:rPr>
+        <w:t xml:space="preserve">The exact level of solar activity cannot be predicted very accurately, but since we are interested only in the effect on the orbit it is enough to consider merely the average solar flux in the Solar System. In this work simplified SRP model will be used for reasons, which will be discussed in more details in the corresponding section. </w:t>
+      </w:r>
+    </w:p>
+    <w:p>
+      <w:pPr>
+        <w:rPr>
+          <w:lang w:val="en-US"/>
+        </w:rPr>
+      </w:pPr>
+      <w:r>
+        <w:rPr>
+          <w:lang w:val="en-US"/>
+        </w:rPr>
+        <w:t xml:space="preserve">At L2 the spacecraft may also be subjected to </w:t>
+      </w:r>
+      <w:proofErr w:type="spellStart"/>
+      <w:r>
+        <w:rPr>
+          <w:lang w:val="en-US"/>
+        </w:rPr>
+        <w:t>bombardement</w:t>
+      </w:r>
+      <w:proofErr w:type="spellEnd"/>
+      <w:r>
+        <w:rPr>
+          <w:lang w:val="en-US"/>
+        </w:rPr>
+        <w:t xml:space="preserve"> by meteoroids. We will not take into account possible gravitational perturbations caused by them due to the insignificance of such forces. Meteoroids streams, which are clouds of particles scattered along and near the orbits of their parent bodies having ejected from them should be considered when designing the materials, design geometry and other characteristics of the sunshield, but all these are out of the scope of this work. More information and references can be found in Steven W. Evans [4]</w:t>
+      </w:r>
+    </w:p>
+    <w:p>
+      <w:pPr>
+        <w:rPr>
+          <w:lang w:val="en-US"/>
+        </w:rPr>
+      </w:pPr>
+      <w:r>
+        <w:rPr>
+          <w:lang w:val="en-US"/>
+        </w:rPr>
+        <w:t>Threshold</w:t>
+      </w:r>
+      <w:r>
+        <w:rPr>
+          <w:lang w:val="en-US"/>
+        </w:rPr>
+        <w:t xml:space="preserve"> for neglecting the perturbing accelerations was set to e-13. Thus, for the spacecraft at L2 only gravitational sources and solar radiation pressure will be taken into account without considering Earth’s harmonics, atmospheric drag and relativistic effects.</w:t>
+      </w:r>
+    </w:p>
+    <w:p>
+      <w:pPr>
+        <w:rPr>
+          <w:lang w:val="en-US"/>
+        </w:rPr>
+      </w:pPr>
+      <w:r>
+        <w:rPr>
+          <w:lang w:val="en-US"/>
+        </w:rPr>
+        <w:t xml:space="preserve">IRASSI mission satellites will be placed in the vicinity of a point of unstable equilibrium in the Sun/Earth-Moon dynamical system which is modeled by the </w:t>
+      </w:r>
+      <w:r>
+        <w:rPr>
+          <w:lang w:val="en-US"/>
+        </w:rPr>
+        <w:lastRenderedPageBreak/>
+        <w:t xml:space="preserve">classical Circular Restricted Three-Body Problem. In this model the Earth and the Moon are considered as a single body taken as a point mass at the Earth-Moon </w:t>
+      </w:r>
+      <w:proofErr w:type="spellStart"/>
+      <w:r>
+        <w:rPr>
+          <w:lang w:val="en-US"/>
+        </w:rPr>
+        <w:t>barycenter</w:t>
+      </w:r>
+      <w:proofErr w:type="spellEnd"/>
+      <w:r>
+        <w:rPr>
+          <w:lang w:val="en-US"/>
+        </w:rPr>
+        <w:t>. Neglecting the Moon would cause great error in Three-Body model Sun-Earth-Spacecraft, whereas treating Sun-Earth-Moon-Spacecraft in a Four-body problem is too complex for analysis.</w:t>
+      </w:r>
+    </w:p>
+    <w:p>
+      <w:pPr>
+        <w:rPr>
+          <w:lang w:val="en-US"/>
+        </w:rPr>
+      </w:pPr>
+      <w:r>
+        <w:rPr>
+          <w:lang w:val="en-US"/>
+        </w:rPr>
+        <w:t>Here we will consider the perturbations due to various planetary bodies the Solar System.</w:t>
+      </w:r>
+    </w:p>
+    <w:p>
+      <w:pPr>
+        <w:rPr>
+          <w:lang w:val="en-US"/>
+        </w:rPr>
+      </w:pPr>
+      <w:r>
+        <w:rPr>
+          <w:lang w:val="en-US"/>
+        </w:rPr>
+        <w:t xml:space="preserve">First of all the motion will be disturbed by the motion of the Moon about the Earth. The orbit of the Moo is inclined to the ecliptic by 5.145 degrees and the orbital plane </w:t>
+      </w:r>
+      <w:proofErr w:type="spellStart"/>
+      <w:r>
+        <w:rPr>
+          <w:lang w:val="en-US"/>
+        </w:rPr>
+        <w:t>precesses</w:t>
+      </w:r>
+      <w:proofErr w:type="spellEnd"/>
+      <w:r>
+        <w:rPr>
+          <w:lang w:val="en-US"/>
+        </w:rPr>
+        <w:t xml:space="preserve"> with respect to the Sun-</w:t>
+      </w:r>
+      <w:proofErr w:type="spellStart"/>
+      <w:r>
+        <w:rPr>
+          <w:lang w:val="en-US"/>
+        </w:rPr>
+        <w:t>barycenter</w:t>
+      </w:r>
+      <w:proofErr w:type="spellEnd"/>
+      <w:r>
+        <w:rPr>
+          <w:lang w:val="en-US"/>
+        </w:rPr>
+        <w:t xml:space="preserve"> line with a period of 18.613 years. [4]. Perturbations vary during this period. The </w:t>
+      </w:r>
+      <w:proofErr w:type="gramStart"/>
+      <w:r>
+        <w:rPr>
+          <w:lang w:val="en-US"/>
+        </w:rPr>
+        <w:t>table below shows mean</w:t>
+      </w:r>
+      <w:proofErr w:type="gramEnd"/>
+      <w:r>
+        <w:rPr>
+          <w:lang w:val="en-US"/>
+        </w:rPr>
+        <w:t xml:space="preserve"> accelerations during a typical 28 day Earth-Moon revolution cycle</w:t>
+      </w:r>
+    </w:p>
+    <w:p>
+      <w:pPr>
+        <w:rPr>
+          <w:lang w:val="en-US"/>
+        </w:rPr>
+      </w:pPr>
+      <w:r>
+        <w:rPr>
+          <w:noProof/>
+          <w:lang w:eastAsia="ru-RU"/>
+        </w:rPr>
+        <w:drawing>
+          <wp:inline distT="0" distB="0" distL="0" distR="0">
+            <wp:extent cx="5564206" cy="2045935"/>
+            <wp:effectExtent l="19050" t="0" r="0" b="0"/>
+            <wp:docPr id="27" name="Рисунок 6"/>
+            <wp:cNvGraphicFramePr>
+              <a:graphicFrameLocks xmlns:a="http://schemas.openxmlformats.org/drawingml/2006/main" noChangeAspect="1"/>
+            </wp:cNvGraphicFramePr>
+            <a:graphic xmlns:a="http://schemas.openxmlformats.org/drawingml/2006/main">
+              <a:graphicData uri="http://schemas.openxmlformats.org/drawingml/2006/picture">
+                <pic:pic xmlns:pic="http://schemas.openxmlformats.org/drawingml/2006/picture">
+                  <pic:nvPicPr>
+                    <pic:cNvPr id="0" name="Picture 6"/>
+                    <pic:cNvPicPr>
+                      <a:picLocks noChangeAspect="1" noChangeArrowheads="1"/>
+                    </pic:cNvPicPr>
+                  </pic:nvPicPr>
+                  <pic:blipFill>
+                    <a:blip r:embed="rId37" cstate="print"/>
+                    <a:srcRect/>
+                    <a:stretch>
+                      <a:fillRect/>
+                    </a:stretch>
+                  </pic:blipFill>
+                  <pic:spPr bwMode="auto">
+                    <a:xfrm>
+                      <a:off x="0" y="0"/>
+                      <a:ext cx="5575936" cy="2050248"/>
+                    </a:xfrm>
+                    <a:prstGeom prst="rect">
+                      <a:avLst/>
+                    </a:prstGeom>
+                    <a:noFill/>
+                    <a:ln w="9525">
+                      <a:noFill/>
+                      <a:miter lim="800000"/>
+                      <a:headEnd/>
+                      <a:tailEnd/>
+                    </a:ln>
+                  </pic:spPr>
+                </pic:pic>
+              </a:graphicData>
+            </a:graphic>
+          </wp:inline>
+        </w:drawing>
+      </w:r>
+    </w:p>
+    <w:p>
+      <w:pPr>
+        <w:rPr>
+          <w:lang w:val="en-US"/>
+        </w:rPr>
+      </w:pPr>
+      <w:proofErr w:type="gramStart"/>
+      <w:r>
+        <w:rPr>
+          <w:lang w:val="en-US"/>
+        </w:rPr>
+        <w:t>Table 1.</w:t>
+      </w:r>
+      <w:proofErr w:type="gramEnd"/>
+      <w:r>
+        <w:rPr>
+          <w:lang w:val="en-US"/>
+        </w:rPr>
+        <w:t xml:space="preserve"> Mean accelerations and Variations About the mean from perturbations due to the Earth-Moon system [4]</w:t>
+      </w:r>
+    </w:p>
+    <w:p>
+      <w:pPr>
+        <w:rPr>
+          <w:lang w:val="en-US"/>
+        </w:rPr>
+      </w:pPr>
+      <w:r>
+        <w:rPr>
+          <w:lang w:val="en-US"/>
+        </w:rPr>
+        <w:t xml:space="preserve">Other sources of periodic gravitational perturbations are the planets. </w:t>
+      </w:r>
+    </w:p>
+    <w:p>
+      <w:pPr>
+        <w:rPr>
+          <w:lang w:val="en-US"/>
+        </w:rPr>
+      </w:pPr>
+      <w:r>
+        <w:rPr>
+          <w:lang w:val="en-US"/>
+        </w:rPr>
+        <w:t xml:space="preserve">Jupiter and Venus are the most important </w:t>
+      </w:r>
+      <w:proofErr w:type="spellStart"/>
+      <w:r>
+        <w:rPr>
+          <w:lang w:val="en-US"/>
+        </w:rPr>
+        <w:t>perturbers</w:t>
+      </w:r>
+      <w:proofErr w:type="spellEnd"/>
+      <w:r>
+        <w:rPr>
+          <w:lang w:val="en-US"/>
+        </w:rPr>
+        <w:t xml:space="preserve"> of a spacecraft at L2. </w:t>
+      </w:r>
+      <w:proofErr w:type="gramStart"/>
+      <w:r>
+        <w:rPr>
+          <w:lang w:val="en-US"/>
+        </w:rPr>
+        <w:t>Worth noticing that the maximum possible sum of planetary perturbations is of the same order of magnitude as the maximum Earth-Moon variations about the mean acceleration at L2.</w:t>
+      </w:r>
+      <w:proofErr w:type="gramEnd"/>
+      <w:r>
+        <w:rPr>
+          <w:lang w:val="en-US"/>
+        </w:rPr>
+        <w:t xml:space="preserve"> The values are shown in the table below:</w:t>
+      </w:r>
+    </w:p>
+    <w:p>
+      <w:pPr>
+        <w:rPr>
+          <w:lang w:val="en-US"/>
+        </w:rPr>
+      </w:pPr>
+      <w:r>
+        <w:rPr>
+          <w:noProof/>
+          <w:lang w:eastAsia="ru-RU"/>
+        </w:rPr>
+        <w:lastRenderedPageBreak/>
+        <w:drawing>
+          <wp:inline distT="0" distB="0" distL="0" distR="0">
+            <wp:extent cx="5663978" cy="1820657"/>
+            <wp:effectExtent l="19050" t="0" r="0" b="0"/>
+            <wp:docPr id="28" name="Рисунок 7"/>
+            <wp:cNvGraphicFramePr>
+              <a:graphicFrameLocks xmlns:a="http://schemas.openxmlformats.org/drawingml/2006/main" noChangeAspect="1"/>
+            </wp:cNvGraphicFramePr>
+            <a:graphic xmlns:a="http://schemas.openxmlformats.org/drawingml/2006/main">
+              <a:graphicData uri="http://schemas.openxmlformats.org/drawingml/2006/picture">
+                <pic:pic xmlns:pic="http://schemas.openxmlformats.org/drawingml/2006/picture">
+                  <pic:nvPicPr>
+                    <pic:cNvPr id="0" name="Picture 7"/>
+                    <pic:cNvPicPr>
+                      <a:picLocks noChangeAspect="1" noChangeArrowheads="1"/>
+                    </pic:cNvPicPr>
+                  </pic:nvPicPr>
+                  <pic:blipFill>
+                    <a:blip r:embed="rId38" cstate="print"/>
+                    <a:srcRect/>
+                    <a:stretch>
+                      <a:fillRect/>
+                    </a:stretch>
+                  </pic:blipFill>
+                  <pic:spPr bwMode="auto">
+                    <a:xfrm>
+                      <a:off x="0" y="0"/>
+                      <a:ext cx="5661867" cy="1819978"/>
+                    </a:xfrm>
+                    <a:prstGeom prst="rect">
+                      <a:avLst/>
+                    </a:prstGeom>
+                    <a:noFill/>
+                    <a:ln w="9525">
+                      <a:noFill/>
+                      <a:miter lim="800000"/>
+                      <a:headEnd/>
+                      <a:tailEnd/>
+                    </a:ln>
+                  </pic:spPr>
+                </pic:pic>
+              </a:graphicData>
+            </a:graphic>
+          </wp:inline>
+        </w:drawing>
+      </w:r>
+    </w:p>
+    <w:p>
+      <w:pPr>
+        <w:rPr>
+          <w:lang w:val="en-US"/>
+        </w:rPr>
+      </w:pPr>
+      <w:proofErr w:type="gramStart"/>
+      <w:r>
+        <w:rPr>
+          <w:lang w:val="en-US"/>
+        </w:rPr>
+        <w:t>Table 2.</w:t>
+      </w:r>
+      <w:proofErr w:type="gramEnd"/>
+      <w:r>
+        <w:rPr>
+          <w:lang w:val="en-US"/>
+        </w:rPr>
+        <w:t xml:space="preserve"> Single-Planet Maximum Perturbations and </w:t>
+      </w:r>
+      <w:proofErr w:type="spellStart"/>
+      <w:r>
+        <w:rPr>
+          <w:lang w:val="en-US"/>
+        </w:rPr>
+        <w:t>Synodic</w:t>
+      </w:r>
+      <w:proofErr w:type="spellEnd"/>
+      <w:r>
+        <w:rPr>
+          <w:lang w:val="en-US"/>
+        </w:rPr>
+        <w:t xml:space="preserve"> Periods [4]</w:t>
+      </w:r>
+    </w:p>
+    <w:p>
+      <w:pPr>
+        <w:rPr>
+          <w:lang w:val="en-US"/>
+        </w:rPr>
+      </w:pPr>
+      <w:r>
+        <w:rPr>
+          <w:lang w:val="en-US"/>
+        </w:rPr>
+        <w:t xml:space="preserve">A satellite exposed to solar radiation experiences a small force arising from the absorption or reflection of photons. </w:t>
+      </w:r>
+    </w:p>
+    <w:p>
+      <w:pPr>
+        <w:rPr>
+          <w:lang w:val="en-US"/>
+        </w:rPr>
+      </w:pPr>
+      <w:r>
+        <w:rPr>
+          <w:lang w:val="en-US"/>
+        </w:rPr>
+        <w:t>This acceleration depends on the mass and surface area. The radiation pressure accelerations at different distances from the Sun can vary. It is know that the solar flux at a distance of 1 AU is 1367 W/m2 and this value is often used in SRP calculations. For better precision one can use the flux value around SEM L2 point, which is about 1340 W/m2 [4]. That doesn’t matter that much as for SRP the simplified model will be utilized anyways.</w:t>
+      </w:r>
+    </w:p>
+    <w:p>
+      <w:pPr>
+        <w:rPr>
+          <w:lang w:val="en-US"/>
+        </w:rPr>
+      </w:pPr>
+      <w:r>
+        <w:rPr>
+          <w:lang w:val="en-US"/>
+        </w:rPr>
+        <w:t>Modeling of solar radiation pressure will be further discussed later, but so far it is necessary to mention the order of magnitude of that perturbation source.</w:t>
+      </w:r>
+    </w:p>
+    <w:p>
+      <w:pPr>
+        <w:rPr>
+          <w:lang w:val="en-US"/>
+        </w:rPr>
+      </w:pPr>
+      <w:r>
+        <w:rPr>
+          <w:lang w:val="en-US"/>
+        </w:rPr>
+        <w:t xml:space="preserve">Given the mass of the satellite of 6000 kg and the surface area of 1 m2, one arrives at </w:t>
+      </w:r>
+      <w:proofErr w:type="spellStart"/>
+      <w:r>
+        <w:rPr>
+          <w:lang w:val="en-US"/>
+        </w:rPr>
+        <w:t>at</w:t>
+      </w:r>
+      <w:proofErr w:type="spellEnd"/>
+      <w:r>
+        <w:rPr>
+          <w:lang w:val="en-US"/>
+        </w:rPr>
+        <w:t xml:space="preserve"> the average values for SRP around L2:</w:t>
+      </w:r>
+    </w:p>
+    <w:p>
+      <w:pPr>
+        <w:rPr>
+          <w:lang w:val="en-US"/>
+        </w:rPr>
+      </w:pPr>
+      <w:proofErr w:type="spellStart"/>
+      <w:proofErr w:type="gramStart"/>
+      <w:r>
+        <w:rPr>
+          <w:lang w:val="en-US"/>
+        </w:rPr>
+        <w:t>gSRP</w:t>
+      </w:r>
+      <w:proofErr w:type="spellEnd"/>
+      <w:proofErr w:type="gramEnd"/>
+      <w:r>
+        <w:rPr>
+          <w:lang w:val="en-US"/>
+        </w:rPr>
+        <w:t xml:space="preserve"> ~ 1.5 * 10^-12 km/s2</w:t>
+      </w:r>
+    </w:p>
+    <w:p>
+      <w:pPr>
+        <w:rPr>
+          <w:lang w:val="en-US"/>
+        </w:rPr>
+      </w:pPr>
+    </w:p>
+    <w:p>
+      <w:pPr>
         <w:pStyle w:val="3"/>
         <w:rPr>
           <w:lang w:val="en-US"/>
         </w:rPr>
       </w:pPr>
-      <w:bookmarkStart w:id="202" w:name="_Toc468651506"/>
+      <w:bookmarkStart w:id="203" w:name="_Toc468651506"/>
       <w:r>
         <w:rPr>
           <w:lang w:val="en-US"/>
         </w:rPr>
         <w:t>Gravitational perturbation sources</w:t>
       </w:r>
-      <w:bookmarkEnd w:id="202"/>
+      <w:bookmarkEnd w:id="203"/>
       <w:r>
         <w:rPr>
           <w:lang w:val="en-US"/>
@@ -10674,20 +12005,192 @@
       <w:r>
         <w:t xml:space="preserve">1 </w:t>
       </w:r>
+      <w:commentRangeStart w:id="204"/>
       <w:proofErr w:type="spellStart"/>
       <w:r>
         <w:t>page</w:t>
       </w:r>
+      <w:commentRangeEnd w:id="204"/>
       <w:proofErr w:type="spellEnd"/>
       <w:r>
+        <w:rPr>
+          <w:rStyle w:val="a8"/>
+        </w:rPr>
+        <w:commentReference w:id="204"/>
+      </w:r>
+      <w:r>
         <w:t>)</w:t>
       </w:r>
     </w:p>
     <w:p>
       <w:pPr>
+        <w:pStyle w:val="a5"/>
+        <w:numPr>
+          <w:ilvl w:val="0"/>
+          <w:numId w:val="11"/>
+        </w:numPr>
+      </w:pPr>
+    </w:p>
+    <w:p>
+      <w:pPr>
+        <w:rPr>
+          <w:lang w:val="en-US"/>
+        </w:rPr>
+      </w:pPr>
+      <w:r>
+        <w:rPr>
+          <w:lang w:val="en-US"/>
+        </w:rPr>
+        <w:t>For modeling gravitational effects we will use Earth-centered reference frame. As was mentioned in n-body problem section (3.3) the primary body would be Earth and therefore first term of the equation will represent simple two-body motion whereas influences of other bodies will be treated as perturbations.</w:t>
+      </w:r>
+    </w:p>
+    <w:p>
+      <w:pPr>
+        <w:rPr>
+          <w:lang w:val="en-US"/>
+        </w:rPr>
+      </w:pPr>
+      <w:r>
+        <w:rPr>
+          <w:lang w:val="en-US"/>
+        </w:rPr>
+        <w:t xml:space="preserve">Below is the general equation for Earth-centric </w:t>
+      </w:r>
+    </w:p>
+    <w:p>
+      <w:pPr>
+        <w:rPr>
+          <w:lang w:val="en-US"/>
+        </w:rPr>
+      </w:pPr>
+      <w:r>
+        <w:rPr>
+          <w:noProof/>
+          <w:lang w:eastAsia="ru-RU"/>
+        </w:rPr>
+        <w:lastRenderedPageBreak/>
+        <w:drawing>
+          <wp:inline distT="0" distB="0" distL="0" distR="0">
+            <wp:extent cx="5589231" cy="1150089"/>
+            <wp:effectExtent l="19050" t="0" r="0" b="0"/>
+            <wp:docPr id="33" name="Рисунок 14"/>
+            <wp:cNvGraphicFramePr>
+              <a:graphicFrameLocks xmlns:a="http://schemas.openxmlformats.org/drawingml/2006/main" noChangeAspect="1"/>
+            </wp:cNvGraphicFramePr>
+            <a:graphic xmlns:a="http://schemas.openxmlformats.org/drawingml/2006/main">
+              <a:graphicData uri="http://schemas.openxmlformats.org/drawingml/2006/picture">
+                <pic:pic xmlns:pic="http://schemas.openxmlformats.org/drawingml/2006/picture">
+                  <pic:nvPicPr>
+                    <pic:cNvPr id="0" name="Picture 14"/>
+                    <pic:cNvPicPr>
+                      <a:picLocks noChangeAspect="1" noChangeArrowheads="1"/>
+                    </pic:cNvPicPr>
+                  </pic:nvPicPr>
+                  <pic:blipFill>
+                    <a:blip r:embed="rId39" cstate="print"/>
+                    <a:srcRect/>
+                    <a:stretch>
+                      <a:fillRect/>
+                    </a:stretch>
+                  </pic:blipFill>
+                  <pic:spPr bwMode="auto">
+                    <a:xfrm>
+                      <a:off x="0" y="0"/>
+                      <a:ext cx="5587448" cy="1149722"/>
+                    </a:xfrm>
+                    <a:prstGeom prst="rect">
+                      <a:avLst/>
+                    </a:prstGeom>
+                    <a:noFill/>
+                    <a:ln w="9525">
+                      <a:noFill/>
+                      <a:miter lim="800000"/>
+                      <a:headEnd/>
+                      <a:tailEnd/>
+                    </a:ln>
+                  </pic:spPr>
+                </pic:pic>
+              </a:graphicData>
+            </a:graphic>
+          </wp:inline>
+        </w:drawing>
+      </w:r>
+      <w:r>
+        <w:rPr>
+          <w:lang w:val="en-US"/>
+        </w:rPr>
+        <w:t xml:space="preserve"> (1.23)</w:t>
+      </w:r>
+    </w:p>
+    <w:p>
+      <w:pPr>
+        <w:rPr>
+          <w:i/>
+          <w:lang w:val="en-US"/>
+        </w:rPr>
+      </w:pPr>
+      <w:proofErr w:type="gramStart"/>
+      <w:r>
+        <w:rPr>
+          <w:i/>
+          <w:lang w:val="en-US"/>
+        </w:rPr>
+        <w:t>where</w:t>
+      </w:r>
+      <w:proofErr w:type="gramEnd"/>
+      <w:r>
+        <w:rPr>
+          <w:i/>
+          <w:lang w:val="en-US"/>
+        </w:rPr>
+        <w:t xml:space="preserve"> 1- is the primary body (Earth), sat is the satellite and j would represent other bodies that will be taken into account. </w:t>
+      </w:r>
+    </w:p>
+    <w:p>
+      <w:pPr>
+        <w:rPr>
+          <w:lang w:val="en-US"/>
+        </w:rPr>
+      </w:pPr>
+      <w:r>
+        <w:rPr>
+          <w:lang w:val="en-US"/>
+        </w:rPr>
+        <w:t xml:space="preserve">Modeling will be performed using simplified and full dynamics. In case of simplified model, only the influences of the Earth, Sun and Moon will be taken into account. For the full dynamics influences of the Earth, Sun, Moon, Jupiter, Venus, Mars and Saturn will be considered. Thus, influences of Mercury, Neptune, </w:t>
+      </w:r>
+      <w:proofErr w:type="gramStart"/>
+      <w:r>
+        <w:rPr>
+          <w:lang w:val="en-US"/>
+        </w:rPr>
+        <w:t>Pluto</w:t>
+      </w:r>
+      <w:proofErr w:type="gramEnd"/>
+      <w:r>
+        <w:rPr>
+          <w:lang w:val="en-US"/>
+        </w:rPr>
+        <w:t xml:space="preserve"> as well as some large asteroids will not be taken into account as their influence is way beyond the threshold</w:t>
+      </w:r>
+      <w:r>
+        <w:rPr>
+          <w:lang w:val="en-US"/>
+        </w:rPr>
+        <w:t xml:space="preserve"> that we set and those can be neglected.</w:t>
+      </w:r>
+    </w:p>
+    <w:p>
+      <w:pPr>
+        <w:rPr>
+          <w:lang w:val="en-US"/>
+        </w:rPr>
+      </w:pPr>
+    </w:p>
+    <w:p>
+      <w:pPr>
         <w:pStyle w:val="3"/>
       </w:pPr>
-      <w:bookmarkStart w:id="203" w:name="_Toc468651507"/>
+      <w:bookmarkStart w:id="205" w:name="_Toc468651507"/>
       <w:proofErr w:type="spellStart"/>
       <w:r>
         <w:t>Solar</w:t>
@@ -10708,7 +12211,7 @@
       <w:r>
         <w:t>Pressure</w:t>
       </w:r>
-      <w:bookmarkEnd w:id="203"/>
+      <w:bookmarkEnd w:id="205"/>
       <w:proofErr w:type="spellEnd"/>
     </w:p>
     <w:p>
@@ -10778,19 +12281,1258 @@
     </w:p>
     <w:p>
       <w:pPr>
+        <w:rPr>
+          <w:lang w:val="en-US"/>
+        </w:rPr>
+      </w:pPr>
+      <w:r>
+        <w:rPr>
+          <w:lang w:val="en-US"/>
+        </w:rPr>
+        <w:t xml:space="preserve">The explanation in a simplified form is taken from </w:t>
+      </w:r>
+      <w:proofErr w:type="spellStart"/>
+      <w:r>
+        <w:rPr>
+          <w:lang w:val="en-US"/>
+        </w:rPr>
+        <w:t>Montenbruck</w:t>
+      </w:r>
+      <w:proofErr w:type="spellEnd"/>
+      <w:r>
+        <w:rPr>
+          <w:lang w:val="en-US"/>
+        </w:rPr>
+        <w:t xml:space="preserve"> [5]. For more details please refer to this source.</w:t>
+      </w:r>
+    </w:p>
+    <w:p>
+      <w:pPr>
+        <w:rPr>
+          <w:lang w:val="en-US"/>
+        </w:rPr>
+      </w:pPr>
+      <w:r>
+        <w:rPr>
+          <w:lang w:val="en-US"/>
+        </w:rPr>
+        <w:t>The size of the solar radiation pressure is determined by the solar flux [</w:t>
+      </w:r>
+    </w:p>
+    <w:p>
+      <w:pPr>
+        <w:rPr>
+          <w:b/>
+          <w:lang w:val="en-US"/>
+        </w:rPr>
+      </w:pPr>
+      <w:r>
+        <w:rPr>
+          <w:noProof/>
+          <w:lang w:eastAsia="ru-RU"/>
+        </w:rPr>
+        <w:drawing>
+          <wp:inline distT="0" distB="0" distL="0" distR="0">
+            <wp:extent cx="1541780" cy="712470"/>
+            <wp:effectExtent l="19050" t="0" r="1270" b="0"/>
+            <wp:docPr id="49" name="Рисунок 15"/>
+            <wp:cNvGraphicFramePr>
+              <a:graphicFrameLocks xmlns:a="http://schemas.openxmlformats.org/drawingml/2006/main" noChangeAspect="1"/>
+            </wp:cNvGraphicFramePr>
+            <a:graphic xmlns:a="http://schemas.openxmlformats.org/drawingml/2006/main">
+              <a:graphicData uri="http://schemas.openxmlformats.org/drawingml/2006/picture">
+                <pic:pic xmlns:pic="http://schemas.openxmlformats.org/drawingml/2006/picture">
+                  <pic:nvPicPr>
+                    <pic:cNvPr id="0" name="Picture 15"/>
+                    <pic:cNvPicPr>
+                      <a:picLocks noChangeAspect="1" noChangeArrowheads="1"/>
+                    </pic:cNvPicPr>
+                  </pic:nvPicPr>
+                  <pic:blipFill>
+                    <a:blip r:embed="rId40" cstate="print"/>
+                    <a:srcRect/>
+                    <a:stretch>
+                      <a:fillRect/>
+                    </a:stretch>
+                  </pic:blipFill>
+                  <pic:spPr bwMode="auto">
+                    <a:xfrm>
+                      <a:off x="0" y="0"/>
+                      <a:ext cx="1541780" cy="712470"/>
+                    </a:xfrm>
+                    <a:prstGeom prst="rect">
+                      <a:avLst/>
+                    </a:prstGeom>
+                    <a:noFill/>
+                    <a:ln w="9525">
+                      <a:noFill/>
+                      <a:miter lim="800000"/>
+                      <a:headEnd/>
+                      <a:tailEnd/>
+                    </a:ln>
+                  </pic:spPr>
+                </pic:pic>
+              </a:graphicData>
+            </a:graphic>
+          </wp:inline>
+        </w:drawing>
+      </w:r>
+    </w:p>
+    <w:p>
+      <w:pPr>
+        <w:rPr>
+          <w:lang w:val="en-US"/>
+        </w:rPr>
+      </w:pPr>
+      <w:proofErr w:type="gramStart"/>
+      <w:r>
+        <w:rPr>
+          <w:lang w:val="en-US"/>
+        </w:rPr>
+        <w:t>where</w:t>
+      </w:r>
+      <w:proofErr w:type="gramEnd"/>
+      <w:r>
+        <w:rPr>
+          <w:lang w:val="en-US"/>
+        </w:rPr>
+        <w:t xml:space="preserve"> the energy </w:t>
+      </w:r>
+      <w:proofErr w:type="spellStart"/>
+      <w:r>
+        <w:rPr>
+          <w:lang w:val="en-US"/>
+        </w:rPr>
+        <w:t>deltaE</w:t>
+      </w:r>
+      <w:proofErr w:type="spellEnd"/>
+      <w:r>
+        <w:rPr>
+          <w:lang w:val="en-US"/>
+        </w:rPr>
+        <w:t xml:space="preserve"> passes through an area A in a time interval delta t.</w:t>
+      </w:r>
+    </w:p>
+    <w:p>
+      <w:pPr>
+        <w:rPr>
+          <w:lang w:val="en-US"/>
+        </w:rPr>
+      </w:pPr>
+      <w:r>
+        <w:rPr>
+          <w:lang w:val="en-US"/>
+        </w:rPr>
+        <w:t>Each photon carries an impulse. The total impulse of an absorbing body that is illuminated by the Sun changes by</w:t>
+      </w:r>
+    </w:p>
+    <w:p>
+      <w:pPr>
+        <w:rPr>
+          <w:lang w:val="en-US"/>
+        </w:rPr>
+      </w:pPr>
+      <w:r>
+        <w:rPr>
+          <w:lang w:val="en-US"/>
+        </w:rPr>
+        <w:t xml:space="preserve"> </w:t>
+      </w:r>
+      <w:r>
+        <w:rPr>
+          <w:noProof/>
+          <w:lang w:eastAsia="ru-RU"/>
+        </w:rPr>
+        <w:drawing>
+          <wp:inline distT="0" distB="0" distL="0" distR="0">
+            <wp:extent cx="2328545" cy="669925"/>
+            <wp:effectExtent l="19050" t="0" r="0" b="0"/>
+            <wp:docPr id="50" name="Рисунок 17"/>
+            <wp:cNvGraphicFramePr>
+              <a:graphicFrameLocks xmlns:a="http://schemas.openxmlformats.org/drawingml/2006/main" noChangeAspect="1"/>
+            </wp:cNvGraphicFramePr>
+            <a:graphic xmlns:a="http://schemas.openxmlformats.org/drawingml/2006/main">
+              <a:graphicData uri="http://schemas.openxmlformats.org/drawingml/2006/picture">
+                <pic:pic xmlns:pic="http://schemas.openxmlformats.org/drawingml/2006/picture">
+                  <pic:nvPicPr>
+                    <pic:cNvPr id="0" name="Picture 17"/>
+                    <pic:cNvPicPr>
+                      <a:picLocks noChangeAspect="1" noChangeArrowheads="1"/>
+                    </pic:cNvPicPr>
+                  </pic:nvPicPr>
+                  <pic:blipFill>
+                    <a:blip r:embed="rId41" cstate="print"/>
+                    <a:srcRect/>
+                    <a:stretch>
+                      <a:fillRect/>
+                    </a:stretch>
+                  </pic:blipFill>
+                  <pic:spPr bwMode="auto">
+                    <a:xfrm>
+                      <a:off x="0" y="0"/>
+                      <a:ext cx="2328545" cy="669925"/>
+                    </a:xfrm>
+                    <a:prstGeom prst="rect">
+                      <a:avLst/>
+                    </a:prstGeom>
+                    <a:noFill/>
+                    <a:ln w="9525">
+                      <a:noFill/>
+                      <a:miter lim="800000"/>
+                      <a:headEnd/>
+                      <a:tailEnd/>
+                    </a:ln>
+                  </pic:spPr>
+                </pic:pic>
+              </a:graphicData>
+            </a:graphic>
+          </wp:inline>
+        </w:drawing>
+      </w:r>
+    </w:p>
+    <w:p>
+      <w:pPr>
+        <w:rPr>
+          <w:lang w:val="en-US"/>
+        </w:rPr>
+      </w:pPr>
+      <w:proofErr w:type="gramStart"/>
+      <w:r>
+        <w:rPr>
+          <w:lang w:val="en-US"/>
+        </w:rPr>
+        <w:t>and</w:t>
+      </w:r>
+      <w:proofErr w:type="gramEnd"/>
+      <w:r>
+        <w:rPr>
+          <w:lang w:val="en-US"/>
+        </w:rPr>
+        <w:t xml:space="preserve"> the therefore the satellite experiences a force</w:t>
+      </w:r>
+    </w:p>
+    <w:p>
+      <w:pPr>
+        <w:rPr>
+          <w:b/>
+          <w:lang w:val="en-US"/>
+        </w:rPr>
+      </w:pPr>
+      <w:r>
+        <w:rPr>
+          <w:noProof/>
+          <w:lang w:eastAsia="ru-RU"/>
+        </w:rPr>
+        <w:lastRenderedPageBreak/>
+        <w:drawing>
+          <wp:inline distT="0" distB="0" distL="0" distR="0">
+            <wp:extent cx="2115820" cy="669925"/>
+            <wp:effectExtent l="19050" t="0" r="0" b="0"/>
+            <wp:docPr id="51" name="Рисунок 18"/>
+            <wp:cNvGraphicFramePr>
+              <a:graphicFrameLocks xmlns:a="http://schemas.openxmlformats.org/drawingml/2006/main" noChangeAspect="1"/>
+            </wp:cNvGraphicFramePr>
+            <a:graphic xmlns:a="http://schemas.openxmlformats.org/drawingml/2006/main">
+              <a:graphicData uri="http://schemas.openxmlformats.org/drawingml/2006/picture">
+                <pic:pic xmlns:pic="http://schemas.openxmlformats.org/drawingml/2006/picture">
+                  <pic:nvPicPr>
+                    <pic:cNvPr id="0" name="Picture 18"/>
+                    <pic:cNvPicPr>
+                      <a:picLocks noChangeAspect="1" noChangeArrowheads="1"/>
+                    </pic:cNvPicPr>
+                  </pic:nvPicPr>
+                  <pic:blipFill>
+                    <a:blip r:embed="rId42" cstate="print"/>
+                    <a:srcRect/>
+                    <a:stretch>
+                      <a:fillRect/>
+                    </a:stretch>
+                  </pic:blipFill>
+                  <pic:spPr bwMode="auto">
+                    <a:xfrm>
+                      <a:off x="0" y="0"/>
+                      <a:ext cx="2115820" cy="669925"/>
+                    </a:xfrm>
+                    <a:prstGeom prst="rect">
+                      <a:avLst/>
+                    </a:prstGeom>
+                    <a:noFill/>
+                    <a:ln w="9525">
+                      <a:noFill/>
+                      <a:miter lim="800000"/>
+                      <a:headEnd/>
+                      <a:tailEnd/>
+                    </a:ln>
+                  </pic:spPr>
+                </pic:pic>
+              </a:graphicData>
+            </a:graphic>
+          </wp:inline>
+        </w:drawing>
+      </w:r>
+    </w:p>
+    <w:p>
+      <w:pPr>
+        <w:rPr>
+          <w:lang w:val="en-US"/>
+        </w:rPr>
+      </w:pPr>
+      <w:proofErr w:type="gramStart"/>
+      <w:r>
+        <w:rPr>
+          <w:lang w:val="en-US"/>
+        </w:rPr>
+        <w:t>that</w:t>
+      </w:r>
+      <w:proofErr w:type="gramEnd"/>
+      <w:r>
+        <w:rPr>
+          <w:lang w:val="en-US"/>
+        </w:rPr>
+        <w:t xml:space="preserve"> is proportional to the cross-section A or a pressure</w:t>
+      </w:r>
+    </w:p>
+    <w:p>
+      <w:pPr>
+        <w:rPr>
+          <w:b/>
+          <w:lang w:val="en-US"/>
+        </w:rPr>
+      </w:pPr>
+      <w:r>
+        <w:rPr>
+          <w:noProof/>
+          <w:lang w:eastAsia="ru-RU"/>
+        </w:rPr>
+        <w:drawing>
+          <wp:inline distT="0" distB="0" distL="0" distR="0">
+            <wp:extent cx="1116330" cy="638175"/>
+            <wp:effectExtent l="19050" t="0" r="7620" b="0"/>
+            <wp:docPr id="52" name="Рисунок 19"/>
+            <wp:cNvGraphicFramePr>
+              <a:graphicFrameLocks xmlns:a="http://schemas.openxmlformats.org/drawingml/2006/main" noChangeAspect="1"/>
+            </wp:cNvGraphicFramePr>
+            <a:graphic xmlns:a="http://schemas.openxmlformats.org/drawingml/2006/main">
+              <a:graphicData uri="http://schemas.openxmlformats.org/drawingml/2006/picture">
+                <pic:pic xmlns:pic="http://schemas.openxmlformats.org/drawingml/2006/picture">
+                  <pic:nvPicPr>
+                    <pic:cNvPr id="0" name="Picture 19"/>
+                    <pic:cNvPicPr>
+                      <a:picLocks noChangeAspect="1" noChangeArrowheads="1"/>
+                    </pic:cNvPicPr>
+                  </pic:nvPicPr>
+                  <pic:blipFill>
+                    <a:blip r:embed="rId43" cstate="print"/>
+                    <a:srcRect/>
+                    <a:stretch>
+                      <a:fillRect/>
+                    </a:stretch>
+                  </pic:blipFill>
+                  <pic:spPr bwMode="auto">
+                    <a:xfrm>
+                      <a:off x="0" y="0"/>
+                      <a:ext cx="1116330" cy="638175"/>
+                    </a:xfrm>
+                    <a:prstGeom prst="rect">
+                      <a:avLst/>
+                    </a:prstGeom>
+                    <a:noFill/>
+                    <a:ln w="9525">
+                      <a:noFill/>
+                      <a:miter lim="800000"/>
+                      <a:headEnd/>
+                      <a:tailEnd/>
+                    </a:ln>
+                  </pic:spPr>
+                </pic:pic>
+              </a:graphicData>
+            </a:graphic>
+          </wp:inline>
+        </w:drawing>
+      </w:r>
+    </w:p>
+    <w:p>
+      <w:pPr>
+        <w:rPr>
+          <w:lang w:val="en-US"/>
+        </w:rPr>
+      </w:pPr>
+      <w:proofErr w:type="gramStart"/>
+      <w:r>
+        <w:rPr>
+          <w:lang w:val="en-US"/>
+        </w:rPr>
+        <w:t>provided</w:t>
+      </w:r>
+      <w:proofErr w:type="gramEnd"/>
+      <w:r>
+        <w:rPr>
+          <w:lang w:val="en-US"/>
+        </w:rPr>
+        <w:t xml:space="preserve"> the flux is totally absorbed.</w:t>
+      </w:r>
+    </w:p>
+    <w:p>
+      <w:pPr>
+        <w:rPr>
+          <w:lang w:val="en-US"/>
+        </w:rPr>
+      </w:pPr>
+      <w:r>
+        <w:rPr>
+          <w:lang w:val="en-US"/>
+        </w:rPr>
+        <w:t>In a distance of 1 AU, in the vicinity of the Earth, the solar flux amounts to 1367 W/m2, and therefore the solar radiation pressure is P = 4.56*10^-6 N/m2 assuming the complete absorption (i.e. zero reflectivity) or complete reflection (reflectivity is one). The force exerted on the satellite due to solar radiation pressure is shown below:</w:t>
+      </w:r>
+    </w:p>
+    <w:p>
+      <w:pPr>
+        <w:rPr>
+          <w:lang w:val="en-US"/>
+        </w:rPr>
+      </w:pPr>
+      <w:r>
+        <w:rPr>
+          <w:noProof/>
+          <w:lang w:eastAsia="ru-RU"/>
+        </w:rPr>
+        <w:drawing>
+          <wp:inline distT="0" distB="0" distL="0" distR="0">
+            <wp:extent cx="5940425" cy="2982346"/>
+            <wp:effectExtent l="19050" t="0" r="3175" b="0"/>
+            <wp:docPr id="53" name="Рисунок 20"/>
+            <wp:cNvGraphicFramePr>
+              <a:graphicFrameLocks xmlns:a="http://schemas.openxmlformats.org/drawingml/2006/main" noChangeAspect="1"/>
+            </wp:cNvGraphicFramePr>
+            <a:graphic xmlns:a="http://schemas.openxmlformats.org/drawingml/2006/main">
+              <a:graphicData uri="http://schemas.openxmlformats.org/drawingml/2006/picture">
+                <pic:pic xmlns:pic="http://schemas.openxmlformats.org/drawingml/2006/picture">
+                  <pic:nvPicPr>
+                    <pic:cNvPr id="0" name="Picture 20"/>
+                    <pic:cNvPicPr>
+                      <a:picLocks noChangeAspect="1" noChangeArrowheads="1"/>
+                    </pic:cNvPicPr>
+                  </pic:nvPicPr>
+                  <pic:blipFill>
+                    <a:blip r:embed="rId44" cstate="print"/>
+                    <a:srcRect/>
+                    <a:stretch>
+                      <a:fillRect/>
+                    </a:stretch>
+                  </pic:blipFill>
+                  <pic:spPr bwMode="auto">
+                    <a:xfrm>
+                      <a:off x="0" y="0"/>
+                      <a:ext cx="5940425" cy="2982346"/>
+                    </a:xfrm>
+                    <a:prstGeom prst="rect">
+                      <a:avLst/>
+                    </a:prstGeom>
+                    <a:noFill/>
+                    <a:ln w="9525">
+                      <a:noFill/>
+                      <a:miter lim="800000"/>
+                      <a:headEnd/>
+                      <a:tailEnd/>
+                    </a:ln>
+                  </pic:spPr>
+                </pic:pic>
+              </a:graphicData>
+            </a:graphic>
+          </wp:inline>
+        </w:drawing>
+      </w:r>
+    </w:p>
+    <w:p>
+      <w:pPr>
+        <w:rPr>
+          <w:lang w:val="en-US"/>
+        </w:rPr>
+      </w:pPr>
+      <w:proofErr w:type="gramStart"/>
+      <w:r>
+        <w:rPr>
+          <w:lang w:val="en-US"/>
+        </w:rPr>
+        <w:t>figure</w:t>
+      </w:r>
+      <w:proofErr w:type="gramEnd"/>
+      <w:r>
+        <w:rPr>
+          <w:lang w:val="en-US"/>
+        </w:rPr>
+        <w:t xml:space="preserve"> 3.1 The force due to solar radiation pressure for </w:t>
+      </w:r>
+      <w:proofErr w:type="spellStart"/>
+      <w:r>
+        <w:rPr>
+          <w:lang w:val="en-US"/>
+        </w:rPr>
+        <w:t>absorbitn</w:t>
+      </w:r>
+      <w:proofErr w:type="spellEnd"/>
+      <w:r>
+        <w:rPr>
+          <w:lang w:val="en-US"/>
+        </w:rPr>
+        <w:t xml:space="preserve"> and reflecting surface elements</w:t>
+      </w:r>
+    </w:p>
+    <w:p>
+      <w:pPr>
+        <w:rPr>
+          <w:lang w:val="en-US"/>
+        </w:rPr>
+      </w:pPr>
+      <w:r>
+        <w:rPr>
+          <w:lang w:val="en-US"/>
+        </w:rPr>
+        <w:t>The normal vector n gives the orientation of the surface A and is inclined at an angle O to the vector e which points in the direction of the Sun.</w:t>
+      </w:r>
+    </w:p>
+    <w:p>
+      <w:pPr>
+        <w:rPr>
+          <w:lang w:val="en-US"/>
+        </w:rPr>
+      </w:pPr>
+      <w:r>
+        <w:rPr>
+          <w:lang w:val="en-US"/>
+        </w:rPr>
+        <w:t>From those considerations follows that, for an absorbing surface, the force is:</w:t>
+      </w:r>
+    </w:p>
+    <w:p>
+      <w:pPr>
+        <w:rPr>
+          <w:lang w:val="en-US"/>
+        </w:rPr>
+      </w:pPr>
+      <w:r>
+        <w:rPr>
+          <w:noProof/>
+          <w:lang w:eastAsia="ru-RU"/>
+        </w:rPr>
+        <w:drawing>
+          <wp:inline distT="0" distB="0" distL="0" distR="0">
+            <wp:extent cx="2679700" cy="414655"/>
+            <wp:effectExtent l="19050" t="0" r="6350" b="0"/>
+            <wp:docPr id="54" name="Рисунок 21"/>
+            <wp:cNvGraphicFramePr>
+              <a:graphicFrameLocks xmlns:a="http://schemas.openxmlformats.org/drawingml/2006/main" noChangeAspect="1"/>
+            </wp:cNvGraphicFramePr>
+            <a:graphic xmlns:a="http://schemas.openxmlformats.org/drawingml/2006/main">
+              <a:graphicData uri="http://schemas.openxmlformats.org/drawingml/2006/picture">
+                <pic:pic xmlns:pic="http://schemas.openxmlformats.org/drawingml/2006/picture">
+                  <pic:nvPicPr>
+                    <pic:cNvPr id="0" name="Picture 21"/>
+                    <pic:cNvPicPr>
+                      <a:picLocks noChangeAspect="1" noChangeArrowheads="1"/>
+                    </pic:cNvPicPr>
+                  </pic:nvPicPr>
+                  <pic:blipFill>
+                    <a:blip r:embed="rId45" cstate="print"/>
+                    <a:srcRect/>
+                    <a:stretch>
+                      <a:fillRect/>
+                    </a:stretch>
+                  </pic:blipFill>
+                  <pic:spPr bwMode="auto">
+                    <a:xfrm>
+                      <a:off x="0" y="0"/>
+                      <a:ext cx="2679700" cy="414655"/>
+                    </a:xfrm>
+                    <a:prstGeom prst="rect">
+                      <a:avLst/>
+                    </a:prstGeom>
+                    <a:noFill/>
+                    <a:ln w="9525">
+                      <a:noFill/>
+                      <a:miter lim="800000"/>
+                      <a:headEnd/>
+                      <a:tailEnd/>
+                    </a:ln>
+                  </pic:spPr>
+                </pic:pic>
+              </a:graphicData>
+            </a:graphic>
+          </wp:inline>
+        </w:drawing>
+      </w:r>
+    </w:p>
+    <w:p>
+      <w:pPr>
+        <w:rPr>
+          <w:lang w:val="en-US"/>
+        </w:rPr>
+      </w:pPr>
+      <w:proofErr w:type="gramStart"/>
+      <w:r>
+        <w:rPr>
+          <w:lang w:val="en-US"/>
+        </w:rPr>
+        <w:lastRenderedPageBreak/>
+        <w:t>whereas</w:t>
+      </w:r>
+      <w:proofErr w:type="gramEnd"/>
+      <w:r>
+        <w:rPr>
+          <w:lang w:val="en-US"/>
+        </w:rPr>
+        <w:t xml:space="preserve"> in case of a reflecting surface, the force is not directed away from the Sun since no impulse is transferred in the direction parallel to the surface. Due to the reflected light rays, the impulse is twice as large. This results in the following formula for the reflecting surface:</w:t>
+      </w:r>
+    </w:p>
+    <w:p>
+      <w:pPr>
+        <w:rPr>
+          <w:lang w:val="en-US"/>
+        </w:rPr>
+      </w:pPr>
+      <w:r>
+        <w:rPr>
+          <w:noProof/>
+          <w:lang w:eastAsia="ru-RU"/>
+        </w:rPr>
+        <w:drawing>
+          <wp:inline distT="0" distB="0" distL="0" distR="0">
+            <wp:extent cx="3455670" cy="520700"/>
+            <wp:effectExtent l="19050" t="0" r="0" b="0"/>
+            <wp:docPr id="55" name="Рисунок 22"/>
+            <wp:cNvGraphicFramePr>
+              <a:graphicFrameLocks xmlns:a="http://schemas.openxmlformats.org/drawingml/2006/main" noChangeAspect="1"/>
+            </wp:cNvGraphicFramePr>
+            <a:graphic xmlns:a="http://schemas.openxmlformats.org/drawingml/2006/main">
+              <a:graphicData uri="http://schemas.openxmlformats.org/drawingml/2006/picture">
+                <pic:pic xmlns:pic="http://schemas.openxmlformats.org/drawingml/2006/picture">
+                  <pic:nvPicPr>
+                    <pic:cNvPr id="0" name="Picture 22"/>
+                    <pic:cNvPicPr>
+                      <a:picLocks noChangeAspect="1" noChangeArrowheads="1"/>
+                    </pic:cNvPicPr>
+                  </pic:nvPicPr>
+                  <pic:blipFill>
+                    <a:blip r:embed="rId46" cstate="print"/>
+                    <a:srcRect/>
+                    <a:stretch>
+                      <a:fillRect/>
+                    </a:stretch>
+                  </pic:blipFill>
+                  <pic:spPr bwMode="auto">
+                    <a:xfrm>
+                      <a:off x="0" y="0"/>
+                      <a:ext cx="3455670" cy="520700"/>
+                    </a:xfrm>
+                    <a:prstGeom prst="rect">
+                      <a:avLst/>
+                    </a:prstGeom>
+                    <a:noFill/>
+                    <a:ln w="9525">
+                      <a:noFill/>
+                      <a:miter lim="800000"/>
+                      <a:headEnd/>
+                      <a:tailEnd/>
+                    </a:ln>
+                  </pic:spPr>
+                </pic:pic>
+              </a:graphicData>
+            </a:graphic>
+          </wp:inline>
+        </w:drawing>
+      </w:r>
+    </w:p>
+    <w:p>
+      <w:pPr>
+        <w:rPr>
+          <w:lang w:val="en-US"/>
+        </w:rPr>
+      </w:pPr>
+      <w:r>
+        <w:rPr>
+          <w:lang w:val="en-US"/>
+        </w:rPr>
+        <w:t xml:space="preserve">In reality, both formulas should be combined as the body reflects a fraction epsilon of the incoming radiation </w:t>
+      </w:r>
+      <w:proofErr w:type="spellStart"/>
+      <w:r>
+        <w:rPr>
+          <w:lang w:val="en-US"/>
+        </w:rPr>
+        <w:t>deltaE</w:t>
+      </w:r>
+      <w:proofErr w:type="spellEnd"/>
+      <w:r>
+        <w:rPr>
+          <w:lang w:val="en-US"/>
+        </w:rPr>
+        <w:t xml:space="preserve"> while absorbing the remaining energy (1-epsilon)*</w:t>
+      </w:r>
+      <w:proofErr w:type="spellStart"/>
+      <w:r>
+        <w:rPr>
+          <w:lang w:val="en-US"/>
+        </w:rPr>
+        <w:t>deltaE</w:t>
+      </w:r>
+      <w:proofErr w:type="spellEnd"/>
+      <w:r>
+        <w:rPr>
+          <w:lang w:val="en-US"/>
+        </w:rPr>
+        <w:t>. Thus the resulting force is:</w:t>
+      </w:r>
+    </w:p>
+    <w:p>
+      <w:pPr>
+        <w:rPr>
+          <w:lang w:val="en-US"/>
+        </w:rPr>
+      </w:pPr>
+      <w:r>
+        <w:rPr>
+          <w:noProof/>
+          <w:lang w:eastAsia="ru-RU"/>
+        </w:rPr>
+        <w:drawing>
+          <wp:inline distT="0" distB="0" distL="0" distR="0">
+            <wp:extent cx="4646295" cy="446405"/>
+            <wp:effectExtent l="19050" t="0" r="1905" b="0"/>
+            <wp:docPr id="56" name="Рисунок 23"/>
+            <wp:cNvGraphicFramePr>
+              <a:graphicFrameLocks xmlns:a="http://schemas.openxmlformats.org/drawingml/2006/main" noChangeAspect="1"/>
+            </wp:cNvGraphicFramePr>
+            <a:graphic xmlns:a="http://schemas.openxmlformats.org/drawingml/2006/main">
+              <a:graphicData uri="http://schemas.openxmlformats.org/drawingml/2006/picture">
+                <pic:pic xmlns:pic="http://schemas.openxmlformats.org/drawingml/2006/picture">
+                  <pic:nvPicPr>
+                    <pic:cNvPr id="0" name="Picture 23"/>
+                    <pic:cNvPicPr>
+                      <a:picLocks noChangeAspect="1" noChangeArrowheads="1"/>
+                    </pic:cNvPicPr>
+                  </pic:nvPicPr>
+                  <pic:blipFill>
+                    <a:blip r:embed="rId47" cstate="print"/>
+                    <a:srcRect/>
+                    <a:stretch>
+                      <a:fillRect/>
+                    </a:stretch>
+                  </pic:blipFill>
+                  <pic:spPr bwMode="auto">
+                    <a:xfrm>
+                      <a:off x="0" y="0"/>
+                      <a:ext cx="4646295" cy="446405"/>
+                    </a:xfrm>
+                    <a:prstGeom prst="rect">
+                      <a:avLst/>
+                    </a:prstGeom>
+                    <a:noFill/>
+                    <a:ln w="9525">
+                      <a:noFill/>
+                      <a:miter lim="800000"/>
+                      <a:headEnd/>
+                      <a:tailEnd/>
+                    </a:ln>
+                  </pic:spPr>
+                </pic:pic>
+              </a:graphicData>
+            </a:graphic>
+          </wp:inline>
+        </w:drawing>
+      </w:r>
+    </w:p>
+    <w:p>
+      <w:pPr>
+        <w:rPr>
+          <w:lang w:val="en-US"/>
+        </w:rPr>
+      </w:pPr>
+      <w:proofErr w:type="gramStart"/>
+      <w:r>
+        <w:rPr>
+          <w:lang w:val="en-US"/>
+        </w:rPr>
+        <w:t>epsilon</w:t>
+      </w:r>
+      <w:proofErr w:type="gramEnd"/>
+      <w:r>
+        <w:rPr>
+          <w:lang w:val="en-US"/>
+        </w:rPr>
+        <w:t xml:space="preserve"> is the reflectivity coefficient and for typical materials, used in the constructions of satellites, lies between 0.2 and 0.9</w:t>
+      </w:r>
+    </w:p>
+    <w:p>
+      <w:pPr>
+        <w:rPr>
+          <w:lang w:val="en-US"/>
+        </w:rPr>
+      </w:pPr>
+      <w:r>
+        <w:rPr>
+          <w:lang w:val="en-US"/>
+        </w:rPr>
+        <w:t>For reference, a table of typical reflectivity coefficients for selected satellite components, is below: [5]</w:t>
+      </w:r>
+    </w:p>
+    <w:p>
+      <w:pPr>
+        <w:rPr>
+          <w:lang w:val="en-US"/>
+        </w:rPr>
+      </w:pPr>
+      <w:r>
+        <w:rPr>
+          <w:noProof/>
+          <w:lang w:eastAsia="ru-RU"/>
+        </w:rPr>
+        <w:drawing>
+          <wp:inline distT="0" distB="0" distL="0" distR="0">
+            <wp:extent cx="5634990" cy="1318260"/>
+            <wp:effectExtent l="19050" t="0" r="3810" b="0"/>
+            <wp:docPr id="57" name="Рисунок 24"/>
+            <wp:cNvGraphicFramePr>
+              <a:graphicFrameLocks xmlns:a="http://schemas.openxmlformats.org/drawingml/2006/main" noChangeAspect="1"/>
+            </wp:cNvGraphicFramePr>
+            <a:graphic xmlns:a="http://schemas.openxmlformats.org/drawingml/2006/main">
+              <a:graphicData uri="http://schemas.openxmlformats.org/drawingml/2006/picture">
+                <pic:pic xmlns:pic="http://schemas.openxmlformats.org/drawingml/2006/picture">
+                  <pic:nvPicPr>
+                    <pic:cNvPr id="0" name="Picture 24"/>
+                    <pic:cNvPicPr>
+                      <a:picLocks noChangeAspect="1" noChangeArrowheads="1"/>
+                    </pic:cNvPicPr>
+                  </pic:nvPicPr>
+                  <pic:blipFill>
+                    <a:blip r:embed="rId48" cstate="print"/>
+                    <a:srcRect/>
+                    <a:stretch>
+                      <a:fillRect/>
+                    </a:stretch>
+                  </pic:blipFill>
+                  <pic:spPr bwMode="auto">
+                    <a:xfrm>
+                      <a:off x="0" y="0"/>
+                      <a:ext cx="5634990" cy="1318260"/>
+                    </a:xfrm>
+                    <a:prstGeom prst="rect">
+                      <a:avLst/>
+                    </a:prstGeom>
+                    <a:noFill/>
+                    <a:ln w="9525">
+                      <a:noFill/>
+                      <a:miter lim="800000"/>
+                      <a:headEnd/>
+                      <a:tailEnd/>
+                    </a:ln>
+                  </pic:spPr>
+                </pic:pic>
+              </a:graphicData>
+            </a:graphic>
+          </wp:inline>
+        </w:drawing>
+      </w:r>
+    </w:p>
+    <w:p>
+      <w:pPr>
+        <w:rPr>
+          <w:lang w:val="en-US"/>
+        </w:rPr>
+      </w:pPr>
+      <w:r>
+        <w:rPr>
+          <w:lang w:val="en-US"/>
+        </w:rPr>
+        <w:t>Table 3.1: Typical reflectivity coefficients</w:t>
+      </w:r>
+    </w:p>
+    <w:p>
+      <w:pPr>
+        <w:rPr>
+          <w:rFonts w:cs="Helvetica"/>
+          <w:color w:val="111111"/>
+          <w:lang w:val="en-US"/>
+        </w:rPr>
+      </w:pPr>
+      <w:r>
+        <w:rPr>
+          <w:rFonts w:cs="Helvetica"/>
+          <w:color w:val="111111"/>
+          <w:lang w:val="en-US"/>
+        </w:rPr>
+        <w:t>The distance between an Earth-orbiting satellite varies between 147*10^6 and 152*10^6 km during the course of a year. This is also the case for the satellite orbiting around SEM L2. This results in an annual variation of solar radiation pressure by +- 3.3% as the flux decreases with the square of the distance from the Sun [5]</w:t>
+      </w:r>
+    </w:p>
+    <w:p>
+      <w:pPr>
+        <w:rPr>
+          <w:rFonts w:cs="Helvetica"/>
+          <w:color w:val="111111"/>
+          <w:lang w:val="en-US"/>
+        </w:rPr>
+      </w:pPr>
+      <w:r>
+        <w:rPr>
+          <w:rFonts w:cs="Helvetica"/>
+          <w:color w:val="111111"/>
+          <w:lang w:val="en-US"/>
+        </w:rPr>
+        <w:t>This result in the following expression:</w:t>
+      </w:r>
+    </w:p>
+    <w:p>
+      <w:pPr>
+        <w:rPr>
+          <w:rFonts w:cs="Helvetica"/>
+          <w:color w:val="111111"/>
+          <w:lang w:val="en-US"/>
+        </w:rPr>
+      </w:pPr>
+      <w:r>
+        <w:rPr>
+          <w:noProof/>
+          <w:lang w:eastAsia="ru-RU"/>
+        </w:rPr>
+        <w:drawing>
+          <wp:inline distT="0" distB="0" distL="0" distR="0">
+            <wp:extent cx="5645785" cy="903605"/>
+            <wp:effectExtent l="19050" t="0" r="0" b="0"/>
+            <wp:docPr id="58" name="Рисунок 25"/>
+            <wp:cNvGraphicFramePr>
+              <a:graphicFrameLocks xmlns:a="http://schemas.openxmlformats.org/drawingml/2006/main" noChangeAspect="1"/>
+            </wp:cNvGraphicFramePr>
+            <a:graphic xmlns:a="http://schemas.openxmlformats.org/drawingml/2006/main">
+              <a:graphicData uri="http://schemas.openxmlformats.org/drawingml/2006/picture">
+                <pic:pic xmlns:pic="http://schemas.openxmlformats.org/drawingml/2006/picture">
+                  <pic:nvPicPr>
+                    <pic:cNvPr id="0" name="Picture 25"/>
+                    <pic:cNvPicPr>
+                      <a:picLocks noChangeAspect="1" noChangeArrowheads="1"/>
+                    </pic:cNvPicPr>
+                  </pic:nvPicPr>
+                  <pic:blipFill>
+                    <a:blip r:embed="rId49" cstate="print"/>
+                    <a:srcRect/>
+                    <a:stretch>
+                      <a:fillRect/>
+                    </a:stretch>
+                  </pic:blipFill>
+                  <pic:spPr bwMode="auto">
+                    <a:xfrm>
+                      <a:off x="0" y="0"/>
+                      <a:ext cx="5645785" cy="903605"/>
+                    </a:xfrm>
+                    <a:prstGeom prst="rect">
+                      <a:avLst/>
+                    </a:prstGeom>
+                    <a:noFill/>
+                    <a:ln w="9525">
+                      <a:noFill/>
+                      <a:miter lim="800000"/>
+                      <a:headEnd/>
+                      <a:tailEnd/>
+                    </a:ln>
+                  </pic:spPr>
+                </pic:pic>
+              </a:graphicData>
+            </a:graphic>
+          </wp:inline>
+        </w:drawing>
+      </w:r>
+    </w:p>
+    <w:p>
+      <w:pPr>
+        <w:rPr>
+          <w:rFonts w:cs="Helvetica"/>
+          <w:color w:val="111111"/>
+          <w:lang w:val="en-US"/>
+        </w:rPr>
+      </w:pPr>
+    </w:p>
+    <w:p>
+      <w:pPr>
+        <w:rPr>
+          <w:rFonts w:cs="Helvetica"/>
+          <w:color w:val="111111"/>
+          <w:lang w:val="en-US"/>
+        </w:rPr>
+      </w:pPr>
+      <w:r>
+        <w:rPr>
+          <w:rFonts w:cs="Helvetica"/>
+          <w:color w:val="111111"/>
+          <w:lang w:val="en-US"/>
+        </w:rPr>
+        <w:t xml:space="preserve">However, for many applications it is sufficient to assume that the surface normal n always points in the direction of the Sun. </w:t>
+      </w:r>
+      <w:proofErr w:type="gramStart"/>
+      <w:r>
+        <w:rPr>
+          <w:rFonts w:cs="Helvetica"/>
+          <w:color w:val="111111"/>
+          <w:lang w:val="en-US"/>
+        </w:rPr>
+        <w:t>Which leads to a further simplification of the expression:</w:t>
+      </w:r>
+      <w:proofErr w:type="gramEnd"/>
+    </w:p>
+    <w:p>
+      <w:pPr>
+        <w:rPr>
+          <w:rFonts w:cs="Helvetica"/>
+          <w:color w:val="111111"/>
+          <w:lang w:val="en-US"/>
+        </w:rPr>
+      </w:pPr>
+      <w:r>
+        <w:rPr>
+          <w:noProof/>
+          <w:lang w:eastAsia="ru-RU"/>
+        </w:rPr>
+        <w:drawing>
+          <wp:inline distT="0" distB="0" distL="0" distR="0">
+            <wp:extent cx="2828290" cy="935355"/>
+            <wp:effectExtent l="19050" t="0" r="0" b="0"/>
+            <wp:docPr id="59" name="Рисунок 26"/>
+            <wp:cNvGraphicFramePr>
+              <a:graphicFrameLocks xmlns:a="http://schemas.openxmlformats.org/drawingml/2006/main" noChangeAspect="1"/>
+            </wp:cNvGraphicFramePr>
+            <a:graphic xmlns:a="http://schemas.openxmlformats.org/drawingml/2006/main">
+              <a:graphicData uri="http://schemas.openxmlformats.org/drawingml/2006/picture">
+                <pic:pic xmlns:pic="http://schemas.openxmlformats.org/drawingml/2006/picture">
+                  <pic:nvPicPr>
+                    <pic:cNvPr id="0" name="Picture 26"/>
+                    <pic:cNvPicPr>
+                      <a:picLocks noChangeAspect="1" noChangeArrowheads="1"/>
+                    </pic:cNvPicPr>
+                  </pic:nvPicPr>
+                  <pic:blipFill>
+                    <a:blip r:embed="rId50" cstate="print"/>
+                    <a:srcRect/>
+                    <a:stretch>
+                      <a:fillRect/>
+                    </a:stretch>
+                  </pic:blipFill>
+                  <pic:spPr bwMode="auto">
+                    <a:xfrm>
+                      <a:off x="0" y="0"/>
+                      <a:ext cx="2828290" cy="935355"/>
+                    </a:xfrm>
+                    <a:prstGeom prst="rect">
+                      <a:avLst/>
+                    </a:prstGeom>
+                    <a:noFill/>
+                    <a:ln w="9525">
+                      <a:noFill/>
+                      <a:miter lim="800000"/>
+                      <a:headEnd/>
+                      <a:tailEnd/>
+                    </a:ln>
+                  </pic:spPr>
+                </pic:pic>
+              </a:graphicData>
+            </a:graphic>
+          </wp:inline>
+        </w:drawing>
+      </w:r>
+    </w:p>
+    <w:p>
+      <w:pPr>
+        <w:rPr>
+          <w:rFonts w:cs="Helvetica"/>
+          <w:color w:val="111111"/>
+          <w:lang w:val="en-US"/>
+        </w:rPr>
+      </w:pPr>
+    </w:p>
+    <w:p>
+      <w:pPr>
+        <w:rPr>
+          <w:rFonts w:cs="Helvetica"/>
+          <w:color w:val="111111"/>
+          <w:lang w:val="en-US"/>
+        </w:rPr>
+      </w:pPr>
+      <w:r>
+        <w:rPr>
+          <w:rFonts w:cs="Helvetica"/>
+          <w:color w:val="111111"/>
+          <w:lang w:val="en-US"/>
+        </w:rPr>
+        <w:t xml:space="preserve">In terms of this work, the simplified model will be used, firstly because the surface normal variations would be in the range of +- 20 deg. Secondly, given the current state of the project, the exact physical parameters or the satellite are not known. </w:t>
+      </w:r>
+    </w:p>
+    <w:p>
+      <w:pPr>
+        <w:rPr>
+          <w:rFonts w:cs="Helvetica"/>
+          <w:color w:val="111111"/>
+          <w:lang w:val="en-US"/>
+        </w:rPr>
+      </w:pPr>
+      <w:r>
+        <w:rPr>
+          <w:rFonts w:cs="Helvetica"/>
+          <w:color w:val="111111"/>
+          <w:lang w:val="en-US"/>
+        </w:rPr>
+        <w:t>We will assume the surface area of the spacecraft is 1 m2 and mass is 6000 kg. Reflectivity coefficient is 0.8</w:t>
+      </w:r>
+    </w:p>
+    <w:p>
+      <w:pPr>
+        <w:rPr>
+          <w:rFonts w:cs="Helvetica"/>
+          <w:color w:val="111111"/>
+          <w:lang w:val="en-US"/>
+        </w:rPr>
+      </w:pPr>
+      <w:r>
+        <w:rPr>
+          <w:rFonts w:cs="Helvetica"/>
+          <w:color w:val="111111"/>
+          <w:lang w:val="en-US"/>
+        </w:rPr>
+        <w:t>Even though the model is simplified, such calculations will still be useful and serve as a good first approximation. Solar radiation pressure acceleration is of magnitude e-12 and has notable influence on the satellite orbit.</w:t>
+      </w:r>
+    </w:p>
+    <w:p>
+      <w:pPr>
+        <w:rPr>
+          <w:rFonts w:cs="Helvetica"/>
+          <w:color w:val="111111"/>
+          <w:lang w:val="en-US"/>
+        </w:rPr>
+      </w:pPr>
+      <w:r>
+        <w:rPr>
+          <w:rFonts w:cs="Helvetica"/>
+          <w:color w:val="111111"/>
+          <w:lang w:val="en-US"/>
+        </w:rPr>
+        <w:t>SRP also should be further studied as it is important for sunshield design and will have an influence on the decision about other spacecraft components construction but this is, obviously, out of the scope of this work.</w:t>
+      </w:r>
+    </w:p>
+    <w:p>
+      <w:pPr>
+        <w:rPr>
+          <w:rFonts w:cs="Helvetica"/>
+          <w:color w:val="111111"/>
+          <w:lang w:val="en-US"/>
+        </w:rPr>
+      </w:pPr>
+      <w:r>
+        <w:rPr>
+          <w:rFonts w:cs="Helvetica"/>
+          <w:color w:val="111111"/>
+          <w:lang w:val="en-US"/>
+        </w:rPr>
+        <w:t>Moreover, satellites with large solar arrays (such as JWST, having the surface area of 264 m2) can turn SRP perturbation into advantage in maintaining the spacecraft on station. More information on that can be found in [4]</w:t>
+      </w:r>
+    </w:p>
+    <w:p>
+      <w:pPr>
+        <w:rPr>
+          <w:rFonts w:cs="Helvetica"/>
+          <w:color w:val="111111"/>
+          <w:lang w:val="en-US"/>
+        </w:rPr>
+      </w:pPr>
+      <w:proofErr w:type="spellStart"/>
+      <w:r>
+        <w:rPr>
+          <w:rFonts w:cs="Helvetica"/>
+          <w:color w:val="111111"/>
+          <w:lang w:val="en-US"/>
+        </w:rPr>
+        <w:t>Matlab</w:t>
+      </w:r>
+      <w:proofErr w:type="spellEnd"/>
+      <w:r>
+        <w:rPr>
+          <w:rFonts w:cs="Helvetica"/>
+          <w:color w:val="111111"/>
+          <w:lang w:val="en-US"/>
+        </w:rPr>
+        <w:t xml:space="preserve"> code for </w:t>
+      </w:r>
+      <w:proofErr w:type="spellStart"/>
+      <w:r>
+        <w:rPr>
+          <w:rFonts w:cs="Helvetica"/>
+          <w:color w:val="111111"/>
+          <w:lang w:val="en-US"/>
+        </w:rPr>
+        <w:t>srp</w:t>
+      </w:r>
+      <w:proofErr w:type="spellEnd"/>
+      <w:r>
+        <w:rPr>
+          <w:rFonts w:cs="Helvetica"/>
+          <w:color w:val="111111"/>
+          <w:lang w:val="en-US"/>
+        </w:rPr>
+        <w:t xml:space="preserve"> calculation can be found in </w:t>
+      </w:r>
+      <w:proofErr w:type="spellStart"/>
+      <w:r>
+        <w:rPr>
+          <w:rFonts w:cs="Helvetica"/>
+          <w:color w:val="111111"/>
+          <w:lang w:val="en-US"/>
+        </w:rPr>
+        <w:t>srp.m</w:t>
+      </w:r>
+      <w:proofErr w:type="spellEnd"/>
+      <w:r>
+        <w:rPr>
+          <w:rFonts w:cs="Helvetica"/>
+          <w:color w:val="111111"/>
+          <w:lang w:val="en-US"/>
+        </w:rPr>
+        <w:t xml:space="preserve"> </w:t>
+      </w:r>
+      <w:proofErr w:type="spellStart"/>
+      <w:r>
+        <w:rPr>
+          <w:rFonts w:cs="Helvetica"/>
+          <w:color w:val="111111"/>
+          <w:lang w:val="en-US"/>
+        </w:rPr>
+        <w:t>matlab</w:t>
+      </w:r>
+      <w:proofErr w:type="spellEnd"/>
+      <w:r>
+        <w:rPr>
+          <w:rFonts w:cs="Helvetica"/>
+          <w:color w:val="111111"/>
+          <w:lang w:val="en-US"/>
+        </w:rPr>
+        <w:t xml:space="preserve"> function. </w:t>
+      </w:r>
+    </w:p>
+    <w:p>
+      <w:pPr>
+        <w:rPr>
+          <w:lang w:val="en-US"/>
+        </w:rPr>
+      </w:pPr>
+    </w:p>
+    <w:p>
+      <w:pPr>
         <w:pStyle w:val="3"/>
         <w:rPr>
           <w:lang w:val="en-US"/>
         </w:rPr>
       </w:pPr>
-      <w:bookmarkStart w:id="204" w:name="_Toc468651508"/>
+      <w:bookmarkStart w:id="206" w:name="_Toc468651508"/>
       <w:r>
         <w:rPr>
           <w:lang w:val="en-US"/>
         </w:rPr>
         <w:t>Spacecraft Maneuvers</w:t>
       </w:r>
-      <w:bookmarkEnd w:id="204"/>
+      <w:bookmarkEnd w:id="206"/>
     </w:p>
     <w:p>
       <w:pPr>
@@ -10860,7 +13602,7 @@
           <w:lang w:val="en-US"/>
         </w:rPr>
       </w:pPr>
-      <w:commentRangeStart w:id="205"/>
+      <w:commentRangeStart w:id="207"/>
       <w:r>
         <w:rPr>
           <w:rFonts w:cs="Helvetica"/>
@@ -10870,23 +13612,24 @@
         </w:rPr>
         <w:t>HERE WOULD BE THE IMPORTANT PART ABOUT HALO COMPUTATION AND APPLYNG MANEUVERS -&gt; Working on it now</w:t>
       </w:r>
-      <w:commentRangeEnd w:id="205"/>
+      <w:commentRangeEnd w:id="207"/>
       <w:r>
         <w:rPr>
           <w:rStyle w:val="a8"/>
         </w:rPr>
-        <w:commentReference w:id="205"/>
+        <w:commentReference w:id="207"/>
       </w:r>
     </w:p>
     <w:p>
       <w:pPr>
         <w:pStyle w:val="2"/>
       </w:pPr>
-      <w:bookmarkStart w:id="206" w:name="_Toc468651509"/>
-      <w:r>
+      <w:bookmarkStart w:id="208" w:name="_Toc468651509"/>
+      <w:r>
+        <w:lastRenderedPageBreak/>
         <w:t>Numerical Integration</w:t>
       </w:r>
-      <w:bookmarkEnd w:id="206"/>
+      <w:bookmarkEnd w:id="208"/>
     </w:p>
     <w:p>
       <w:pPr>
@@ -10951,14 +13694,14 @@
           <w:lang w:eastAsia="ru-RU"/>
         </w:rPr>
       </w:pPr>
-      <w:bookmarkStart w:id="207" w:name="_Toc468651510"/>
+      <w:bookmarkStart w:id="209" w:name="_Toc468651510"/>
       <w:r>
         <w:rPr>
           <w:lang w:val="en-US" w:eastAsia="ru-RU"/>
         </w:rPr>
         <w:t>Numerical integrators</w:t>
       </w:r>
-      <w:bookmarkEnd w:id="207"/>
+      <w:bookmarkEnd w:id="209"/>
       <w:r>
         <w:rPr>
           <w:lang w:val="en-US" w:eastAsia="ru-RU"/>
@@ -11105,28 +13848,28 @@
       <w:pPr>
         <w:pStyle w:val="1"/>
       </w:pPr>
-      <w:bookmarkStart w:id="208" w:name="_Toc468651511"/>
+      <w:bookmarkStart w:id="210" w:name="_Toc468651511"/>
       <w:r>
         <w:lastRenderedPageBreak/>
         <w:t>SIMULATION AND TESTS</w:t>
       </w:r>
-      <w:bookmarkEnd w:id="208"/>
+      <w:bookmarkEnd w:id="210"/>
     </w:p>
     <w:p>
       <w:pPr>
         <w:pStyle w:val="2"/>
       </w:pPr>
-      <w:bookmarkStart w:id="209" w:name="_Toc468651512"/>
+      <w:bookmarkStart w:id="211" w:name="_Toc468651512"/>
       <w:r>
         <w:t>Simulation</w:t>
       </w:r>
-      <w:bookmarkEnd w:id="209"/>
+      <w:bookmarkEnd w:id="211"/>
     </w:p>
     <w:p>
       <w:pPr>
         <w:pStyle w:val="3"/>
       </w:pPr>
-      <w:bookmarkStart w:id="210" w:name="_Toc468651513"/>
+      <w:bookmarkStart w:id="212" w:name="_Toc468651513"/>
       <w:proofErr w:type="spellStart"/>
       <w:r>
         <w:t>Orbit</w:t>
@@ -11139,7 +13882,7 @@
       <w:r>
         <w:t>Propagation</w:t>
       </w:r>
-      <w:bookmarkEnd w:id="210"/>
+      <w:bookmarkEnd w:id="212"/>
       <w:proofErr w:type="spellEnd"/>
     </w:p>
     <w:p>
@@ -11345,14 +14088,14 @@
           <w:lang w:val="en-US" w:eastAsia="ru-RU"/>
         </w:rPr>
       </w:pPr>
-      <w:bookmarkStart w:id="211" w:name="_Toc468651514"/>
+      <w:bookmarkStart w:id="213" w:name="_Toc468651514"/>
       <w:r>
         <w:rPr>
           <w:lang w:val="en-US" w:eastAsia="ru-RU"/>
         </w:rPr>
         <w:t>Maneuver Calculation</w:t>
       </w:r>
-      <w:bookmarkEnd w:id="211"/>
+      <w:bookmarkEnd w:id="213"/>
     </w:p>
     <w:p>
       <w:pPr>
@@ -11418,11 +14161,11 @@
       <w:pPr>
         <w:pStyle w:val="2"/>
       </w:pPr>
-      <w:bookmarkStart w:id="212" w:name="_Toc468651515"/>
+      <w:bookmarkStart w:id="214" w:name="_Toc468651515"/>
       <w:r>
         <w:t>Test Cases and Result</w:t>
       </w:r>
-      <w:bookmarkEnd w:id="212"/>
+      <w:bookmarkEnd w:id="214"/>
       <w:r>
         <w:t>s</w:t>
       </w:r>
@@ -11458,14 +14201,14 @@
           <w:lang w:val="en-US" w:eastAsia="ru-RU"/>
         </w:rPr>
       </w:pPr>
-      <w:bookmarkStart w:id="213" w:name="_Toc468651516"/>
+      <w:bookmarkStart w:id="215" w:name="_Toc468651516"/>
       <w:r>
         <w:rPr>
           <w:lang w:val="en-US" w:eastAsia="ru-RU"/>
         </w:rPr>
         <w:t>Force Model Simplification</w:t>
       </w:r>
-      <w:bookmarkEnd w:id="213"/>
+      <w:bookmarkEnd w:id="215"/>
     </w:p>
     <w:p>
       <w:pPr>
@@ -11512,7 +14255,7 @@
           <w:lang w:val="en-US"/>
         </w:rPr>
       </w:pPr>
-      <w:commentRangeStart w:id="214"/>
+      <w:commentRangeStart w:id="216"/>
       <w:r>
         <w:rPr>
           <w:color w:val="FF0000"/>
@@ -11520,12 +14263,12 @@
         </w:rPr>
         <w:t>Should I include numerical computation of halo orbits for different amplitudes?</w:t>
       </w:r>
-      <w:commentRangeEnd w:id="214"/>
+      <w:commentRangeEnd w:id="216"/>
       <w:r>
         <w:rPr>
           <w:rStyle w:val="a8"/>
         </w:rPr>
-        <w:commentReference w:id="214"/>
+        <w:commentReference w:id="216"/>
       </w:r>
     </w:p>
     <w:p>
@@ -11535,7 +14278,7 @@
           <w:lang w:val="en-US"/>
         </w:rPr>
       </w:pPr>
-      <w:commentRangeStart w:id="215"/>
+      <w:commentRangeStart w:id="217"/>
       <w:r>
         <w:rPr>
           <w:color w:val="FF0000"/>
@@ -11559,12 +14302,12 @@
         </w:rPr>
         <w:t>? Or has to be calculated?</w:t>
       </w:r>
-      <w:commentRangeEnd w:id="215"/>
+      <w:commentRangeEnd w:id="217"/>
       <w:r>
         <w:rPr>
           <w:rStyle w:val="a8"/>
         </w:rPr>
-        <w:commentReference w:id="215"/>
+        <w:commentReference w:id="217"/>
       </w:r>
     </w:p>
     <w:p>
@@ -11791,12 +14534,12 @@
       <w:pPr>
         <w:pStyle w:val="1"/>
       </w:pPr>
-      <w:bookmarkStart w:id="216" w:name="_Toc468651517"/>
+      <w:bookmarkStart w:id="218" w:name="_Toc468651517"/>
       <w:r>
         <w:lastRenderedPageBreak/>
         <w:t>CONCLUSION</w:t>
       </w:r>
-      <w:bookmarkEnd w:id="216"/>
+      <w:bookmarkEnd w:id="218"/>
     </w:p>
     <w:p>
       <w:pPr>
@@ -11820,12 +14563,12 @@
       <w:pPr>
         <w:pStyle w:val="1"/>
       </w:pPr>
-      <w:bookmarkStart w:id="217" w:name="_Toc468651518"/>
+      <w:bookmarkStart w:id="219" w:name="_Toc468651518"/>
       <w:r>
         <w:lastRenderedPageBreak/>
         <w:t>REFERENCES</w:t>
       </w:r>
-      <w:bookmarkEnd w:id="217"/>
+      <w:bookmarkEnd w:id="219"/>
     </w:p>
     <w:p>
       <w:pPr>
@@ -11879,6 +14622,267 @@
           <w:lang w:val="en-US"/>
         </w:rPr>
       </w:pPr>
+    </w:p>
+    <w:p>
+      <w:pPr>
+        <w:rPr>
+          <w:rFonts w:cs="Helvetica"/>
+          <w:color w:val="111111"/>
+          <w:lang w:val="en-US"/>
+        </w:rPr>
+      </w:pPr>
+      <w:r>
+        <w:rPr>
+          <w:rFonts w:cs="Helvetica"/>
+          <w:color w:val="111111"/>
+          <w:lang w:val="en-US"/>
+        </w:rPr>
+        <w:t xml:space="preserve">[1] </w:t>
+      </w:r>
+      <w:proofErr w:type="spellStart"/>
+      <w:r>
+        <w:rPr>
+          <w:rFonts w:cs="Helvetica"/>
+          <w:color w:val="111111"/>
+          <w:lang w:val="en-US"/>
+        </w:rPr>
+        <w:t>Vallado</w:t>
+      </w:r>
+      <w:proofErr w:type="spellEnd"/>
+    </w:p>
+    <w:p>
+      <w:pPr>
+        <w:rPr>
+          <w:rFonts w:cs="Helvetica"/>
+          <w:color w:val="111111"/>
+          <w:lang w:val="en-US"/>
+        </w:rPr>
+      </w:pPr>
+      <w:r>
+        <w:rPr>
+          <w:rFonts w:cs="Helvetica"/>
+          <w:color w:val="111111"/>
+          <w:lang w:val="en-US"/>
+        </w:rPr>
+        <w:t xml:space="preserve">[2] </w:t>
+      </w:r>
+      <w:proofErr w:type="spellStart"/>
+      <w:r>
+        <w:rPr>
+          <w:rFonts w:cs="Helvetica"/>
+          <w:color w:val="111111"/>
+          <w:lang w:val="en-US"/>
+        </w:rPr>
+        <w:t>Schaub</w:t>
+      </w:r>
+      <w:proofErr w:type="spellEnd"/>
+      <w:r>
+        <w:rPr>
+          <w:rFonts w:cs="Helvetica"/>
+          <w:color w:val="111111"/>
+          <w:lang w:val="en-US"/>
+        </w:rPr>
+        <w:t xml:space="preserve"> Analytical mechanics</w:t>
+      </w:r>
+    </w:p>
+    <w:p>
+      <w:pPr>
+        <w:rPr>
+          <w:rFonts w:cs="Helvetica"/>
+          <w:color w:val="111111"/>
+          <w:lang w:val="en-US"/>
+        </w:rPr>
+      </w:pPr>
+      <w:r>
+        <w:rPr>
+          <w:rFonts w:cs="Helvetica"/>
+          <w:color w:val="111111"/>
+          <w:lang w:val="en-US"/>
+        </w:rPr>
+        <w:t xml:space="preserve">[3] </w:t>
+      </w:r>
+      <w:r>
+        <w:rPr>
+          <w:rFonts w:cs="Helvetica"/>
+          <w:color w:val="111111"/>
+          <w:lang w:val="en-US"/>
+        </w:rPr>
+        <w:t>http://www.esa.int/gsp/ACT/doc/ARI/ARI%20Study%20Report/ACT-RPT-MAD-ARI-03-4103b-InterplanetaryHighways-Milano.pdf</w:t>
+      </w:r>
+    </w:p>
+    <w:p>
+      <w:pPr>
+        <w:rPr>
+          <w:rFonts w:cs="Helvetica"/>
+          <w:color w:val="111111"/>
+          <w:lang w:val="en-US"/>
+        </w:rPr>
+      </w:pPr>
+      <w:r>
+        <w:rPr>
+          <w:rFonts w:cs="Helvetica"/>
+          <w:color w:val="111111"/>
+          <w:lang w:val="en-US"/>
+        </w:rPr>
+        <w:t>[4] L2 environment for JWST paper</w:t>
+      </w:r>
+    </w:p>
+    <w:p>
+      <w:pPr>
+        <w:rPr>
+          <w:rFonts w:cs="Helvetica"/>
+          <w:color w:val="111111"/>
+          <w:lang w:val="en-US"/>
+        </w:rPr>
+      </w:pPr>
+      <w:r>
+        <w:rPr>
+          <w:rFonts w:cs="Helvetica"/>
+          <w:color w:val="111111"/>
+          <w:lang w:val="en-US"/>
+        </w:rPr>
+        <w:t xml:space="preserve">[5] </w:t>
+      </w:r>
+      <w:proofErr w:type="spellStart"/>
+      <w:r>
+        <w:rPr>
+          <w:rFonts w:cs="Helvetica"/>
+          <w:color w:val="111111"/>
+          <w:lang w:val="en-US"/>
+        </w:rPr>
+        <w:t>Montenbruck</w:t>
+      </w:r>
+      <w:proofErr w:type="spellEnd"/>
+    </w:p>
+    <w:p>
+      <w:pPr>
+        <w:rPr>
+          <w:rFonts w:cs="Helvetica"/>
+          <w:color w:val="111111"/>
+          <w:lang w:val="en-US"/>
+        </w:rPr>
+      </w:pPr>
+      <w:r>
+        <w:rPr>
+          <w:rFonts w:cs="Helvetica"/>
+          <w:color w:val="111111"/>
+          <w:lang w:val="en-US"/>
+        </w:rPr>
+        <w:t>[6] GMAT paper</w:t>
+      </w:r>
+    </w:p>
+    <w:p>
+      <w:pPr>
+        <w:rPr>
+          <w:rFonts w:cs="Helvetica"/>
+          <w:color w:val="111111"/>
+          <w:lang w:val="en-US"/>
+        </w:rPr>
+      </w:pPr>
+      <w:r>
+        <w:rPr>
+          <w:rFonts w:cs="Helvetica"/>
+          <w:color w:val="111111"/>
+          <w:lang w:val="en-US"/>
+        </w:rPr>
+        <w:t xml:space="preserve">[7] </w:t>
+      </w:r>
+      <w:r>
+        <w:rPr>
+          <w:lang w:val="en-US"/>
+        </w:rPr>
+        <w:t xml:space="preserve">D.L. Richardson  A Note on a </w:t>
+      </w:r>
+      <w:proofErr w:type="spellStart"/>
+      <w:r>
+        <w:rPr>
+          <w:lang w:val="en-US"/>
+        </w:rPr>
+        <w:t>Lagrangian</w:t>
+      </w:r>
+      <w:proofErr w:type="spellEnd"/>
+      <w:r>
+        <w:rPr>
+          <w:lang w:val="en-US"/>
+        </w:rPr>
+        <w:t xml:space="preserve"> Formulation for Motion about the Collinear Points  Celestial Mechanics, Vol. 22, No. 3, pp. 231-235, 1980</w:t>
+      </w:r>
+    </w:p>
+    <w:p>
+      <w:pPr>
+        <w:rPr>
+          <w:lang w:val="en-US"/>
+        </w:rPr>
+      </w:pPr>
+      <w:r>
+        <w:rPr>
+          <w:rFonts w:cs="Helvetica"/>
+          <w:color w:val="111111"/>
+          <w:lang w:val="en-US"/>
+        </w:rPr>
+        <w:t xml:space="preserve">[8] SPICE API </w:t>
+      </w:r>
+      <w:r>
+        <w:rPr>
+          <w:lang w:val="en-US"/>
+        </w:rPr>
+        <w:t>http://naif.jpl.nasa.gov/pub/naif/toolkit_docs/MATLAB/info/mostused.html</w:t>
+      </w:r>
+    </w:p>
+    <w:p>
+      <w:pPr>
+        <w:rPr>
+          <w:rFonts w:cs="Helvetica"/>
+          <w:color w:val="111111"/>
+          <w:lang w:val="en-US"/>
+        </w:rPr>
+      </w:pPr>
+      <w:r>
+        <w:rPr>
+          <w:rFonts w:cs="Helvetica"/>
+          <w:color w:val="111111"/>
+          <w:lang w:val="en-US"/>
+        </w:rPr>
+        <w:t xml:space="preserve">[9] </w:t>
+      </w:r>
+      <w:r>
+        <w:rPr>
+          <w:rFonts w:cs="Helvetica"/>
+          <w:color w:val="111111"/>
+          <w:lang w:val="en-US"/>
+        </w:rPr>
+        <w:t>http://www.gg.caltech.edu/~mwl/publications/papers/maneuvers.pdf</w:t>
+      </w:r>
+    </w:p>
+    <w:p>
+      <w:pPr>
+        <w:rPr>
+          <w:rFonts w:cs="Helvetica"/>
+          <w:color w:val="111111"/>
+          <w:lang w:val="en-US"/>
+        </w:rPr>
+      </w:pPr>
+      <w:r>
+        <w:rPr>
+          <w:rFonts w:cs="Helvetica"/>
+          <w:color w:val="111111"/>
+          <w:lang w:val="en-US"/>
+        </w:rPr>
+        <w:t>[10] Farquhar orbits paper</w:t>
+      </w:r>
+    </w:p>
+    <w:p>
+      <w:pPr>
+        <w:rPr>
+          <w:lang w:val="en-US"/>
+        </w:rPr>
+      </w:pPr>
+      <w:r>
+        <w:rPr>
+          <w:lang w:val="en-US"/>
+        </w:rPr>
+        <w:t>[11] IRASSI paper</w:t>
+      </w:r>
     </w:p>
     <w:sectPr>
       <w:pgSz w:w="11906" w:h="16838"/>
@@ -11892,7 +14896,7 @@
 
 <file path=word/comments.xml><?xml version="1.0" encoding="utf-8"?>
 <w:comments xmlns:ve="http://schemas.openxmlformats.org/markup-compatibility/2006" xmlns:o="urn:schemas-microsoft-com:office:office" xmlns:r="http://schemas.openxmlformats.org/officeDocument/2006/relationships" xmlns:m="http://schemas.openxmlformats.org/officeDocument/2006/math" xmlns:v="urn:schemas-microsoft-com:vml" xmlns:wp="http://schemas.openxmlformats.org/drawingml/2006/wordprocessingDrawing" xmlns:w10="urn:schemas-microsoft-com:office:word" xmlns:w="http://schemas.openxmlformats.org/wordprocessingml/2006/main" xmlns:wne="http://schemas.microsoft.com/office/word/2006/wordml">
-  <w:comment w:id="205" w:author="Meltem Eren" w:date="2016-12-04T22:22:00Z" w:initials="ME">
+  <w:comment w:id="198" w:author="Alex" w:date="2016-12-11T01:15:00Z" w:initials="A">
     <w:p>
       <w:pPr>
         <w:pStyle w:val="a9"/>
@@ -11911,6 +14915,86 @@
         <w:rPr>
           <w:lang w:val="en-US"/>
         </w:rPr>
+        <w:t>should</w:t>
+      </w:r>
+      <w:proofErr w:type="gramEnd"/>
+      <w:r>
+        <w:rPr>
+          <w:lang w:val="en-US"/>
+        </w:rPr>
+        <w:t xml:space="preserve"> I use the one on page 119 </w:t>
+      </w:r>
+      <w:proofErr w:type="spellStart"/>
+      <w:r>
+        <w:rPr>
+          <w:lang w:val="en-US"/>
+        </w:rPr>
+        <w:t>Eq</w:t>
+      </w:r>
+      <w:proofErr w:type="spellEnd"/>
+      <w:r>
+        <w:rPr>
+          <w:lang w:val="en-US"/>
+        </w:rPr>
+        <w:t xml:space="preserve"> 2-28? They are the same though, so I decided to put more general form</w:t>
+      </w:r>
+    </w:p>
+  </w:comment>
+  <w:comment w:id="204" w:author="Alex" w:date="2016-12-11T03:30:00Z" w:initials="A">
+    <w:p>
+      <w:pPr>
+        <w:pStyle w:val="a9"/>
+        <w:rPr>
+          <w:lang w:val="en-US"/>
+        </w:rPr>
+      </w:pPr>
+      <w:r>
+        <w:rPr>
+          <w:rStyle w:val="a8"/>
+        </w:rPr>
+        <w:annotationRef/>
+      </w:r>
+      <w:r>
+        <w:rPr>
+          <w:lang w:val="en-US"/>
+        </w:rPr>
+        <w:t>Table goes a bit earlier.</w:t>
+      </w:r>
+    </w:p>
+    <w:p>
+      <w:pPr>
+        <w:pStyle w:val="a9"/>
+        <w:rPr>
+          <w:lang w:val="en-US"/>
+        </w:rPr>
+      </w:pPr>
+      <w:r>
+        <w:rPr>
+          <w:lang w:val="en-US"/>
+        </w:rPr>
+        <w:t>I seriously don’t know what else can I say about this Earth centric equation to make it 1 page. Some stuff I already mentioned in n-body problem section 3.3</w:t>
+      </w:r>
+    </w:p>
+  </w:comment>
+  <w:comment w:id="207" w:author="Meltem Eren" w:date="2016-12-04T22:22:00Z" w:initials="ME">
+    <w:p>
+      <w:pPr>
+        <w:pStyle w:val="a9"/>
+        <w:rPr>
+          <w:lang w:val="en-US"/>
+        </w:rPr>
+      </w:pPr>
+      <w:r>
+        <w:rPr>
+          <w:rStyle w:val="a8"/>
+        </w:rPr>
+        <w:annotationRef/>
+      </w:r>
+      <w:proofErr w:type="gramStart"/>
+      <w:r>
+        <w:rPr>
+          <w:lang w:val="en-US"/>
+        </w:rPr>
         <w:t>the</w:t>
       </w:r>
       <w:proofErr w:type="gramEnd"/>
@@ -11922,7 +15006,7 @@
       </w:r>
     </w:p>
   </w:comment>
-  <w:comment w:id="214" w:author="Meltem Eren" w:date="2016-12-04T22:36:00Z" w:initials="ME">
+  <w:comment w:id="216" w:author="Meltem Eren" w:date="2016-12-04T22:36:00Z" w:initials="ME">
     <w:p>
       <w:pPr>
         <w:pStyle w:val="a9"/>
@@ -11946,7 +15030,7 @@
       <w:proofErr w:type="gramEnd"/>
     </w:p>
   </w:comment>
-  <w:comment w:id="215" w:author="Meltem Eren" w:date="2016-12-04T22:36:00Z" w:initials="ME">
+  <w:comment w:id="217" w:author="Meltem Eren" w:date="2016-12-04T22:36:00Z" w:initials="ME">
     <w:p>
       <w:pPr>
         <w:pStyle w:val="a9"/>
@@ -12010,7 +15094,7 @@
         <v:path o:extrusionok="f" gradientshapeok="t" o:connecttype="rect"/>
         <o:lock v:ext="edit" aspectratio="t"/>
       </v:shapetype>
-      <v:shape id="_x0000_i1037" type="#_x0000_t75" style="width:21pt;height:17.25pt;visibility:visible;mso-wrap-style:square" o:bullet="t">
+      <v:shape id="_x0000_i1058" type="#_x0000_t75" style="width:21pt;height:17.25pt;visibility:visible;mso-wrap-style:square" o:bullet="t">
         <v:imagedata r:id="rId1" o:title=""/>
       </v:shape>
     </w:pict>
@@ -15531,7 +18615,7 @@
 </file>
 
 <file path=customXml/itemProps1.xml><?xml version="1.0" encoding="utf-8"?>
-<ds:datastoreItem xmlns:ds="http://schemas.openxmlformats.org/officeDocument/2006/customXml" ds:itemID="{64306A7C-9AA8-4707-A0B1-65C5B941ACD0}">
+<ds:datastoreItem xmlns:ds="http://schemas.openxmlformats.org/officeDocument/2006/customXml" ds:itemID="{9CC04B66-1FF5-4708-95E5-BBA31B2A8B1D}">
   <ds:schemaRefs>
     <ds:schemaRef ds:uri="http://schemas.openxmlformats.org/officeDocument/2006/bibliography"/>
   </ds:schemaRefs>

</xml_diff>

<commit_message>
Finished integrators part of the thesis
</commit_message>
<xml_diff>
--- a/Thesis_structure_v0.docx
+++ b/Thesis_structure_v0.docx
@@ -18115,25 +18115,39 @@
         <w:rPr>
           <w:lang w:val="en-US" w:eastAsia="ru-RU"/>
         </w:rPr>
-        <w:t>RK</w:t>
-      </w:r>
-      <w:r>
-        <w:rPr>
-          <w:lang w:val="en-US" w:eastAsia="ru-RU"/>
-        </w:rPr>
-        <w:t>5(4)7</w:t>
-      </w:r>
-      <w:r>
-        <w:rPr>
-          <w:lang w:val="en-US" w:eastAsia="ru-RU"/>
-        </w:rPr>
-        <w:t xml:space="preserve"> (RK might be replaced by some authors by DP or PD)</w:t>
-      </w:r>
-      <w:r>
-        <w:rPr>
-          <w:lang w:val="en-US" w:eastAsia="ru-RU"/>
-        </w:rPr>
-        <w:t xml:space="preserve">, meaning that the solution is advanced with solution y(n+1) of order 5 while the solution of order four is used to obtain the local error estimate. Number 7 means that the method has seven stages. Following the same notation - </w:t>
+        <w:t>PD</w:t>
+      </w:r>
+      <w:r>
+        <w:rPr>
+          <w:lang w:val="en-US" w:eastAsia="ru-RU"/>
+        </w:rPr>
+        <w:t xml:space="preserve">5(4)7, meaning that the solution is advanced with solution y(n+1) of order 5 while the solution of order four is used to obtain the local error estimate. Number 7 means that the method has seven stages. </w:t>
+      </w:r>
+      <w:r>
+        <w:rPr>
+          <w:lang w:val="en-US" w:eastAsia="ru-RU"/>
+        </w:rPr>
+        <w:t xml:space="preserve">Prince and </w:t>
+      </w:r>
+      <w:proofErr w:type="spellStart"/>
+      <w:r>
+        <w:rPr>
+          <w:lang w:val="en-US" w:eastAsia="ru-RU"/>
+        </w:rPr>
+        <w:t>Dormand</w:t>
+      </w:r>
+      <w:proofErr w:type="spellEnd"/>
+      <w:r>
+        <w:rPr>
+          <w:lang w:val="en-US" w:eastAsia="ru-RU"/>
+        </w:rPr>
+        <w:t xml:space="preserve"> chose the coefficients of their method to minimize the error of the fifth-order. </w:t>
+      </w:r>
+      <w:r>
+        <w:rPr>
+          <w:lang w:val="en-US" w:eastAsia="ru-RU"/>
+        </w:rPr>
+        <w:t xml:space="preserve">Following the same notation - </w:t>
       </w:r>
       <w:proofErr w:type="gramStart"/>
       <w:r>
@@ -18248,6 +18262,61 @@
         </w:rPr>
         <w:t>8)16 would be the best choice in terms of accuracy.</w:t>
       </w:r>
+      <w:r>
+        <w:rPr>
+          <w:lang w:val="en-US" w:eastAsia="ru-RU"/>
+        </w:rPr>
+        <w:t xml:space="preserve"> Here [16] the author performs analysis of different </w:t>
+      </w:r>
+      <w:proofErr w:type="spellStart"/>
+      <w:r>
+        <w:rPr>
+          <w:lang w:val="en-US" w:eastAsia="ru-RU"/>
+        </w:rPr>
+        <w:t>Runge-kutta</w:t>
+      </w:r>
+      <w:proofErr w:type="spellEnd"/>
+      <w:r>
+        <w:rPr>
+          <w:lang w:val="en-US" w:eastAsia="ru-RU"/>
+        </w:rPr>
+        <w:t xml:space="preserve"> </w:t>
+      </w:r>
+      <w:proofErr w:type="gramStart"/>
+      <w:r>
+        <w:rPr>
+          <w:lang w:val="en-US" w:eastAsia="ru-RU"/>
+        </w:rPr>
+        <w:t>pairs</w:t>
+      </w:r>
+      <w:proofErr w:type="gramEnd"/>
+      <w:r>
+        <w:rPr>
+          <w:lang w:val="en-US" w:eastAsia="ru-RU"/>
+        </w:rPr>
+        <w:t xml:space="preserve"> methods showing that when severe tolerances are required, </w:t>
+      </w:r>
+      <w:r>
+        <w:rPr>
+          <w:lang w:val="en-US" w:eastAsia="ru-RU"/>
+        </w:rPr>
+        <w:lastRenderedPageBreak/>
+        <w:t xml:space="preserve">pair 9(8) outperforms other numerical methods. However this conclusion is not </w:t>
+      </w:r>
+      <w:proofErr w:type="spellStart"/>
+      <w:r>
+        <w:rPr>
+          <w:lang w:val="en-US" w:eastAsia="ru-RU"/>
+        </w:rPr>
+        <w:t>astrodynamics</w:t>
+      </w:r>
+      <w:proofErr w:type="spellEnd"/>
+      <w:r>
+        <w:rPr>
+          <w:lang w:val="en-US" w:eastAsia="ru-RU"/>
+        </w:rPr>
+        <w:t xml:space="preserve"> problems specific.</w:t>
+      </w:r>
     </w:p>
     <w:p>
       <w:pPr>
@@ -18319,69 +18388,297 @@
         <w:rPr>
           <w:lang w:val="en-US" w:eastAsia="ru-RU"/>
         </w:rPr>
+        <w:t>Methods of comparison</w:t>
+      </w:r>
+    </w:p>
+    <w:p>
+      <w:pPr>
+        <w:rPr>
+          <w:lang w:val="en-US" w:eastAsia="ru-RU"/>
+        </w:rPr>
+      </w:pPr>
+      <w:r>
+        <w:rPr>
+          <w:lang w:val="en-US" w:eastAsia="ru-RU"/>
+        </w:rPr>
+        <w:t>When discussing numerical integrators in terms of different problems, it is good to have a method whereby we can estimate and control the accuracy of the results.</w:t>
+      </w:r>
+    </w:p>
+    <w:p>
+      <w:pPr>
+        <w:rPr>
+          <w:lang w:val="en-US" w:eastAsia="ru-RU"/>
+        </w:rPr>
+      </w:pPr>
+      <w:proofErr w:type="spellStart"/>
+      <w:r>
+        <w:rPr>
+          <w:lang w:val="en-US" w:eastAsia="ru-RU"/>
+        </w:rPr>
+        <w:t>Zadunaisky</w:t>
+      </w:r>
+      <w:proofErr w:type="spellEnd"/>
+      <w:r>
+        <w:rPr>
+          <w:lang w:val="en-US" w:eastAsia="ru-RU"/>
+        </w:rPr>
+        <w:t xml:space="preserve"> in his paper [15] mentions several methods (there are more) to estimate the accuracy of integration of equations of motion of the N-body problem:</w:t>
+      </w:r>
+    </w:p>
+    <w:p>
+      <w:pPr>
+        <w:pStyle w:val="a5"/>
+        <w:numPr>
+          <w:ilvl w:val="0"/>
+          <w:numId w:val="25"/>
+        </w:numPr>
+        <w:rPr>
+          <w:lang w:val="en-US" w:eastAsia="ru-RU"/>
+        </w:rPr>
+      </w:pPr>
+      <w:r>
+        <w:rPr>
+          <w:lang w:val="en-US" w:eastAsia="ru-RU"/>
+        </w:rPr>
+        <w:t>Fixing in advance an upper tolerance limit for the absolute</w:t>
+      </w:r>
+      <w:r>
+        <w:rPr>
+          <w:lang w:val="en-US" w:eastAsia="ru-RU"/>
+        </w:rPr>
+        <w:t xml:space="preserve"> values either of local </w:t>
+      </w:r>
+      <w:r>
+        <w:rPr>
+          <w:lang w:val="en-US" w:eastAsia="ru-RU"/>
+        </w:rPr>
+        <w:t>truncation errors or of the highest differences used in the process</w:t>
+      </w:r>
+    </w:p>
+    <w:p>
+      <w:pPr>
+        <w:pStyle w:val="a5"/>
+        <w:numPr>
+          <w:ilvl w:val="0"/>
+          <w:numId w:val="25"/>
+        </w:numPr>
+        <w:rPr>
+          <w:lang w:val="en-US" w:eastAsia="ru-RU"/>
+        </w:rPr>
+      </w:pPr>
+      <w:r>
+        <w:rPr>
+          <w:lang w:val="en-US" w:eastAsia="ru-RU"/>
+        </w:rPr>
+        <w:t xml:space="preserve">Checking deviations in the total energy if </w:t>
+      </w:r>
+      <w:proofErr w:type="spellStart"/>
+      <w:r>
+        <w:rPr>
+          <w:lang w:val="en-US" w:eastAsia="ru-RU"/>
+        </w:rPr>
+        <w:t>theorethically</w:t>
+      </w:r>
+      <w:proofErr w:type="spellEnd"/>
+      <w:r>
+        <w:rPr>
+          <w:lang w:val="en-US" w:eastAsia="ru-RU"/>
+        </w:rPr>
+        <w:t xml:space="preserve"> it must be constant</w:t>
+      </w:r>
+    </w:p>
+    <w:p>
+      <w:pPr>
+        <w:pStyle w:val="a5"/>
+        <w:numPr>
+          <w:ilvl w:val="0"/>
+          <w:numId w:val="25"/>
+        </w:numPr>
+        <w:rPr>
+          <w:lang w:val="en-US" w:eastAsia="ru-RU"/>
+        </w:rPr>
+      </w:pPr>
+      <w:r>
+        <w:rPr>
+          <w:lang w:val="en-US" w:eastAsia="ru-RU"/>
+        </w:rPr>
+        <w:t>Checking deviations from periodicities or constant configurations when they must exist</w:t>
+      </w:r>
+    </w:p>
+    <w:p>
+      <w:pPr>
+        <w:pStyle w:val="a5"/>
+        <w:numPr>
+          <w:ilvl w:val="0"/>
+          <w:numId w:val="25"/>
+        </w:numPr>
+        <w:rPr>
+          <w:lang w:val="en-US" w:eastAsia="ru-RU"/>
+        </w:rPr>
+      </w:pPr>
+      <w:r>
+        <w:rPr>
+          <w:lang w:val="en-US" w:eastAsia="ru-RU"/>
+        </w:rPr>
+        <w:t>The reverse test. It consists of integrating of motion from initial state to final state. When reached the final state the integration is reversed towards initial state and then the accuracy with which the initial state is reconstructed is check</w:t>
+      </w:r>
+      <w:r>
+        <w:rPr>
+          <w:lang w:val="en-US" w:eastAsia="ru-RU"/>
+        </w:rPr>
+        <w:t>e</w:t>
+      </w:r>
+      <w:r>
+        <w:rPr>
+          <w:lang w:val="en-US" w:eastAsia="ru-RU"/>
+        </w:rPr>
+        <w:t>d</w:t>
+      </w:r>
+      <w:r>
+        <w:rPr>
+          <w:lang w:val="en-US" w:eastAsia="ru-RU"/>
+        </w:rPr>
+        <w:t>. For this test it is assumed that a change of sign in the independent variable does not change the differential equations of motion which is the case for N-body problem.</w:t>
+      </w:r>
+    </w:p>
+    <w:p>
+      <w:pPr>
+        <w:pStyle w:val="a5"/>
+        <w:numPr>
+          <w:ilvl w:val="0"/>
+          <w:numId w:val="25"/>
+        </w:numPr>
+        <w:rPr>
+          <w:lang w:val="en-US" w:eastAsia="ru-RU"/>
+        </w:rPr>
+      </w:pPr>
+      <w:r>
+        <w:rPr>
+          <w:lang w:val="en-US" w:eastAsia="ru-RU"/>
+        </w:rPr>
+        <w:t xml:space="preserve">The </w:t>
+      </w:r>
+      <w:r>
+        <w:rPr>
+          <w:lang w:val="en-US" w:eastAsia="ru-RU"/>
+        </w:rPr>
+        <w:t>closure test. Almost equivalent to the reverse test but the integration is divided into stages of certain length</w:t>
+      </w:r>
+    </w:p>
+    <w:p>
+      <w:pPr>
+        <w:rPr>
+          <w:lang w:val="en-US" w:eastAsia="ru-RU"/>
+        </w:rPr>
+      </w:pPr>
+      <w:r>
+        <w:rPr>
+          <w:lang w:val="en-US" w:eastAsia="ru-RU"/>
+        </w:rPr>
+        <w:t xml:space="preserve">None of the methods is entirely reliable but it is possible to obtain a qualitative picture of the behavior of errors. Usage of methods 4 and 5 must be preceded by a careful analysis of the situation at hand. However these are often used in </w:t>
+      </w:r>
+      <w:proofErr w:type="spellStart"/>
+      <w:r>
+        <w:rPr>
+          <w:lang w:val="en-US" w:eastAsia="ru-RU"/>
+        </w:rPr>
+        <w:t>astrodynamics</w:t>
+      </w:r>
+      <w:proofErr w:type="spellEnd"/>
+      <w:r>
+        <w:rPr>
+          <w:lang w:val="en-US" w:eastAsia="ru-RU"/>
+        </w:rPr>
+        <w:t xml:space="preserve"> for checking the integrator accuracy (</w:t>
+      </w:r>
+      <w:r>
+        <w:rPr>
+          <w:lang w:val="en-US" w:eastAsia="ru-RU"/>
+        </w:rPr>
+        <w:t xml:space="preserve">NASA General Mission Analysis Tool </w:t>
+      </w:r>
+      <w:r>
+        <w:rPr>
+          <w:lang w:val="en-US" w:eastAsia="ru-RU"/>
+        </w:rPr>
+        <w:t xml:space="preserve">software </w:t>
+      </w:r>
+      <w:r>
+        <w:rPr>
+          <w:lang w:val="en-US" w:eastAsia="ru-RU"/>
+        </w:rPr>
+        <w:t>was</w:t>
+      </w:r>
+      <w:r>
+        <w:rPr>
+          <w:lang w:val="en-US" w:eastAsia="ru-RU"/>
+        </w:rPr>
+        <w:t xml:space="preserve"> test</w:t>
+      </w:r>
+      <w:r>
+        <w:rPr>
+          <w:lang w:val="en-US" w:eastAsia="ru-RU"/>
+        </w:rPr>
+        <w:t>ed using closure method</w:t>
+      </w:r>
+      <w:r>
+        <w:rPr>
+          <w:lang w:val="en-US" w:eastAsia="ru-RU"/>
+        </w:rPr>
+        <w:t>)</w:t>
+      </w:r>
+    </w:p>
+    <w:p>
+      <w:pPr>
+        <w:rPr>
+          <w:lang w:val="en-US" w:eastAsia="ru-RU"/>
+        </w:rPr>
+      </w:pPr>
+      <w:r>
+        <w:rPr>
+          <w:lang w:val="en-US" w:eastAsia="ru-RU"/>
+        </w:rPr>
+        <w:t xml:space="preserve">In the table below, </w:t>
+      </w:r>
+      <w:r>
+        <w:rPr>
+          <w:lang w:val="en-US" w:eastAsia="ru-RU"/>
+        </w:rPr>
+        <w:t>a</w:t>
+      </w:r>
+      <w:r>
+        <w:rPr>
+          <w:lang w:val="en-US" w:eastAsia="ru-RU"/>
+        </w:rPr>
+        <w:t xml:space="preserve"> </w:t>
+      </w:r>
+      <w:r>
+        <w:rPr>
+          <w:lang w:val="en-US" w:eastAsia="ru-RU"/>
+        </w:rPr>
+        <w:t>compar</w:t>
+      </w:r>
+      <w:r>
+        <w:rPr>
+          <w:lang w:val="en-US" w:eastAsia="ru-RU"/>
+        </w:rPr>
+        <w:t>ison of different integrators of</w:t>
+      </w:r>
+      <w:r>
+        <w:rPr>
+          <w:lang w:val="en-US" w:eastAsia="ru-RU"/>
+        </w:rPr>
+        <w:t xml:space="preserve"> GMAT (NASA General Mission Analysis Tool) for different test cases is shown:</w:t>
+      </w:r>
+    </w:p>
+    <w:p>
+      <w:pPr>
+        <w:rPr>
+          <w:lang w:val="en-US" w:eastAsia="ru-RU"/>
+        </w:rPr>
+      </w:pPr>
+      <w:r>
         <w:lastRenderedPageBreak/>
-        <w:t>Methods of comparison</w:t>
-      </w:r>
-    </w:p>
-    <w:p>
-      <w:pPr>
-        <w:rPr>
-          <w:lang w:val="en-US" w:eastAsia="ru-RU"/>
-        </w:rPr>
-      </w:pPr>
-    </w:p>
-    <w:p>
-      <w:pPr>
-        <w:rPr>
-          <w:lang w:val="en-US" w:eastAsia="ru-RU"/>
-        </w:rPr>
-      </w:pPr>
-    </w:p>
-    <w:p>
-      <w:pPr>
-        <w:rPr>
-          <w:lang w:val="en-US" w:eastAsia="ru-RU"/>
-        </w:rPr>
-      </w:pPr>
-    </w:p>
-    <w:p>
-      <w:pPr>
-        <w:rPr>
-          <w:lang w:val="en-US" w:eastAsia="ru-RU"/>
-        </w:rPr>
-      </w:pPr>
-      <w:r>
-        <w:rPr>
-          <w:lang w:val="en-US" w:eastAsia="ru-RU"/>
-        </w:rPr>
-        <w:t xml:space="preserve">In the table below, </w:t>
-      </w:r>
-      <w:r>
-        <w:rPr>
-          <w:lang w:val="en-US" w:eastAsia="ru-RU"/>
-        </w:rPr>
-        <w:t>a</w:t>
-      </w:r>
-      <w:r>
-        <w:rPr>
-          <w:lang w:val="en-US" w:eastAsia="ru-RU"/>
-        </w:rPr>
-        <w:t xml:space="preserve"> </w:t>
-      </w:r>
-      <w:r>
-        <w:rPr>
-          <w:lang w:val="en-US" w:eastAsia="ru-RU"/>
-        </w:rPr>
-        <w:t>comparison of different integrators in GMAT (NASA General Mission Analysis Tool) for different test cases is shown:</w:t>
-      </w:r>
-    </w:p>
-    <w:p>
-      <w:pPr>
-        <w:rPr>
-          <w:lang w:val="en-US" w:eastAsia="ru-RU"/>
-        </w:rPr>
-      </w:pPr>
-      <w:r>
         <w:drawing>
           <wp:inline distT="0" distB="0" distL="0" distR="0">
             <wp:extent cx="5940425" cy="3305036"/>
@@ -18431,17 +18728,783 @@
     </w:p>
     <w:p>
       <w:pPr>
+        <w:rPr>
+          <w:lang w:val="en-US" w:eastAsia="ru-RU"/>
+        </w:rPr>
+      </w:pPr>
+      <w:proofErr w:type="gramStart"/>
+      <w:r>
+        <w:rPr>
+          <w:lang w:val="en-US" w:eastAsia="ru-RU"/>
+        </w:rPr>
+        <w:t>table</w:t>
+      </w:r>
+      <w:proofErr w:type="gramEnd"/>
+    </w:p>
+    <w:p>
+      <w:pPr>
+        <w:rPr>
+          <w:lang w:val="en-US" w:eastAsia="ru-RU"/>
+        </w:rPr>
+      </w:pPr>
+      <w:r>
+        <w:rPr>
+          <w:lang w:val="en-US" w:eastAsia="ru-RU"/>
+        </w:rPr>
+        <w:t>As can be seen from this table,</w:t>
+      </w:r>
+      <w:r>
+        <w:rPr>
+          <w:lang w:val="en-US" w:eastAsia="ru-RU"/>
+        </w:rPr>
+        <w:t xml:space="preserve"> </w:t>
+      </w:r>
+      <w:r>
+        <w:rPr>
+          <w:lang w:val="en-US" w:eastAsia="ru-RU"/>
+        </w:rPr>
+        <w:t xml:space="preserve">integrators show different efficiency for different test cases. </w:t>
+      </w:r>
+      <w:r>
+        <w:rPr>
+          <w:lang w:val="en-US" w:eastAsia="ru-RU"/>
+        </w:rPr>
+        <w:t>However PD78 and RKV89</w:t>
+      </w:r>
+      <w:r>
+        <w:rPr>
+          <w:lang w:val="en-US" w:eastAsia="ru-RU"/>
+        </w:rPr>
+        <w:t xml:space="preserve"> seem to outperform others in most cases. The same outcome is expected for Halo orbit case.</w:t>
+      </w:r>
+      <w:r>
+        <w:rPr>
+          <w:lang w:val="en-US" w:eastAsia="ru-RU"/>
+        </w:rPr>
+        <w:t xml:space="preserve"> </w:t>
+      </w:r>
+      <w:r>
+        <w:rPr>
+          <w:lang w:val="en-US" w:eastAsia="ru-RU"/>
+        </w:rPr>
+        <w:t>In GMAT testing</w:t>
+      </w:r>
+      <w:r>
+        <w:rPr>
+          <w:lang w:val="en-US" w:eastAsia="ru-RU"/>
+        </w:rPr>
+        <w:t xml:space="preserve"> both run time and final accuracy were checked. Accuracy was checked using closure test.</w:t>
+      </w:r>
+    </w:p>
+    <w:p>
+      <w:pPr>
+        <w:rPr>
+          <w:lang w:val="en-US" w:eastAsia="ru-RU"/>
+        </w:rPr>
+      </w:pPr>
+      <w:r>
+        <w:rPr>
+          <w:lang w:val="en-US" w:eastAsia="ru-RU"/>
+        </w:rPr>
+        <w:t>In this work integrators performance will be check</w:t>
+      </w:r>
+      <w:r>
+        <w:rPr>
+          <w:lang w:val="en-US" w:eastAsia="ru-RU"/>
+        </w:rPr>
+        <w:t>ed</w:t>
+      </w:r>
+      <w:r>
+        <w:rPr>
+          <w:lang w:val="en-US" w:eastAsia="ru-RU"/>
+        </w:rPr>
+        <w:t xml:space="preserve"> only in terms of accuracy. The reverse check will be utilized due to its known efficiency and relative simplicity. </w:t>
+      </w:r>
+    </w:p>
+    <w:p>
+      <w:pPr>
         <w:pStyle w:val="4"/>
         <w:rPr>
           <w:lang w:val="en-US" w:eastAsia="ru-RU"/>
         </w:rPr>
       </w:pPr>
-      <w:r>
-        <w:rPr>
-          <w:lang w:val="en-US" w:eastAsia="ru-RU"/>
-        </w:rPr>
-        <w:t>Integrator 1</w:t>
-      </w:r>
+      <w:proofErr w:type="spellStart"/>
+      <w:proofErr w:type="gramStart"/>
+      <w:r>
+        <w:rPr>
+          <w:lang w:val="en-US" w:eastAsia="ru-RU"/>
+        </w:rPr>
+        <w:t>Matlab</w:t>
+      </w:r>
+      <w:proofErr w:type="spellEnd"/>
+      <w:r>
+        <w:rPr>
+          <w:lang w:val="en-US" w:eastAsia="ru-RU"/>
+        </w:rPr>
+        <w:t xml:space="preserve"> ODE suite.</w:t>
+      </w:r>
+      <w:proofErr w:type="gramEnd"/>
+      <w:r>
+        <w:rPr>
+          <w:lang w:val="en-US" w:eastAsia="ru-RU"/>
+        </w:rPr>
+        <w:t xml:space="preserve"> </w:t>
+      </w:r>
+      <w:r>
+        <w:rPr>
+          <w:lang w:val="en-US" w:eastAsia="ru-RU"/>
+        </w:rPr>
+        <w:t>Ode45, Ode113</w:t>
+      </w:r>
+    </w:p>
+    <w:p>
+      <w:pPr>
+        <w:rPr>
+          <w:lang w:val="en-US" w:eastAsia="ru-RU"/>
+        </w:rPr>
+      </w:pPr>
+      <w:r>
+        <w:rPr>
+          <w:lang w:val="en-US" w:eastAsia="ru-RU"/>
+        </w:rPr>
+        <w:t>Two integrators fro</w:t>
+      </w:r>
+      <w:r>
+        <w:rPr>
+          <w:lang w:val="en-US" w:eastAsia="ru-RU"/>
+        </w:rPr>
+        <w:t xml:space="preserve">m standard </w:t>
+      </w:r>
+      <w:proofErr w:type="spellStart"/>
+      <w:r>
+        <w:rPr>
+          <w:lang w:val="en-US" w:eastAsia="ru-RU"/>
+        </w:rPr>
+        <w:t>Matlab</w:t>
+      </w:r>
+      <w:proofErr w:type="spellEnd"/>
+      <w:r>
+        <w:rPr>
+          <w:lang w:val="en-US" w:eastAsia="ru-RU"/>
+        </w:rPr>
+        <w:t xml:space="preserve"> ODE suite will be used. </w:t>
+      </w:r>
+      <w:proofErr w:type="gramStart"/>
+      <w:r>
+        <w:rPr>
+          <w:lang w:val="en-US" w:eastAsia="ru-RU"/>
+        </w:rPr>
+        <w:t>Particularly,</w:t>
+      </w:r>
+      <w:r>
+        <w:rPr>
+          <w:lang w:val="en-US" w:eastAsia="ru-RU"/>
+        </w:rPr>
+        <w:t xml:space="preserve"> ode45 and ode113.</w:t>
+      </w:r>
+      <w:proofErr w:type="gramEnd"/>
+    </w:p>
+    <w:p>
+      <w:pPr>
+        <w:rPr>
+          <w:lang w:val="en-US" w:eastAsia="ru-RU"/>
+        </w:rPr>
+      </w:pPr>
+      <w:proofErr w:type="gramStart"/>
+      <w:r>
+        <w:rPr>
+          <w:i/>
+          <w:lang w:val="en-US" w:eastAsia="ru-RU"/>
+        </w:rPr>
+        <w:t>o</w:t>
+      </w:r>
+      <w:r>
+        <w:rPr>
+          <w:i/>
+          <w:lang w:val="en-US" w:eastAsia="ru-RU"/>
+        </w:rPr>
+        <w:t>de45</w:t>
+      </w:r>
+      <w:proofErr w:type="gramEnd"/>
+      <w:r>
+        <w:rPr>
+          <w:lang w:val="en-US" w:eastAsia="ru-RU"/>
+        </w:rPr>
+        <w:t xml:space="preserve"> is the </w:t>
+      </w:r>
+      <w:r>
+        <w:rPr>
+          <w:lang w:val="en-US" w:eastAsia="ru-RU"/>
+        </w:rPr>
+        <w:t>Prince-</w:t>
+      </w:r>
+      <w:proofErr w:type="spellStart"/>
+      <w:r>
+        <w:rPr>
+          <w:lang w:val="en-US" w:eastAsia="ru-RU"/>
+        </w:rPr>
+        <w:t>Dormand</w:t>
+      </w:r>
+      <w:proofErr w:type="spellEnd"/>
+      <w:r>
+        <w:rPr>
+          <w:lang w:val="en-US" w:eastAsia="ru-RU"/>
+        </w:rPr>
+        <w:t xml:space="preserve"> pair PD5(4)7M that was previously men</w:t>
+      </w:r>
+      <w:r>
+        <w:rPr>
+          <w:lang w:val="en-US" w:eastAsia="ru-RU"/>
+        </w:rPr>
+        <w:t xml:space="preserve">tioned. This </w:t>
+      </w:r>
+      <w:r>
+        <w:rPr>
+          <w:lang w:val="en-US" w:eastAsia="ru-RU"/>
+        </w:rPr>
+        <w:t xml:space="preserve">single-step </w:t>
+      </w:r>
+      <w:r>
+        <w:rPr>
+          <w:lang w:val="en-US" w:eastAsia="ru-RU"/>
+        </w:rPr>
+        <w:t xml:space="preserve">integrator is an embedded explicit </w:t>
+      </w:r>
+      <w:proofErr w:type="spellStart"/>
+      <w:r>
+        <w:rPr>
+          <w:lang w:val="en-US" w:eastAsia="ru-RU"/>
+        </w:rPr>
+        <w:t>Runge-Kutta</w:t>
+      </w:r>
+      <w:proofErr w:type="spellEnd"/>
+      <w:r>
+        <w:rPr>
+          <w:lang w:val="en-US" w:eastAsia="ru-RU"/>
+        </w:rPr>
+        <w:t xml:space="preserve"> method of orders 4 and 5 with error control and step-size adaptation.</w:t>
+      </w:r>
+    </w:p>
+    <w:p>
+      <w:pPr>
+        <w:rPr>
+          <w:lang w:val="en-US" w:eastAsia="ru-RU"/>
+        </w:rPr>
+      </w:pPr>
+      <w:proofErr w:type="gramStart"/>
+      <w:r>
+        <w:rPr>
+          <w:i/>
+          <w:lang w:val="en-US" w:eastAsia="ru-RU"/>
+        </w:rPr>
+        <w:t>ode113</w:t>
+      </w:r>
+      <w:proofErr w:type="gramEnd"/>
+      <w:r>
+        <w:rPr>
+          <w:i/>
+          <w:lang w:val="en-US" w:eastAsia="ru-RU"/>
+        </w:rPr>
+        <w:t xml:space="preserve"> </w:t>
+      </w:r>
+      <w:r>
+        <w:rPr>
+          <w:lang w:val="en-US" w:eastAsia="ru-RU"/>
+        </w:rPr>
+        <w:t>is a variable step and variable order multistep method which uses Adams-</w:t>
+      </w:r>
+      <w:proofErr w:type="spellStart"/>
+      <w:r>
+        <w:rPr>
+          <w:lang w:val="en-US" w:eastAsia="ru-RU"/>
+        </w:rPr>
+        <w:t>Bashforth</w:t>
+      </w:r>
+      <w:proofErr w:type="spellEnd"/>
+      <w:r>
+        <w:rPr>
+          <w:lang w:val="en-US" w:eastAsia="ru-RU"/>
+        </w:rPr>
+        <w:t>-Moulton predictor-corrector scheme of order 1 to 13. [17]</w:t>
+      </w:r>
+    </w:p>
+    <w:p>
+      <w:pPr>
+        <w:rPr>
+          <w:lang w:val="en-US" w:eastAsia="ru-RU"/>
+        </w:rPr>
+      </w:pPr>
+      <w:r>
+        <w:rPr>
+          <w:lang w:val="en-US" w:eastAsia="ru-RU"/>
+        </w:rPr>
+        <w:t xml:space="preserve">Both integrators have event-handling </w:t>
+      </w:r>
+      <w:r>
+        <w:rPr>
+          <w:lang w:val="en-US" w:eastAsia="ru-RU"/>
+        </w:rPr>
+        <w:t>capability</w:t>
+      </w:r>
+      <w:r>
+        <w:rPr>
+          <w:lang w:val="en-US" w:eastAsia="ru-RU"/>
+        </w:rPr>
+        <w:t xml:space="preserve"> which </w:t>
+      </w:r>
+      <w:r>
+        <w:rPr>
+          <w:lang w:val="en-US" w:eastAsia="ru-RU"/>
+        </w:rPr>
+        <w:t xml:space="preserve">is </w:t>
+      </w:r>
+      <w:r>
+        <w:rPr>
+          <w:lang w:val="en-US" w:eastAsia="ru-RU"/>
+        </w:rPr>
+        <w:t>useful for maneuver</w:t>
+      </w:r>
+      <w:r>
+        <w:rPr>
+          <w:lang w:val="en-US" w:eastAsia="ru-RU"/>
+        </w:rPr>
+        <w:t>s</w:t>
+      </w:r>
+      <w:r>
+        <w:rPr>
+          <w:lang w:val="en-US" w:eastAsia="ru-RU"/>
+        </w:rPr>
+        <w:t xml:space="preserve"> </w:t>
+      </w:r>
+      <w:r>
+        <w:rPr>
+          <w:lang w:val="en-US" w:eastAsia="ru-RU"/>
+        </w:rPr>
+        <w:t>calculation</w:t>
+      </w:r>
+      <w:r>
+        <w:rPr>
+          <w:lang w:val="en-US" w:eastAsia="ru-RU"/>
+        </w:rPr>
+        <w:t>.</w:t>
+      </w:r>
+    </w:p>
+    <w:p>
+      <w:pPr>
+        <w:rPr>
+          <w:lang w:val="en-US" w:eastAsia="ru-RU"/>
+        </w:rPr>
+      </w:pPr>
+    </w:p>
+    <w:p>
+      <w:pPr>
+        <w:pStyle w:val="4"/>
+        <w:rPr>
+          <w:lang w:val="en-US" w:eastAsia="ru-RU"/>
+        </w:rPr>
+      </w:pPr>
+      <w:r>
+        <w:rPr>
+          <w:lang w:val="en-US" w:eastAsia="ru-RU"/>
+        </w:rPr>
+        <w:lastRenderedPageBreak/>
+        <w:t xml:space="preserve">Embedded </w:t>
+      </w:r>
+      <w:proofErr w:type="spellStart"/>
+      <w:r>
+        <w:rPr>
+          <w:lang w:val="en-US" w:eastAsia="ru-RU"/>
+        </w:rPr>
+        <w:t>Runge-Kutta-Verner</w:t>
+      </w:r>
+      <w:proofErr w:type="spellEnd"/>
+      <w:r>
+        <w:rPr>
+          <w:lang w:val="en-US" w:eastAsia="ru-RU"/>
+        </w:rPr>
+        <w:t xml:space="preserve"> </w:t>
+      </w:r>
+      <w:r>
+        <w:rPr>
+          <w:lang w:val="en-US" w:eastAsia="ru-RU"/>
+        </w:rPr>
+        <w:t>89</w:t>
+      </w:r>
+    </w:p>
+    <w:p>
+      <w:pPr>
+        <w:rPr>
+          <w:lang w:val="en-US" w:eastAsia="ru-RU"/>
+        </w:rPr>
+      </w:pPr>
+      <w:r>
+        <w:rPr>
+          <w:lang w:val="en-US" w:eastAsia="ru-RU"/>
+        </w:rPr>
+        <w:t xml:space="preserve">Self-written </w:t>
+      </w:r>
+      <w:proofErr w:type="spellStart"/>
+      <w:r>
+        <w:rPr>
+          <w:lang w:val="en-US" w:eastAsia="ru-RU"/>
+        </w:rPr>
+        <w:t>Runge-Kut</w:t>
+      </w:r>
+      <w:r>
+        <w:rPr>
+          <w:lang w:val="en-US" w:eastAsia="ru-RU"/>
+        </w:rPr>
+        <w:t>ta-Verner</w:t>
+      </w:r>
+      <w:proofErr w:type="spellEnd"/>
+      <w:r>
+        <w:rPr>
+          <w:lang w:val="en-US" w:eastAsia="ru-RU"/>
+        </w:rPr>
+        <w:t xml:space="preserve"> 9(8</w:t>
+      </w:r>
+      <w:r>
+        <w:rPr>
+          <w:lang w:val="en-US" w:eastAsia="ru-RU"/>
+        </w:rPr>
+        <w:t xml:space="preserve">)16M </w:t>
+      </w:r>
+      <w:r>
+        <w:rPr>
+          <w:lang w:val="en-US" w:eastAsia="ru-RU"/>
+        </w:rPr>
+        <w:t xml:space="preserve">method is </w:t>
+      </w:r>
+      <w:r>
+        <w:rPr>
+          <w:lang w:val="en-US" w:eastAsia="ru-RU"/>
+        </w:rPr>
+        <w:t>used for integration.</w:t>
+      </w:r>
+      <w:r>
+        <w:rPr>
+          <w:lang w:val="en-US" w:eastAsia="ru-RU"/>
+        </w:rPr>
+        <w:t xml:space="preserve"> It is also an explicit embedded </w:t>
+      </w:r>
+      <w:proofErr w:type="spellStart"/>
+      <w:r>
+        <w:rPr>
+          <w:lang w:val="en-US" w:eastAsia="ru-RU"/>
+        </w:rPr>
+        <w:t>Runge-Kutta</w:t>
+      </w:r>
+      <w:proofErr w:type="spellEnd"/>
+      <w:r>
+        <w:rPr>
+          <w:lang w:val="en-US" w:eastAsia="ru-RU"/>
+        </w:rPr>
+        <w:t xml:space="preserve"> method with coefficients derived by </w:t>
+      </w:r>
+      <w:proofErr w:type="spellStart"/>
+      <w:r>
+        <w:rPr>
+          <w:lang w:val="en-US" w:eastAsia="ru-RU"/>
+        </w:rPr>
+        <w:t>Verner</w:t>
+      </w:r>
+      <w:proofErr w:type="spellEnd"/>
+      <w:r>
+        <w:rPr>
+          <w:lang w:val="en-US" w:eastAsia="ru-RU"/>
+        </w:rPr>
+        <w:t xml:space="preserve"> (can be found in his publications). Error control and consecutive step-size adaptation are also be implemented along with the event-handling required for maneuvers calculation.</w:t>
+      </w:r>
+    </w:p>
+    <w:p>
+      <w:pPr>
+        <w:pStyle w:val="4"/>
+        <w:rPr>
+          <w:lang w:val="en-US" w:eastAsia="ru-RU"/>
+        </w:rPr>
+      </w:pPr>
+      <w:proofErr w:type="spellStart"/>
+      <w:r>
+        <w:rPr>
+          <w:lang w:val="en-US" w:eastAsia="ru-RU"/>
+        </w:rPr>
+        <w:t>Runge-Kutta-Verner</w:t>
+      </w:r>
+      <w:proofErr w:type="spellEnd"/>
+      <w:r>
+        <w:rPr>
+          <w:lang w:val="en-US" w:eastAsia="ru-RU"/>
+        </w:rPr>
+        <w:t xml:space="preserve"> 89</w:t>
+      </w:r>
+    </w:p>
+    <w:p>
+      <w:pPr>
+        <w:rPr>
+          <w:lang w:val="en-US" w:eastAsia="ru-RU"/>
+        </w:rPr>
+      </w:pPr>
+      <w:r>
+        <w:rPr>
+          <w:lang w:val="en-US" w:eastAsia="ru-RU"/>
+        </w:rPr>
+        <w:t xml:space="preserve">For comparison the </w:t>
+      </w:r>
+      <w:proofErr w:type="spellStart"/>
+      <w:r>
+        <w:rPr>
+          <w:lang w:val="en-US" w:eastAsia="ru-RU"/>
+        </w:rPr>
+        <w:t>Runge-Kutta</w:t>
+      </w:r>
+      <w:proofErr w:type="spellEnd"/>
+      <w:r>
+        <w:rPr>
+          <w:lang w:val="en-US" w:eastAsia="ru-RU"/>
+        </w:rPr>
+        <w:t xml:space="preserve"> 9(8) is implemented without any error control. This is mostly done to show the effect of the adaptive step-size on the integration accuracy. </w:t>
+      </w:r>
+    </w:p>
+    <w:p>
+      <w:pPr>
+        <w:pStyle w:val="4"/>
+        <w:rPr>
+          <w:lang w:val="en-US" w:eastAsia="ru-RU"/>
+        </w:rPr>
+      </w:pPr>
+      <w:r>
+        <w:rPr>
+          <w:lang w:val="en-US" w:eastAsia="ru-RU"/>
+        </w:rPr>
+        <w:t>Prince-</w:t>
+      </w:r>
+      <w:proofErr w:type="spellStart"/>
+      <w:r>
+        <w:rPr>
+          <w:lang w:val="en-US" w:eastAsia="ru-RU"/>
+        </w:rPr>
+        <w:t>Dormand</w:t>
+      </w:r>
+      <w:proofErr w:type="spellEnd"/>
+      <w:r>
+        <w:rPr>
+          <w:lang w:val="en-US" w:eastAsia="ru-RU"/>
+        </w:rPr>
+        <w:t xml:space="preserve"> 78</w:t>
+      </w:r>
+    </w:p>
+    <w:p>
+      <w:pPr>
+        <w:rPr>
+          <w:lang w:val="en-US" w:eastAsia="ru-RU"/>
+        </w:rPr>
+      </w:pPr>
+      <w:r>
+        <w:rPr>
+          <w:lang w:val="en-US" w:eastAsia="ru-RU"/>
+        </w:rPr>
+        <w:t>Prince-</w:t>
+      </w:r>
+      <w:proofErr w:type="spellStart"/>
+      <w:r>
+        <w:rPr>
+          <w:lang w:val="en-US" w:eastAsia="ru-RU"/>
+        </w:rPr>
+        <w:t>Dormand</w:t>
+      </w:r>
+      <w:proofErr w:type="spellEnd"/>
+      <w:r>
+        <w:rPr>
+          <w:lang w:val="en-US" w:eastAsia="ru-RU"/>
+        </w:rPr>
+        <w:t xml:space="preserve"> pair </w:t>
+      </w:r>
+      <w:proofErr w:type="gramStart"/>
+      <w:r>
+        <w:rPr>
+          <w:lang w:val="en-US" w:eastAsia="ru-RU"/>
+        </w:rPr>
+        <w:t>PD8(</w:t>
+      </w:r>
+      <w:proofErr w:type="gramEnd"/>
+      <w:r>
+        <w:rPr>
+          <w:lang w:val="en-US" w:eastAsia="ru-RU"/>
+        </w:rPr>
+        <w:t xml:space="preserve">7)13M is also used. This single-step integrator is an embedded explicit </w:t>
+      </w:r>
+      <w:proofErr w:type="spellStart"/>
+      <w:r>
+        <w:rPr>
+          <w:lang w:val="en-US" w:eastAsia="ru-RU"/>
+        </w:rPr>
+        <w:t>Runge-Kutta</w:t>
+      </w:r>
+      <w:proofErr w:type="spellEnd"/>
+      <w:r>
+        <w:rPr>
+          <w:lang w:val="en-US" w:eastAsia="ru-RU"/>
+        </w:rPr>
+        <w:t xml:space="preserve"> method of orders 7 and 8 with error control and step-size adaptation. Method has 13 stages. </w:t>
+      </w:r>
+    </w:p>
+    <w:p>
+      <w:pPr>
+        <w:pStyle w:val="4"/>
+        <w:rPr>
+          <w:lang w:val="en-US" w:eastAsia="ru-RU"/>
+        </w:rPr>
+      </w:pPr>
+      <w:r>
+        <w:rPr>
+          <w:lang w:val="en-US" w:eastAsia="ru-RU"/>
+        </w:rPr>
+        <w:t>Adams-</w:t>
+      </w:r>
+      <w:proofErr w:type="spellStart"/>
+      <w:r>
+        <w:rPr>
+          <w:lang w:val="en-US" w:eastAsia="ru-RU"/>
+        </w:rPr>
+        <w:t>Bashforth</w:t>
+      </w:r>
+      <w:proofErr w:type="spellEnd"/>
+      <w:r>
+        <w:rPr>
+          <w:lang w:val="en-US" w:eastAsia="ru-RU"/>
+        </w:rPr>
+        <w:t>-Moulton PECE 8</w:t>
+      </w:r>
+    </w:p>
+    <w:p>
+      <w:pPr>
+        <w:rPr>
+          <w:lang w:val="en-US" w:eastAsia="ru-RU"/>
+        </w:rPr>
+      </w:pPr>
+      <w:r>
+        <w:rPr>
+          <w:lang w:val="en-US" w:eastAsia="ru-RU"/>
+        </w:rPr>
+        <w:t>Multistep Adams-</w:t>
+      </w:r>
+      <w:proofErr w:type="spellStart"/>
+      <w:r>
+        <w:rPr>
+          <w:lang w:val="en-US" w:eastAsia="ru-RU"/>
+        </w:rPr>
+        <w:t>Bashforth</w:t>
+      </w:r>
+      <w:proofErr w:type="spellEnd"/>
+      <w:r>
+        <w:rPr>
+          <w:lang w:val="en-US" w:eastAsia="ru-RU"/>
+        </w:rPr>
+        <w:t>-Moulton Predictor-Corrector method of 8</w:t>
+      </w:r>
+      <w:r>
+        <w:rPr>
+          <w:vertAlign w:val="superscript"/>
+          <w:lang w:val="en-US" w:eastAsia="ru-RU"/>
+        </w:rPr>
+        <w:t>th</w:t>
+      </w:r>
+      <w:r>
+        <w:rPr>
+          <w:lang w:val="en-US" w:eastAsia="ru-RU"/>
+        </w:rPr>
+        <w:t xml:space="preserve"> order is used. This method doesn’t include </w:t>
+      </w:r>
+      <w:r>
+        <w:rPr>
+          <w:lang w:val="en-US" w:eastAsia="ru-RU"/>
+        </w:rPr>
+        <w:t>error checking and</w:t>
+      </w:r>
+      <w:r>
+        <w:rPr>
+          <w:lang w:val="en-US" w:eastAsia="ru-RU"/>
+        </w:rPr>
+        <w:t xml:space="preserve"> step-size variation and to some extent is a greatly simplified version of </w:t>
+      </w:r>
+      <w:proofErr w:type="spellStart"/>
+      <w:r>
+        <w:rPr>
+          <w:lang w:val="en-US" w:eastAsia="ru-RU"/>
+        </w:rPr>
+        <w:t>Matlab</w:t>
+      </w:r>
+      <w:proofErr w:type="spellEnd"/>
+      <w:r>
+        <w:rPr>
+          <w:lang w:val="en-US" w:eastAsia="ru-RU"/>
+        </w:rPr>
+        <w:t xml:space="preserve"> </w:t>
+      </w:r>
+      <w:r>
+        <w:rPr>
+          <w:i/>
+          <w:lang w:val="en-US" w:eastAsia="ru-RU"/>
+        </w:rPr>
+        <w:t>ode113</w:t>
+      </w:r>
+      <w:r>
+        <w:rPr>
+          <w:lang w:val="en-US" w:eastAsia="ru-RU"/>
+        </w:rPr>
+        <w:t>.</w:t>
+      </w:r>
+    </w:p>
+    <w:p>
+      <w:pPr>
+        <w:rPr>
+          <w:lang w:val="en-US" w:eastAsia="ru-RU"/>
+        </w:rPr>
+      </w:pPr>
+    </w:p>
+    <w:p>
+      <w:pPr>
+        <w:rPr>
+          <w:lang w:val="en-US" w:eastAsia="ru-RU"/>
+        </w:rPr>
+      </w:pPr>
+    </w:p>
+    <w:p>
+      <w:pPr>
+        <w:pStyle w:val="1"/>
+      </w:pPr>
+      <w:bookmarkStart w:id="209" w:name="_Toc468651511"/>
+      <w:r>
+        <w:lastRenderedPageBreak/>
+        <w:t>SIMULATION AND TESTS</w:t>
+      </w:r>
+      <w:bookmarkEnd w:id="209"/>
+    </w:p>
+    <w:p>
+      <w:pPr>
+        <w:pStyle w:val="2"/>
+      </w:pPr>
+      <w:bookmarkStart w:id="210" w:name="_Toc468651512"/>
+      <w:r>
+        <w:t>Simulation</w:t>
+      </w:r>
+      <w:bookmarkEnd w:id="210"/>
+    </w:p>
+    <w:p>
+      <w:pPr>
+        <w:pStyle w:val="3"/>
+        <w:rPr>
+          <w:lang w:val="en-US"/>
+        </w:rPr>
+      </w:pPr>
+      <w:bookmarkStart w:id="211" w:name="_Toc468651513"/>
+      <w:r>
+        <w:rPr>
+          <w:lang w:val="en-US"/>
+        </w:rPr>
+        <w:t>Orbit Propagation</w:t>
+      </w:r>
+      <w:bookmarkEnd w:id="211"/>
     </w:p>
     <w:p>
       <w:pPr>
@@ -18451,20 +19514,14 @@
           <w:numId w:val="15"/>
         </w:numPr>
         <w:rPr>
-          <w:lang w:val="en-US" w:eastAsia="ru-RU"/>
-        </w:rPr>
-      </w:pPr>
-      <w:r>
-        <w:rPr>
-          <w:lang w:val="en-US" w:eastAsia="ru-RU"/>
-        </w:rPr>
-        <w:t>Describe</w:t>
-      </w:r>
-      <w:r>
-        <w:rPr>
-          <w:lang w:val="en-US" w:eastAsia="ru-RU"/>
-        </w:rPr>
-        <w:t xml:space="preserve"> the integrator</w:t>
+          <w:lang w:val="en-US"/>
+        </w:rPr>
+      </w:pPr>
+      <w:r>
+        <w:rPr>
+          <w:lang w:val="en-US"/>
+        </w:rPr>
+        <w:t>Description of orbit propagation (half a page)</w:t>
       </w:r>
     </w:p>
     <w:p>
@@ -18472,124 +19529,6 @@
         <w:pStyle w:val="4"/>
         <w:rPr>
           <w:lang w:val="en-US" w:eastAsia="ru-RU"/>
-        </w:rPr>
-      </w:pPr>
-      <w:r>
-        <w:rPr>
-          <w:lang w:val="en-US" w:eastAsia="ru-RU"/>
-        </w:rPr>
-        <w:t>Integrator 2</w:t>
-      </w:r>
-    </w:p>
-    <w:p>
-      <w:pPr>
-        <w:pStyle w:val="a5"/>
-        <w:numPr>
-          <w:ilvl w:val="0"/>
-          <w:numId w:val="15"/>
-        </w:numPr>
-        <w:rPr>
-          <w:lang w:val="en-US" w:eastAsia="ru-RU"/>
-        </w:rPr>
-      </w:pPr>
-      <w:r>
-        <w:rPr>
-          <w:lang w:val="en-US" w:eastAsia="ru-RU"/>
-        </w:rPr>
-        <w:t>Describe</w:t>
-      </w:r>
-      <w:r>
-        <w:rPr>
-          <w:lang w:val="en-US" w:eastAsia="ru-RU"/>
-        </w:rPr>
-        <w:t xml:space="preserve"> the integrator</w:t>
-      </w:r>
-    </w:p>
-    <w:p>
-      <w:pPr>
-        <w:rPr>
-          <w:lang w:val="en-US" w:eastAsia="ru-RU"/>
-        </w:rPr>
-      </w:pPr>
-      <w:r>
-        <w:rPr>
-          <w:lang w:val="en-US" w:eastAsia="ru-RU"/>
-        </w:rPr>
-        <w:t>So on</w:t>
-      </w:r>
-      <w:proofErr w:type="gramStart"/>
-      <w:r>
-        <w:rPr>
-          <w:lang w:val="en-US" w:eastAsia="ru-RU"/>
-        </w:rPr>
-        <w:t>..</w:t>
-      </w:r>
-      <w:proofErr w:type="gramEnd"/>
-    </w:p>
-    <w:p>
-      <w:pPr>
-        <w:pStyle w:val="1"/>
-      </w:pPr>
-      <w:bookmarkStart w:id="209" w:name="_Toc468651511"/>
-      <w:r>
-        <w:lastRenderedPageBreak/>
-        <w:t>SIMULATION AND TESTS</w:t>
-      </w:r>
-      <w:bookmarkEnd w:id="209"/>
-    </w:p>
-    <w:p>
-      <w:pPr>
-        <w:pStyle w:val="2"/>
-      </w:pPr>
-      <w:bookmarkStart w:id="210" w:name="_Toc468651512"/>
-      <w:r>
-        <w:t>Simulation</w:t>
-      </w:r>
-      <w:bookmarkEnd w:id="210"/>
-    </w:p>
-    <w:p>
-      <w:pPr>
-        <w:pStyle w:val="3"/>
-      </w:pPr>
-      <w:bookmarkStart w:id="211" w:name="_Toc468651513"/>
-      <w:proofErr w:type="spellStart"/>
-      <w:r>
-        <w:t>Orbit</w:t>
-      </w:r>
-      <w:proofErr w:type="spellEnd"/>
-      <w:r>
-        <w:t xml:space="preserve"> </w:t>
-      </w:r>
-      <w:proofErr w:type="spellStart"/>
-      <w:r>
-        <w:t>Propagation</w:t>
-      </w:r>
-      <w:bookmarkEnd w:id="211"/>
-      <w:proofErr w:type="spellEnd"/>
-    </w:p>
-    <w:p>
-      <w:pPr>
-        <w:pStyle w:val="a5"/>
-        <w:numPr>
-          <w:ilvl w:val="0"/>
-          <w:numId w:val="15"/>
-        </w:numPr>
-        <w:rPr>
-          <w:lang w:val="en-US"/>
-        </w:rPr>
-      </w:pPr>
-      <w:r>
-        <w:rPr>
-          <w:lang w:val="en-US"/>
-        </w:rPr>
-        <w:t>Description of orbit propagation (half a page)</w:t>
-      </w:r>
-    </w:p>
-    <w:p>
-      <w:pPr>
-        <w:pStyle w:val="4"/>
-        <w:rPr>
-          <w:lang w:eastAsia="ru-RU"/>
         </w:rPr>
       </w:pPr>
       <w:r>
@@ -19642,6 +20581,48 @@
           <w:lang w:val="en-US"/>
         </w:rPr>
       </w:pPr>
+      <w:r>
+        <w:rPr>
+          <w:lang w:val="en-US"/>
+        </w:rPr>
+        <w:t xml:space="preserve">[16] RK89 paper </w:t>
+      </w:r>
+      <w:hyperlink r:id="rId82" w:history="1">
+        <w:r>
+          <w:rPr>
+            <w:rStyle w:val="a4"/>
+            <w:lang w:val="en-US"/>
+          </w:rPr>
+          <w:t>https://www.researchgate.net/publication/222246261_Optimized_explicit_Runge-Kutta_pair_of_orders_98</w:t>
+        </w:r>
+      </w:hyperlink>
+    </w:p>
+    <w:p>
+      <w:pPr>
+        <w:rPr>
+          <w:lang w:val="en-US"/>
+        </w:rPr>
+      </w:pPr>
+      <w:r>
+        <w:rPr>
+          <w:lang w:val="en-US"/>
+        </w:rPr>
+        <w:t xml:space="preserve">[17] </w:t>
+      </w:r>
+      <w:proofErr w:type="spellStart"/>
+      <w:r>
+        <w:rPr>
+          <w:lang w:val="en-US"/>
+        </w:rPr>
+        <w:t>Matlab</w:t>
+      </w:r>
+      <w:proofErr w:type="spellEnd"/>
+      <w:r>
+        <w:rPr>
+          <w:lang w:val="en-US"/>
+        </w:rPr>
+        <w:t xml:space="preserve"> ode suite</w:t>
+      </w:r>
     </w:p>
     <w:sectPr>
       <w:pgSz w:w="11906" w:h="16838"/>
@@ -19871,7 +20852,7 @@
         <v:path o:extrusionok="f" gradientshapeok="t" o:connecttype="rect"/>
         <o:lock v:ext="edit" aspectratio="t"/>
       </v:shapetype>
-      <v:shape id="_x0000_i1123" type="#_x0000_t75" style="width:21pt;height:17.25pt;visibility:visible;mso-wrap-style:square" o:bullet="t">
+      <v:shape id="_x0000_i1157" type="#_x0000_t75" style="width:21pt;height:17.25pt;visibility:visible;mso-wrap-style:square" o:bullet="t">
         <v:imagedata r:id="rId1" o:title=""/>
       </v:shape>
     </w:pict>
@@ -21107,6 +22088,95 @@
     </w:lvl>
   </w:abstractNum>
   <w:abstractNum w:abstractNumId="11">
+    <w:nsid w:val="4A5725BC"/>
+    <w:multiLevelType w:val="hybridMultilevel"/>
+    <w:tmpl w:val="A4B65EBE"/>
+    <w:lvl w:ilvl="0" w:tplc="04190011">
+      <w:start w:val="1"/>
+      <w:numFmt w:val="decimal"/>
+      <w:lvlText w:val="%1)"/>
+      <w:lvlJc w:val="left"/>
+      <w:pPr>
+        <w:ind w:left="720" w:hanging="360"/>
+      </w:pPr>
+      <w:rPr>
+        <w:rFonts w:hint="default"/>
+      </w:rPr>
+    </w:lvl>
+    <w:lvl w:ilvl="1" w:tplc="04190019" w:tentative="1">
+      <w:start w:val="1"/>
+      <w:numFmt w:val="lowerLetter"/>
+      <w:lvlText w:val="%2."/>
+      <w:lvlJc w:val="left"/>
+      <w:pPr>
+        <w:ind w:left="1440" w:hanging="360"/>
+      </w:pPr>
+    </w:lvl>
+    <w:lvl w:ilvl="2" w:tplc="0419001B" w:tentative="1">
+      <w:start w:val="1"/>
+      <w:numFmt w:val="lowerRoman"/>
+      <w:lvlText w:val="%3."/>
+      <w:lvlJc w:val="right"/>
+      <w:pPr>
+        <w:ind w:left="2160" w:hanging="180"/>
+      </w:pPr>
+    </w:lvl>
+    <w:lvl w:ilvl="3" w:tplc="0419000F" w:tentative="1">
+      <w:start w:val="1"/>
+      <w:numFmt w:val="decimal"/>
+      <w:lvlText w:val="%4."/>
+      <w:lvlJc w:val="left"/>
+      <w:pPr>
+        <w:ind w:left="2880" w:hanging="360"/>
+      </w:pPr>
+    </w:lvl>
+    <w:lvl w:ilvl="4" w:tplc="04190019" w:tentative="1">
+      <w:start w:val="1"/>
+      <w:numFmt w:val="lowerLetter"/>
+      <w:lvlText w:val="%5."/>
+      <w:lvlJc w:val="left"/>
+      <w:pPr>
+        <w:ind w:left="3600" w:hanging="360"/>
+      </w:pPr>
+    </w:lvl>
+    <w:lvl w:ilvl="5" w:tplc="0419001B" w:tentative="1">
+      <w:start w:val="1"/>
+      <w:numFmt w:val="lowerRoman"/>
+      <w:lvlText w:val="%6."/>
+      <w:lvlJc w:val="right"/>
+      <w:pPr>
+        <w:ind w:left="4320" w:hanging="180"/>
+      </w:pPr>
+    </w:lvl>
+    <w:lvl w:ilvl="6" w:tplc="0419000F" w:tentative="1">
+      <w:start w:val="1"/>
+      <w:numFmt w:val="decimal"/>
+      <w:lvlText w:val="%7."/>
+      <w:lvlJc w:val="left"/>
+      <w:pPr>
+        <w:ind w:left="5040" w:hanging="360"/>
+      </w:pPr>
+    </w:lvl>
+    <w:lvl w:ilvl="7" w:tplc="04190019" w:tentative="1">
+      <w:start w:val="1"/>
+      <w:numFmt w:val="lowerLetter"/>
+      <w:lvlText w:val="%8."/>
+      <w:lvlJc w:val="left"/>
+      <w:pPr>
+        <w:ind w:left="5760" w:hanging="360"/>
+      </w:pPr>
+    </w:lvl>
+    <w:lvl w:ilvl="8" w:tplc="0419001B" w:tentative="1">
+      <w:start w:val="1"/>
+      <w:numFmt w:val="lowerRoman"/>
+      <w:lvlText w:val="%9."/>
+      <w:lvlJc w:val="right"/>
+      <w:pPr>
+        <w:ind w:left="6480" w:hanging="180"/>
+      </w:pPr>
+    </w:lvl>
+  </w:abstractNum>
+  <w:abstractNum w:abstractNumId="12">
     <w:nsid w:val="51585B0B"/>
     <w:multiLevelType w:val="hybridMultilevel"/>
     <w:tmpl w:val="E08298B6"/>
@@ -21219,7 +22289,7 @@
       </w:rPr>
     </w:lvl>
   </w:abstractNum>
-  <w:abstractNum w:abstractNumId="12">
+  <w:abstractNum w:abstractNumId="13">
     <w:nsid w:val="517B1CD8"/>
     <w:multiLevelType w:val="hybridMultilevel"/>
     <w:tmpl w:val="5BAC339E"/>
@@ -21332,7 +22402,7 @@
       </w:rPr>
     </w:lvl>
   </w:abstractNum>
-  <w:abstractNum w:abstractNumId="13">
+  <w:abstractNum w:abstractNumId="14">
     <w:nsid w:val="51947101"/>
     <w:multiLevelType w:val="hybridMultilevel"/>
     <w:tmpl w:val="41302E62"/>
@@ -21421,7 +22491,7 @@
       </w:pPr>
     </w:lvl>
   </w:abstractNum>
-  <w:abstractNum w:abstractNumId="14">
+  <w:abstractNum w:abstractNumId="15">
     <w:nsid w:val="52844FD1"/>
     <w:multiLevelType w:val="hybridMultilevel"/>
     <w:tmpl w:val="72FA5B90"/>
@@ -21534,7 +22604,7 @@
       </w:rPr>
     </w:lvl>
   </w:abstractNum>
-  <w:abstractNum w:abstractNumId="15">
+  <w:abstractNum w:abstractNumId="16">
     <w:nsid w:val="528E45DB"/>
     <w:multiLevelType w:val="hybridMultilevel"/>
     <w:tmpl w:val="3920D8D2"/>
@@ -21647,7 +22717,7 @@
       </w:rPr>
     </w:lvl>
   </w:abstractNum>
-  <w:abstractNum w:abstractNumId="16">
+  <w:abstractNum w:abstractNumId="17">
     <w:nsid w:val="61CA4900"/>
     <w:multiLevelType w:val="hybridMultilevel"/>
     <w:tmpl w:val="1DACBB94"/>
@@ -21736,7 +22806,7 @@
       </w:pPr>
     </w:lvl>
   </w:abstractNum>
-  <w:abstractNum w:abstractNumId="17">
+  <w:abstractNum w:abstractNumId="18">
     <w:nsid w:val="61F77ADE"/>
     <w:multiLevelType w:val="hybridMultilevel"/>
     <w:tmpl w:val="141A9D9A"/>
@@ -21850,7 +22920,7 @@
       </w:rPr>
     </w:lvl>
   </w:abstractNum>
-  <w:abstractNum w:abstractNumId="18">
+  <w:abstractNum w:abstractNumId="19">
     <w:nsid w:val="68303F81"/>
     <w:multiLevelType w:val="hybridMultilevel"/>
     <w:tmpl w:val="017A0C28"/>
@@ -21963,7 +23033,7 @@
       </w:rPr>
     </w:lvl>
   </w:abstractNum>
-  <w:abstractNum w:abstractNumId="19">
+  <w:abstractNum w:abstractNumId="20">
     <w:nsid w:val="68F967E6"/>
     <w:multiLevelType w:val="hybridMultilevel"/>
     <w:tmpl w:val="5C8E065E"/>
@@ -22076,7 +23146,7 @@
       </w:rPr>
     </w:lvl>
   </w:abstractNum>
-  <w:abstractNum w:abstractNumId="20">
+  <w:abstractNum w:abstractNumId="21">
     <w:nsid w:val="6CF83C7C"/>
     <w:multiLevelType w:val="hybridMultilevel"/>
     <w:tmpl w:val="F06637C6"/>
@@ -22189,7 +23259,7 @@
       </w:rPr>
     </w:lvl>
   </w:abstractNum>
-  <w:abstractNum w:abstractNumId="21">
+  <w:abstractNum w:abstractNumId="22">
     <w:nsid w:val="6E533936"/>
     <w:multiLevelType w:val="hybridMultilevel"/>
     <w:tmpl w:val="2B1C3F1A"/>
@@ -22302,7 +23372,7 @@
       </w:rPr>
     </w:lvl>
   </w:abstractNum>
-  <w:abstractNum w:abstractNumId="22">
+  <w:abstractNum w:abstractNumId="23">
     <w:nsid w:val="73F70E29"/>
     <w:multiLevelType w:val="hybridMultilevel"/>
     <w:tmpl w:val="A1CED7D0"/>
@@ -22415,7 +23485,7 @@
       </w:rPr>
     </w:lvl>
   </w:abstractNum>
-  <w:abstractNum w:abstractNumId="23">
+  <w:abstractNum w:abstractNumId="24">
     <w:nsid w:val="74CC0625"/>
     <w:multiLevelType w:val="hybridMultilevel"/>
     <w:tmpl w:val="4FE8D54C"/>
@@ -22538,52 +23608,52 @@
     <w:abstractNumId w:val="5"/>
   </w:num>
   <w:num w:numId="4">
-    <w:abstractNumId w:val="14"/>
+    <w:abstractNumId w:val="15"/>
   </w:num>
   <w:num w:numId="5">
-    <w:abstractNumId w:val="20"/>
+    <w:abstractNumId w:val="21"/>
   </w:num>
   <w:num w:numId="6">
-    <w:abstractNumId w:val="12"/>
+    <w:abstractNumId w:val="13"/>
   </w:num>
   <w:num w:numId="7">
     <w:abstractNumId w:val="0"/>
   </w:num>
   <w:num w:numId="8">
-    <w:abstractNumId w:val="19"/>
+    <w:abstractNumId w:val="20"/>
   </w:num>
   <w:num w:numId="9">
     <w:abstractNumId w:val="6"/>
   </w:num>
   <w:num w:numId="10">
-    <w:abstractNumId w:val="22"/>
+    <w:abstractNumId w:val="23"/>
   </w:num>
   <w:num w:numId="11">
     <w:abstractNumId w:val="4"/>
   </w:num>
   <w:num w:numId="12">
-    <w:abstractNumId w:val="15"/>
+    <w:abstractNumId w:val="16"/>
   </w:num>
   <w:num w:numId="13">
-    <w:abstractNumId w:val="11"/>
+    <w:abstractNumId w:val="12"/>
   </w:num>
   <w:num w:numId="14">
-    <w:abstractNumId w:val="18"/>
+    <w:abstractNumId w:val="19"/>
   </w:num>
   <w:num w:numId="15">
-    <w:abstractNumId w:val="23"/>
+    <w:abstractNumId w:val="24"/>
   </w:num>
   <w:num w:numId="16">
     <w:abstractNumId w:val="10"/>
   </w:num>
   <w:num w:numId="17">
-    <w:abstractNumId w:val="21"/>
+    <w:abstractNumId w:val="22"/>
   </w:num>
   <w:num w:numId="18">
     <w:abstractNumId w:val="7"/>
   </w:num>
   <w:num w:numId="19">
-    <w:abstractNumId w:val="17"/>
+    <w:abstractNumId w:val="18"/>
   </w:num>
   <w:num w:numId="20">
     <w:abstractNumId w:val="8"/>
@@ -22595,10 +23665,13 @@
     <w:abstractNumId w:val="1"/>
   </w:num>
   <w:num w:numId="23">
-    <w:abstractNumId w:val="13"/>
+    <w:abstractNumId w:val="14"/>
   </w:num>
   <w:num w:numId="24">
-    <w:abstractNumId w:val="16"/>
+    <w:abstractNumId w:val="17"/>
+  </w:num>
+  <w:num w:numId="25">
+    <w:abstractNumId w:val="11"/>
   </w:num>
 </w:numbering>
 </file>
@@ -23692,7 +24765,7 @@
 </file>
 
 <file path=customXml/itemProps1.xml><?xml version="1.0" encoding="utf-8"?>
-<ds:datastoreItem xmlns:ds="http://schemas.openxmlformats.org/officeDocument/2006/customXml" ds:itemID="{375D5369-60C3-4986-8EF7-C3C789CF58E3}">
+<ds:datastoreItem xmlns:ds="http://schemas.openxmlformats.org/officeDocument/2006/customXml" ds:itemID="{FBF8E69E-33FA-4961-AA77-2966C01E7E7C}">
   <ds:schemaRefs>
     <ds:schemaRef ds:uri="http://schemas.openxmlformats.org/officeDocument/2006/bibliography"/>
   </ds:schemaRefs>

</xml_diff>

<commit_message>
Reverse check works for 3 integrators.
</commit_message>
<xml_diff>
--- a/Thesis_structure_v0.docx
+++ b/Thesis_structure_v0.docx
@@ -19644,6 +19644,187 @@
     </w:p>
     <w:p>
       <w:pPr>
+        <w:rPr>
+          <w:lang w:val="en-US" w:eastAsia="ru-RU"/>
+        </w:rPr>
+      </w:pPr>
+      <w:r>
+        <w:rPr>
+          <w:lang w:val="en-US" w:eastAsia="ru-RU"/>
+        </w:rPr>
+        <w:t xml:space="preserve">Three different force models were used to propagate the orbit. </w:t>
+      </w:r>
+    </w:p>
+    <w:p>
+      <w:pPr>
+        <w:rPr>
+          <w:lang w:val="en-US" w:eastAsia="ru-RU"/>
+        </w:rPr>
+      </w:pPr>
+      <w:r>
+        <w:rPr>
+          <w:lang w:val="en-US" w:eastAsia="ru-RU"/>
+        </w:rPr>
+        <w:t xml:space="preserve">First model is a simplified case, for which only gravitational forces of </w:t>
+      </w:r>
+      <w:r>
+        <w:rPr>
+          <w:lang w:val="en-US" w:eastAsia="ru-RU"/>
+        </w:rPr>
+        <w:t xml:space="preserve">the </w:t>
+      </w:r>
+      <w:r>
+        <w:rPr>
+          <w:lang w:val="en-US" w:eastAsia="ru-RU"/>
+        </w:rPr>
+        <w:t xml:space="preserve">Earth, Sun and Moon were considered. </w:t>
+      </w:r>
+    </w:p>
+    <w:p>
+      <w:pPr>
+        <w:rPr>
+          <w:i/>
+          <w:lang w:val="en-US" w:eastAsia="ru-RU"/>
+        </w:rPr>
+      </w:pPr>
+      <w:proofErr w:type="gramStart"/>
+      <w:r>
+        <w:rPr>
+          <w:i/>
+          <w:lang w:val="en-US" w:eastAsia="ru-RU"/>
+        </w:rPr>
+        <w:t>formula</w:t>
+      </w:r>
+      <w:proofErr w:type="gramEnd"/>
+      <w:r>
+        <w:rPr>
+          <w:i/>
+          <w:lang w:val="en-US" w:eastAsia="ru-RU"/>
+        </w:rPr>
+        <w:t>!</w:t>
+      </w:r>
+    </w:p>
+    <w:p>
+      <w:pPr>
+        <w:rPr>
+          <w:lang w:val="en-US" w:eastAsia="ru-RU"/>
+        </w:rPr>
+      </w:pPr>
+      <w:r>
+        <w:rPr>
+          <w:lang w:val="en-US" w:eastAsia="ru-RU"/>
+        </w:rPr>
+        <w:t xml:space="preserve">Second case considers gravitational forces of </w:t>
+      </w:r>
+      <w:r>
+        <w:rPr>
+          <w:lang w:val="en-US" w:eastAsia="ru-RU"/>
+        </w:rPr>
+        <w:t xml:space="preserve">the </w:t>
+      </w:r>
+      <w:r>
+        <w:rPr>
+          <w:lang w:val="en-US" w:eastAsia="ru-RU"/>
+        </w:rPr>
+        <w:t>aforementioned bodies plus solar radiation pressure acting on a sat</w:t>
+      </w:r>
+      <w:r>
+        <w:rPr>
+          <w:lang w:val="en-US" w:eastAsia="ru-RU"/>
+        </w:rPr>
+        <w:t>ellite in the vicinity of L2.</w:t>
+      </w:r>
+    </w:p>
+    <w:p>
+      <w:pPr>
+        <w:rPr>
+          <w:i/>
+          <w:lang w:val="en-US" w:eastAsia="ru-RU"/>
+        </w:rPr>
+      </w:pPr>
+      <w:proofErr w:type="gramStart"/>
+      <w:r>
+        <w:rPr>
+          <w:i/>
+          <w:lang w:val="en-US" w:eastAsia="ru-RU"/>
+        </w:rPr>
+        <w:t>formula</w:t>
+      </w:r>
+      <w:proofErr w:type="gramEnd"/>
+      <w:r>
+        <w:rPr>
+          <w:i/>
+          <w:lang w:val="en-US" w:eastAsia="ru-RU"/>
+        </w:rPr>
+        <w:t>!</w:t>
+      </w:r>
+    </w:p>
+    <w:p>
+      <w:pPr>
+        <w:rPr>
+          <w:lang w:val="en-US" w:eastAsia="ru-RU"/>
+        </w:rPr>
+      </w:pPr>
+      <w:r>
+        <w:rPr>
+          <w:lang w:val="en-US" w:eastAsia="ru-RU"/>
+        </w:rPr>
+        <w:t>The last case is a full force model, which incorporates the gravitational forces of the Earth, Sun, Moon, Jupiter, Venus, Saturn and Mars, plus solar radiation pressure.</w:t>
+      </w:r>
+    </w:p>
+    <w:p>
+      <w:pPr>
+        <w:rPr>
+          <w:i/>
+          <w:lang w:val="en-US" w:eastAsia="ru-RU"/>
+        </w:rPr>
+      </w:pPr>
+      <w:proofErr w:type="gramStart"/>
+      <w:r>
+        <w:rPr>
+          <w:i/>
+          <w:lang w:val="en-US" w:eastAsia="ru-RU"/>
+        </w:rPr>
+        <w:t>formula</w:t>
+      </w:r>
+      <w:proofErr w:type="gramEnd"/>
+      <w:r>
+        <w:rPr>
+          <w:i/>
+          <w:lang w:val="en-US" w:eastAsia="ru-RU"/>
+        </w:rPr>
+        <w:t>!</w:t>
+      </w:r>
+    </w:p>
+    <w:p>
+      <w:pPr>
+        <w:rPr>
+          <w:lang w:val="en-US" w:eastAsia="ru-RU"/>
+        </w:rPr>
+      </w:pPr>
+    </w:p>
+    <w:p>
+      <w:pPr>
+        <w:rPr>
+          <w:lang w:val="en-US" w:eastAsia="ru-RU"/>
+        </w:rPr>
+      </w:pPr>
+      <w:r>
+        <w:rPr>
+          <w:lang w:val="en-US" w:eastAsia="ru-RU"/>
+        </w:rPr>
+        <w:t xml:space="preserve">As can be seen from the gravitational </w:t>
+      </w:r>
+    </w:p>
+    <w:p>
+      <w:pPr>
+        <w:rPr>
+          <w:lang w:val="en-US" w:eastAsia="ru-RU"/>
+        </w:rPr>
+      </w:pPr>
+    </w:p>
+    <w:p>
+      <w:pPr>
         <w:pStyle w:val="4"/>
       </w:pPr>
       <w:proofErr w:type="spellStart"/>
@@ -19784,6 +19965,7 @@
       </w:pPr>
       <w:bookmarkStart w:id="213" w:name="_Toc468651515"/>
       <w:r>
+        <w:lastRenderedPageBreak/>
         <w:t>Test Cases and Result</w:t>
       </w:r>
       <w:bookmarkEnd w:id="213"/>
@@ -20852,7 +21034,7 @@
         <v:path o:extrusionok="f" gradientshapeok="t" o:connecttype="rect"/>
         <o:lock v:ext="edit" aspectratio="t"/>
       </v:shapetype>
-      <v:shape id="_x0000_i1157" type="#_x0000_t75" style="width:21pt;height:17.25pt;visibility:visible;mso-wrap-style:square" o:bullet="t">
+      <v:shape id="_x0000_i1166" type="#_x0000_t75" style="width:21pt;height:17.25pt;visibility:visible;mso-wrap-style:square" o:bullet="t">
         <v:imagedata r:id="rId1" o:title=""/>
       </v:shape>
     </w:pict>
@@ -24765,7 +24947,7 @@
 </file>
 
 <file path=customXml/itemProps1.xml><?xml version="1.0" encoding="utf-8"?>
-<ds:datastoreItem xmlns:ds="http://schemas.openxmlformats.org/officeDocument/2006/customXml" ds:itemID="{FBF8E69E-33FA-4961-AA77-2966C01E7E7C}">
+<ds:datastoreItem xmlns:ds="http://schemas.openxmlformats.org/officeDocument/2006/customXml" ds:itemID="{2EF1F284-9033-4D9C-9EFE-7199E512191D}">
   <ds:schemaRefs>
     <ds:schemaRef ds:uri="http://schemas.openxmlformats.org/officeDocument/2006/bibliography"/>
   </ds:schemaRefs>

</xml_diff>